<commit_message>
Report added some stuff
</commit_message>
<xml_diff>
--- a/documents/Report.docx
+++ b/documents/Report.docx
@@ -1,18 +1,16 @@
 
 <file path=word/document.xml><?xml version="1.0" encoding="utf-8"?>
-<w:document xmlns:o="urn:schemas-microsoft-com:office:office" xmlns:r="http://schemas.openxmlformats.org/officeDocument/2006/relationships" xmlns:v="urn:schemas-microsoft-com:vml" xmlns:w="http://schemas.openxmlformats.org/wordprocessingml/2006/main" xmlns:w10="urn:schemas-microsoft-com:office:word" xmlns:wp="http://schemas.openxmlformats.org/drawingml/2006/wordprocessingDrawing" xmlns:wps="http://schemas.microsoft.com/office/word/2010/wordprocessingShape" xmlns:wpg="http://schemas.microsoft.com/office/word/2010/wordprocessingGroup" xmlns:mc="http://schemas.openxmlformats.org/markup-compatibility/2006" xmlns:wp14="http://schemas.microsoft.com/office/word/2010/wordprocessingDrawing" xmlns:w14="http://schemas.microsoft.com/office/word/2010/wordml" mc:Ignorable="w14 wp14">
+<w:document xmlns:wpc="http://schemas.microsoft.com/office/word/2010/wordprocessingCanvas" xmlns:cx="http://schemas.microsoft.com/office/drawing/2014/chartex" xmlns:cx1="http://schemas.microsoft.com/office/drawing/2015/9/8/chartex" xmlns:cx2="http://schemas.microsoft.com/office/drawing/2015/10/21/chartex" xmlns:cx3="http://schemas.microsoft.com/office/drawing/2016/5/9/chartex" xmlns:cx4="http://schemas.microsoft.com/office/drawing/2016/5/10/chartex" xmlns:cx5="http://schemas.microsoft.com/office/drawing/2016/5/11/chartex" xmlns:cx6="http://schemas.microsoft.com/office/drawing/2016/5/12/chartex" xmlns:cx7="http://schemas.microsoft.com/office/drawing/2016/5/13/chartex" xmlns:cx8="http://schemas.microsoft.com/office/drawing/2016/5/14/chartex" xmlns:mc="http://schemas.openxmlformats.org/markup-compatibility/2006" xmlns:aink="http://schemas.microsoft.com/office/drawing/2016/ink" xmlns:am3d="http://schemas.microsoft.com/office/drawing/2017/model3d" xmlns:o="urn:schemas-microsoft-com:office:office" xmlns:r="http://schemas.openxmlformats.org/officeDocument/2006/relationships" xmlns:m="http://schemas.openxmlformats.org/officeDocument/2006/math" xmlns:v="urn:schemas-microsoft-com:vml" xmlns:wp14="http://schemas.microsoft.com/office/word/2010/wordprocessingDrawing" xmlns:wp="http://schemas.openxmlformats.org/drawingml/2006/wordprocessingDrawing" xmlns:w10="urn:schemas-microsoft-com:office:word" xmlns:w="http://schemas.openxmlformats.org/wordprocessingml/2006/main" xmlns:w14="http://schemas.microsoft.com/office/word/2010/wordml" xmlns:w15="http://schemas.microsoft.com/office/word/2012/wordml" xmlns:w16cid="http://schemas.microsoft.com/office/word/2016/wordml/cid" xmlns:w16se="http://schemas.microsoft.com/office/word/2015/wordml/symex" xmlns:wpg="http://schemas.microsoft.com/office/word/2010/wordprocessingGroup" xmlns:wpi="http://schemas.microsoft.com/office/word/2010/wordprocessingInk" xmlns:wne="http://schemas.microsoft.com/office/word/2006/wordml" xmlns:wps="http://schemas.microsoft.com/office/word/2010/wordprocessingShape" mc:Ignorable="w14 w15 w16se w16cid wp14">
   <w:body>
     <w:p>
-      <w:pPr>
-        <w:pStyle w:val="Normal"/>
-        <w:rPr/>
-      </w:pPr>
-      <w:r>
-        <w:rPr/>
+      <w:r>
+        <w:rPr>
+          <w:noProof/>
+        </w:rPr>
         <mc:AlternateContent>
           <mc:Choice Requires="wps">
             <w:drawing>
-              <wp:anchor behindDoc="0" distT="0" distB="0" distL="0" distR="0" simplePos="0" locked="0" layoutInCell="1" allowOverlap="1" relativeHeight="2" wp14:anchorId="17269090">
+              <wp:anchor distT="0" distB="0" distL="0" distR="0" simplePos="0" relativeHeight="2" behindDoc="0" locked="0" layoutInCell="1" allowOverlap="1" wp14:anchorId="17269090">
                 <wp:simplePos x="0" y="0"/>
                 <wp:positionH relativeFrom="column">
                   <wp:posOffset>-1181100</wp:posOffset>
@@ -24,6 +22,7 @@
                 <wp:effectExtent l="0" t="0" r="0" b="7620"/>
                 <wp:wrapNone/>
                 <wp:docPr id="1" name="Rectangle 2"/>
+                <wp:cNvGraphicFramePr/>
                 <a:graphic xmlns:a="http://schemas.openxmlformats.org/drawingml/2006/main">
                   <a:graphicData uri="http://schemas.microsoft.com/office/word/2010/wordprocessingShape">
                     <wps:wsp>
@@ -74,10 +73,15 @@
             </w:pict>
           </mc:Fallback>
         </mc:AlternateContent>
+      </w:r>
+      <w:r>
+        <w:rPr>
+          <w:noProof/>
+        </w:rPr>
         <mc:AlternateContent>
           <mc:Choice Requires="wps">
             <w:drawing>
-              <wp:anchor behindDoc="1" distT="0" distB="0" distL="0" distR="0" simplePos="0" locked="0" layoutInCell="1" allowOverlap="1" relativeHeight="3" wp14:anchorId="4C5D8F8C">
+              <wp:anchor distT="0" distB="0" distL="0" distR="0" simplePos="0" relativeHeight="3" behindDoc="1" locked="0" layoutInCell="1" allowOverlap="1" wp14:anchorId="4C5D8F8C">
                 <wp:simplePos x="0" y="0"/>
                 <wp:positionH relativeFrom="column">
                   <wp:posOffset>-1516380</wp:posOffset>
@@ -89,6 +93,7 @@
                 <wp:effectExtent l="0" t="0" r="0" b="0"/>
                 <wp:wrapNone/>
                 <wp:docPr id="2" name="Rectangle 3"/>
+                <wp:cNvGraphicFramePr/>
                 <a:graphic xmlns:a="http://schemas.openxmlformats.org/drawingml/2006/main">
                   <a:graphicData uri="http://schemas.microsoft.com/office/word/2010/wordprocessingShape">
                     <wps:wsp>
@@ -142,10 +147,15 @@
             </w:pict>
           </mc:Fallback>
         </mc:AlternateContent>
+      </w:r>
+      <w:r>
+        <w:rPr>
+          <w:noProof/>
+        </w:rPr>
         <mc:AlternateContent>
           <mc:Choice Requires="wps">
             <w:drawing>
-              <wp:anchor behindDoc="1" distT="0" distB="0" distL="0" distR="0" simplePos="0" locked="0" layoutInCell="1" allowOverlap="1" relativeHeight="5" wp14:anchorId="46234C75">
+              <wp:anchor distT="0" distB="0" distL="0" distR="0" simplePos="0" relativeHeight="5" behindDoc="1" locked="0" layoutInCell="1" allowOverlap="1" wp14:anchorId="46234C75">
                 <wp:simplePos x="0" y="0"/>
                 <wp:positionH relativeFrom="column">
                   <wp:posOffset>-1135380</wp:posOffset>
@@ -157,6 +167,7 @@
                 <wp:effectExtent l="0" t="0" r="7620" b="3810"/>
                 <wp:wrapNone/>
                 <wp:docPr id="3" name="Rectangle 6"/>
+                <wp:cNvGraphicFramePr/>
                 <a:graphic xmlns:a="http://schemas.openxmlformats.org/drawingml/2006/main">
                   <a:graphicData uri="http://schemas.microsoft.com/office/word/2010/wordprocessingShape">
                     <wps:wsp>
@@ -212,26 +223,16 @@
         </mc:AlternateContent>
       </w:r>
     </w:p>
+    <w:p/>
     <w:p>
-      <w:pPr>
-        <w:pStyle w:val="Normal"/>
-        <w:rPr/>
-      </w:pPr>
-      <w:r>
-        <w:rPr/>
-      </w:r>
-    </w:p>
-    <w:p>
-      <w:pPr>
-        <w:pStyle w:val="Normal"/>
-        <w:rPr/>
-      </w:pPr>
-      <w:r>
-        <w:rPr/>
+      <w:r>
+        <w:rPr>
+          <w:noProof/>
+        </w:rPr>
         <mc:AlternateContent>
           <mc:Choice Requires="wps">
             <w:drawing>
-              <wp:anchor behindDoc="0" distT="0" distB="0" distL="0" distR="0" simplePos="0" locked="0" layoutInCell="1" allowOverlap="1" relativeHeight="6" wp14:anchorId="32B9B387">
+              <wp:anchor distT="0" distB="0" distL="0" distR="0" simplePos="0" relativeHeight="6" behindDoc="0" locked="0" layoutInCell="1" allowOverlap="1" wp14:anchorId="32B9B387">
                 <wp:simplePos x="0" y="0"/>
                 <wp:positionH relativeFrom="column">
                   <wp:posOffset>2552700</wp:posOffset>
@@ -243,6 +244,7 @@
                 <wp:effectExtent l="0" t="0" r="0" b="3810"/>
                 <wp:wrapNone/>
                 <wp:docPr id="4" name="Text Box 8"/>
+                <wp:cNvGraphicFramePr/>
                 <a:graphic xmlns:a="http://schemas.openxmlformats.org/drawingml/2006/main">
                   <a:graphicData uri="http://schemas.microsoft.com/office/word/2010/wordprocessingShape">
                     <wps:wsp>
@@ -263,9 +265,15 @@
                         </a:ln>
                       </wps:spPr>
                       <wps:style>
-                        <a:lnRef idx="0"/>
-                        <a:fillRef idx="0"/>
-                        <a:effectRef idx="0"/>
+                        <a:lnRef idx="0">
+                          <a:scrgbClr r="0" g="0" b="0"/>
+                        </a:lnRef>
+                        <a:fillRef idx="0">
+                          <a:scrgbClr r="0" g="0" b="0"/>
+                        </a:fillRef>
+                        <a:effectRef idx="0">
+                          <a:scrgbClr r="0" g="0" b="0"/>
+                        </a:effectRef>
                         <a:fontRef idx="minor"/>
                       </wps:style>
                       <wps:txbx>
@@ -288,17 +296,21 @@
                               </w:rPr>
                               <w:t xml:space="preserve">CAB432  –  </w:t>
                             </w:r>
-                            <w:r>
-                              <w:rPr/>
-                            </w:r>
-                            <m:oMath xmlns:m="http://schemas.openxmlformats.org/officeDocument/2006/math">
+                            <m:oMath>
                               <m:sSup>
+                                <m:sSupPr>
+                                  <m:ctrlPr>
+                                    <w:rPr>
+                                      <w:rFonts w:ascii="Cambria Math" w:hAnsi="Cambria Math"/>
+                                    </w:rPr>
+                                  </m:ctrlPr>
+                                </m:sSupPr>
                                 <m:e>
                                   <m:r>
                                     <w:rPr>
                                       <w:rFonts w:ascii="Cambria Math" w:hAnsi="Cambria Math"/>
                                     </w:rPr>
-                                    <m:t xml:space="preserve">1</m:t>
+                                    <m:t>1</m:t>
                                   </m:r>
                                 </m:e>
                                 <m:sup>
@@ -306,7 +318,7 @@
                                     <w:rPr>
                                       <w:rFonts w:ascii="Cambria Math" w:hAnsi="Cambria Math"/>
                                     </w:rPr>
-                                    <m:t xml:space="preserve">st</m:t>
+                                    <m:t>st</m:t>
                                   </m:r>
                                 </m:sup>
                               </m:sSup>
@@ -323,16 +335,12 @@
                           <w:p>
                             <w:pPr>
                               <w:pStyle w:val="FrameContents"/>
-                              <w:spacing w:before="0" w:after="160"/>
                               <w:rPr>
                                 <w:sz w:val="28"/>
                                 <w:szCs w:val="28"/>
                                 <w:lang w:val="id-ID"/>
                               </w:rPr>
                             </w:pPr>
-                            <w:r>
-                              <w:rPr/>
-                            </w:r>
                           </w:p>
                         </w:txbxContent>
                       </wps:txbx>
@@ -347,10 +355,7 @@
           </mc:Choice>
           <mc:Fallback>
             <w:pict>
-              <v:rect id="shape_0" ID="Text Box 8" fillcolor="black" stroked="f" style="position:absolute;margin-left:201pt;margin-top:14.4pt;width:346.75pt;height:28.15pt" wp14:anchorId="32B9B387">
-                <w10:wrap type="square"/>
-                <v:fill o:detectmouseclick="t" type="solid" color2="white"/>
-                <v:stroke color="#3465a4" weight="6480" joinstyle="round" endcap="flat"/>
+              <v:rect w14:anchorId="32B9B387" id="Text Box 8" o:spid="_x0000_s1026" style="position:absolute;margin-left:201pt;margin-top:14.4pt;width:346.85pt;height:28.25pt;z-index:6;visibility:visible;mso-wrap-style:square;mso-wrap-distance-left:0;mso-wrap-distance-top:0;mso-wrap-distance-right:0;mso-wrap-distance-bottom:0;mso-position-horizontal:absolute;mso-position-horizontal-relative:text;mso-position-vertical:absolute;mso-position-vertical-relative:text;v-text-anchor:middle" o:gfxdata="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" fillcolor="black [3213]" stroked="f" strokeweight=".18mm">
                 <v:textbox>
                   <w:txbxContent>
                     <w:p>
@@ -371,17 +376,21 @@
                         </w:rPr>
                         <w:t xml:space="preserve">CAB432  –  </w:t>
                       </w:r>
-                      <w:r>
-                        <w:rPr/>
-                      </w:r>
-                      <m:oMath xmlns:m="http://schemas.openxmlformats.org/officeDocument/2006/math">
+                      <m:oMath>
                         <m:sSup>
+                          <m:sSupPr>
+                            <m:ctrlPr>
+                              <w:rPr>
+                                <w:rFonts w:ascii="Cambria Math" w:hAnsi="Cambria Math"/>
+                              </w:rPr>
+                            </m:ctrlPr>
+                          </m:sSupPr>
                           <m:e>
                             <m:r>
                               <w:rPr>
                                 <w:rFonts w:ascii="Cambria Math" w:hAnsi="Cambria Math"/>
                               </w:rPr>
-                              <m:t xml:space="preserve">1</m:t>
+                              <m:t>1</m:t>
                             </m:r>
                           </m:e>
                           <m:sup>
@@ -389,7 +398,7 @@
                               <w:rPr>
                                 <w:rFonts w:ascii="Cambria Math" w:hAnsi="Cambria Math"/>
                               </w:rPr>
-                              <m:t xml:space="preserve">st</m:t>
+                              <m:t>st</m:t>
                             </m:r>
                           </m:sup>
                         </m:sSup>
@@ -406,16 +415,12 @@
                     <w:p>
                       <w:pPr>
                         <w:pStyle w:val="FrameContents"/>
-                        <w:spacing w:before="0" w:after="160"/>
                         <w:rPr>
                           <w:sz w:val="28"/>
                           <w:szCs w:val="28"/>
                           <w:lang w:val="id-ID"/>
                         </w:rPr>
                       </w:pPr>
-                      <w:r>
-                        <w:rPr/>
-                      </w:r>
                     </w:p>
                   </w:txbxContent>
                 </v:textbox>
@@ -426,12 +431,10 @@
       </w:r>
     </w:p>
     <w:p>
-      <w:pPr>
-        <w:pStyle w:val="Normal"/>
-        <w:rPr/>
-      </w:pPr>
-      <w:r>
-        <w:rPr/>
+      <w:r>
+        <w:rPr>
+          <w:noProof/>
+        </w:rPr>
         <w:drawing>
           <wp:inline distT="0" distB="0" distL="0" distR="0">
             <wp:extent cx="9053195" cy="5402580"/>
@@ -450,7 +453,7 @@
                     </pic:cNvPicPr>
                   </pic:nvPicPr>
                   <pic:blipFill>
-                    <a:blip r:embed="rId2"/>
+                    <a:blip r:embed="rId7"/>
                     <a:stretch>
                       <a:fillRect/>
                     </a:stretch>
@@ -469,10 +472,15 @@
             </a:graphic>
           </wp:inline>
         </w:drawing>
+      </w:r>
+      <w:r>
+        <w:rPr>
+          <w:noProof/>
+        </w:rPr>
         <mc:AlternateContent>
           <mc:Choice Requires="wps">
             <w:drawing>
-              <wp:anchor behindDoc="0" distT="0" distB="0" distL="0" distR="0" simplePos="0" locked="0" layoutInCell="1" allowOverlap="1" relativeHeight="4" wp14:anchorId="611A33A9">
+              <wp:anchor distT="0" distB="0" distL="0" distR="0" simplePos="0" relativeHeight="4" behindDoc="0" locked="0" layoutInCell="1" allowOverlap="1" wp14:anchorId="611A33A9">
                 <wp:simplePos x="0" y="0"/>
                 <wp:positionH relativeFrom="column">
                   <wp:posOffset>-937260</wp:posOffset>
@@ -484,6 +492,7 @@
                 <wp:effectExtent l="0" t="0" r="0" b="3810"/>
                 <wp:wrapNone/>
                 <wp:docPr id="6" name="Text Box 7"/>
+                <wp:cNvGraphicFramePr/>
                 <a:graphic xmlns:a="http://schemas.openxmlformats.org/drawingml/2006/main">
                   <a:graphicData uri="http://schemas.microsoft.com/office/word/2010/wordprocessingShape">
                     <wps:wsp>
@@ -504,9 +513,15 @@
                         </a:ln>
                       </wps:spPr>
                       <wps:style>
-                        <a:lnRef idx="0"/>
-                        <a:fillRef idx="0"/>
-                        <a:effectRef idx="0"/>
+                        <a:lnRef idx="0">
+                          <a:scrgbClr r="0" g="0" b="0"/>
+                        </a:lnRef>
+                        <a:fillRef idx="0">
+                          <a:scrgbClr r="0" g="0" b="0"/>
+                        </a:fillRef>
+                        <a:effectRef idx="0">
+                          <a:scrgbClr r="0" g="0" b="0"/>
+                        </a:effectRef>
                         <a:fontRef idx="minor"/>
                       </wps:style>
                       <wps:txbx>
@@ -514,7 +529,6 @@
                           <w:p>
                             <w:pPr>
                               <w:pStyle w:val="FrameContents"/>
-                              <w:spacing w:before="0" w:after="160"/>
                               <w:ind w:firstLine="720"/>
                               <w:rPr>
                                 <w:sz w:val="96"/>
@@ -528,7 +542,15 @@
                                 <w:szCs w:val="96"/>
                                 <w:lang w:val="id-ID"/>
                               </w:rPr>
-                              <w:t>MUSIC APP</w:t>
+                              <w:t xml:space="preserve">MUSIC </w:t>
+                            </w:r>
+                            <w:r>
+                              <w:rPr>
+                                <w:sz w:val="96"/>
+                                <w:szCs w:val="96"/>
+                                <w:lang w:val="id-ID"/>
+                              </w:rPr>
+                              <w:t>APP</w:t>
                             </w:r>
                           </w:p>
                         </w:txbxContent>
@@ -544,16 +566,12 @@
           </mc:Choice>
           <mc:Fallback>
             <w:pict>
-              <v:rect id="shape_0" ID="Text Box 7" fillcolor="white" stroked="f" style="position:absolute;margin-left:-73.8pt;margin-top:380.75pt;width:434.95pt;height:100.15pt" wp14:anchorId="611A33A9">
-                <w10:wrap type="square"/>
-                <v:fill o:detectmouseclick="t" type="solid" color2="black"/>
-                <v:stroke color="#3465a4" weight="6480" joinstyle="round" endcap="flat"/>
+              <v:rect w14:anchorId="611A33A9" id="Text Box 7" o:spid="_x0000_s1027" style="position:absolute;margin-left:-73.8pt;margin-top:380.75pt;width:435.05pt;height:100.25pt;z-index:4;visibility:visible;mso-wrap-style:square;mso-wrap-distance-left:0;mso-wrap-distance-top:0;mso-wrap-distance-right:0;mso-wrap-distance-bottom:0;mso-position-horizontal:absolute;mso-position-horizontal-relative:text;mso-position-vertical:absolute;mso-position-vertical-relative:text;v-text-anchor:middle" o:gfxdata="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" fillcolor="white [3201]" stroked="f" strokeweight=".18mm">
                 <v:textbox>
                   <w:txbxContent>
                     <w:p>
                       <w:pPr>
                         <w:pStyle w:val="FrameContents"/>
-                        <w:spacing w:before="0" w:after="160"/>
                         <w:ind w:firstLine="720"/>
                         <w:rPr>
                           <w:sz w:val="96"/>
@@ -567,7 +585,15 @@
                           <w:szCs w:val="96"/>
                           <w:lang w:val="id-ID"/>
                         </w:rPr>
-                        <w:t>MUSIC APP</w:t>
+                        <w:t xml:space="preserve">MUSIC </w:t>
+                      </w:r>
+                      <w:r>
+                        <w:rPr>
+                          <w:sz w:val="96"/>
+                          <w:szCs w:val="96"/>
+                          <w:lang w:val="id-ID"/>
+                        </w:rPr>
+                        <w:t>APP</w:t>
                       </w:r>
                     </w:p>
                   </w:txbxContent>
@@ -576,10 +602,15 @@
             </w:pict>
           </mc:Fallback>
         </mc:AlternateContent>
+      </w:r>
+      <w:r>
+        <w:rPr>
+          <w:noProof/>
+        </w:rPr>
         <mc:AlternateContent>
           <mc:Choice Requires="wps">
             <w:drawing>
-              <wp:anchor behindDoc="0" distT="0" distB="0" distL="0" distR="0" simplePos="0" locked="0" layoutInCell="1" allowOverlap="1" relativeHeight="7" wp14:anchorId="36482245">
+              <wp:anchor distT="0" distB="0" distL="0" distR="0" simplePos="0" relativeHeight="7" behindDoc="0" locked="0" layoutInCell="1" allowOverlap="1" wp14:anchorId="36482245">
                 <wp:simplePos x="0" y="0"/>
                 <wp:positionH relativeFrom="column">
                   <wp:posOffset>2538095</wp:posOffset>
@@ -591,12 +622,13 @@
                 <wp:effectExtent l="0" t="0" r="0" b="0"/>
                 <wp:wrapNone/>
                 <wp:docPr id="8" name="Rectangle: Diagonal Corners Snipped 9"/>
+                <wp:cNvGraphicFramePr/>
                 <a:graphic xmlns:a="http://schemas.openxmlformats.org/drawingml/2006/main">
                   <a:graphicData uri="http://schemas.microsoft.com/office/word/2010/wordprocessingShape">
                     <wps:wsp>
                       <wps:cNvSpPr/>
                       <wps:spPr>
-                        <a:xfrm flipV="1" rot="10800000">
+                        <a:xfrm rot="10800000" flipV="1">
                           <a:off x="0" y="0"/>
                           <a:ext cx="4838760" cy="1699200"/>
                         </a:xfrm>
@@ -640,10 +672,15 @@
             <w:pict/>
           </mc:Fallback>
         </mc:AlternateContent>
+      </w:r>
+      <w:r>
+        <w:rPr>
+          <w:noProof/>
+        </w:rPr>
         <mc:AlternateContent>
           <mc:Choice Requires="wps">
             <w:drawing>
-              <wp:anchor behindDoc="0" distT="0" distB="0" distL="0" distR="0" simplePos="0" locked="0" layoutInCell="1" allowOverlap="1" relativeHeight="8" wp14:anchorId="6D37EB88">
+              <wp:anchor distT="0" distB="0" distL="0" distR="0" simplePos="0" relativeHeight="8" behindDoc="0" locked="0" layoutInCell="1" allowOverlap="1" wp14:anchorId="6D37EB88">
                 <wp:simplePos x="0" y="0"/>
                 <wp:positionH relativeFrom="column">
                   <wp:posOffset>2857500</wp:posOffset>
@@ -655,6 +692,7 @@
                 <wp:effectExtent l="0" t="0" r="0" b="0"/>
                 <wp:wrapNone/>
                 <wp:docPr id="9" name="Text Box 12"/>
+                <wp:cNvGraphicFramePr/>
                 <a:graphic xmlns:a="http://schemas.openxmlformats.org/drawingml/2006/main">
                   <a:graphicData uri="http://schemas.microsoft.com/office/word/2010/wordprocessingShape">
                     <wps:wsp>
@@ -673,9 +711,15 @@
                         </a:ln>
                       </wps:spPr>
                       <wps:style>
-                        <a:lnRef idx="0"/>
-                        <a:fillRef idx="0"/>
-                        <a:effectRef idx="0"/>
+                        <a:lnRef idx="0">
+                          <a:scrgbClr r="0" g="0" b="0"/>
+                        </a:lnRef>
+                        <a:fillRef idx="0">
+                          <a:scrgbClr r="0" g="0" b="0"/>
+                        </a:fillRef>
+                        <a:effectRef idx="0">
+                          <a:scrgbClr r="0" g="0" b="0"/>
+                        </a:effectRef>
                         <a:fontRef idx="minor"/>
                       </wps:style>
                       <wps:txbx>
@@ -698,16 +742,47 @@
                                 <w:lang w:val="id-ID"/>
                               </w:rPr>
                               <w:t>Name</w:t>
+                            </w:r>
+                            <w:r>
+                              <w:rPr>
+                                <w:color w:val="FFFFFF" w:themeColor="background1"/>
+                                <w:sz w:val="28"/>
+                                <w:szCs w:val="28"/>
+                                <w:lang w:val="id-ID"/>
+                              </w:rPr>
                               <w:tab/>
+                            </w:r>
+                            <w:r>
+                              <w:rPr>
+                                <w:color w:val="FFFFFF" w:themeColor="background1"/>
+                                <w:sz w:val="28"/>
+                                <w:szCs w:val="28"/>
+                                <w:lang w:val="id-ID"/>
+                              </w:rPr>
                               <w:tab/>
+                            </w:r>
+                            <w:r>
+                              <w:rPr>
+                                <w:color w:val="FFFFFF" w:themeColor="background1"/>
+                                <w:sz w:val="28"/>
+                                <w:szCs w:val="28"/>
+                                <w:lang w:val="id-ID"/>
+                              </w:rPr>
                               <w:tab/>
+                            </w:r>
+                            <w:r>
+                              <w:rPr>
+                                <w:color w:val="FFFFFF" w:themeColor="background1"/>
+                                <w:sz w:val="28"/>
+                                <w:szCs w:val="28"/>
+                                <w:lang w:val="id-ID"/>
+                              </w:rPr>
                               <w:t>: Yonathan Cahyadi</w:t>
                             </w:r>
                           </w:p>
                           <w:p>
                             <w:pPr>
                               <w:pStyle w:val="FrameContents"/>
-                              <w:spacing w:before="0" w:after="160"/>
                               <w:rPr>
                                 <w:color w:val="FFFFFF" w:themeColor="background1"/>
                                 <w:sz w:val="28"/>
@@ -723,6 +798,14 @@
                                 <w:lang w:val="id-ID"/>
                               </w:rPr>
                               <w:t>Student Number</w:t>
+                            </w:r>
+                            <w:r>
+                              <w:rPr>
+                                <w:color w:val="FFFFFF" w:themeColor="background1"/>
+                                <w:sz w:val="28"/>
+                                <w:szCs w:val="28"/>
+                                <w:lang w:val="id-ID"/>
+                              </w:rPr>
                               <w:tab/>
                               <w:t>: 10149953</w:t>
                             </w:r>
@@ -740,10 +823,7 @@
           </mc:Choice>
           <mc:Fallback>
             <w:pict>
-              <v:rect id="shape_0" ID="Text Box 12" stroked="f" style="position:absolute;margin-left:225pt;margin-top:512.15pt;width:304.75pt;height:109.75pt" wp14:anchorId="6D37EB88">
-                <w10:wrap type="square"/>
-                <v:fill o:detectmouseclick="t" on="false"/>
-                <v:stroke color="#3465a4" weight="6480" joinstyle="round" endcap="flat"/>
+              <v:rect w14:anchorId="6D37EB88" id="Text Box 12" o:spid="_x0000_s1028" style="position:absolute;margin-left:225pt;margin-top:512.15pt;width:304.85pt;height:109.85pt;z-index:8;visibility:visible;mso-wrap-style:square;mso-wrap-distance-left:0;mso-wrap-distance-top:0;mso-wrap-distance-right:0;mso-wrap-distance-bottom:0;mso-position-horizontal:absolute;mso-position-horizontal-relative:text;mso-position-vertical:absolute;mso-position-vertical-relative:text;v-text-anchor:middle" o:gfxdata="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" filled="f" stroked="f" strokeweight=".18mm">
                 <v:textbox>
                   <w:txbxContent>
                     <w:p>
@@ -764,16 +844,47 @@
                           <w:lang w:val="id-ID"/>
                         </w:rPr>
                         <w:t>Name</w:t>
+                      </w:r>
+                      <w:r>
+                        <w:rPr>
+                          <w:color w:val="FFFFFF" w:themeColor="background1"/>
+                          <w:sz w:val="28"/>
+                          <w:szCs w:val="28"/>
+                          <w:lang w:val="id-ID"/>
+                        </w:rPr>
                         <w:tab/>
+                      </w:r>
+                      <w:r>
+                        <w:rPr>
+                          <w:color w:val="FFFFFF" w:themeColor="background1"/>
+                          <w:sz w:val="28"/>
+                          <w:szCs w:val="28"/>
+                          <w:lang w:val="id-ID"/>
+                        </w:rPr>
                         <w:tab/>
+                      </w:r>
+                      <w:r>
+                        <w:rPr>
+                          <w:color w:val="FFFFFF" w:themeColor="background1"/>
+                          <w:sz w:val="28"/>
+                          <w:szCs w:val="28"/>
+                          <w:lang w:val="id-ID"/>
+                        </w:rPr>
                         <w:tab/>
+                      </w:r>
+                      <w:r>
+                        <w:rPr>
+                          <w:color w:val="FFFFFF" w:themeColor="background1"/>
+                          <w:sz w:val="28"/>
+                          <w:szCs w:val="28"/>
+                          <w:lang w:val="id-ID"/>
+                        </w:rPr>
                         <w:t>: Yonathan Cahyadi</w:t>
                       </w:r>
                     </w:p>
                     <w:p>
                       <w:pPr>
                         <w:pStyle w:val="FrameContents"/>
-                        <w:spacing w:before="0" w:after="160"/>
                         <w:rPr>
                           <w:color w:val="FFFFFF" w:themeColor="background1"/>
                           <w:sz w:val="28"/>
@@ -789,6 +900,14 @@
                           <w:lang w:val="id-ID"/>
                         </w:rPr>
                         <w:t>Student Number</w:t>
+                      </w:r>
+                      <w:r>
+                        <w:rPr>
+                          <w:color w:val="FFFFFF" w:themeColor="background1"/>
+                          <w:sz w:val="28"/>
+                          <w:szCs w:val="28"/>
+                          <w:lang w:val="id-ID"/>
+                        </w:rPr>
                         <w:tab/>
                         <w:t>: 10149953</w:t>
                       </w:r>
@@ -801,101 +920,119 @@
         </mc:AlternateContent>
       </w:r>
     </w:p>
-    <w:p>
-      <w:pPr>
-        <w:pStyle w:val="Normal"/>
-        <w:rPr/>
-      </w:pPr>
-      <w:r>
-        <w:rPr/>
-      </w:r>
-    </w:p>
+    <w:p/>
     <w:sdt>
       <w:sdtPr>
+        <w:rPr>
+          <w:rFonts w:asciiTheme="minorHAnsi" w:eastAsiaTheme="minorEastAsia" w:hAnsiTheme="minorHAnsi" w:cstheme="minorBidi"/>
+          <w:color w:val="auto"/>
+          <w:sz w:val="22"/>
+          <w:szCs w:val="22"/>
+          <w:lang w:eastAsia="ja-JP"/>
+        </w:rPr>
+        <w:id w:val="668300613"/>
         <w:docPartObj>
           <w:docPartGallery w:val="Table of Contents"/>
-          <w:docPartUnique w:val="true"/>
+          <w:docPartUnique/>
         </w:docPartObj>
       </w:sdtPr>
+      <w:sdtEndPr/>
       <w:sdtContent>
+        <w:bookmarkStart w:id="0" w:name="_Toc51076392" w:displacedByCustomXml="prev"/>
         <w:p>
           <w:pPr>
             <w:pStyle w:val="TOCHeading"/>
-            <w:rPr/>
           </w:pPr>
           <w:r>
             <w:br w:type="page"/>
           </w:r>
           <w:r>
-            <w:rPr/>
+            <w:lastRenderedPageBreak/>
             <w:t>Table of Contents</w:t>
           </w:r>
+          <w:bookmarkEnd w:id="0"/>
         </w:p>
         <w:p>
           <w:pPr>
-            <w:pStyle w:val="Contents1"/>
+            <w:pStyle w:val="TOC1"/>
             <w:tabs>
-              <w:tab w:val="clear" w:pos="720"/>
-              <w:tab w:val="right" w:pos="9350" w:leader="dot"/>
+              <w:tab w:val="right" w:leader="dot" w:pos="9350"/>
             </w:tabs>
-            <w:rPr/>
+            <w:rPr>
+              <w:noProof/>
+              <w:lang w:val="en-AU" w:eastAsia="zh-CN"/>
+            </w:rPr>
           </w:pPr>
           <w:r>
             <w:fldChar w:fldCharType="begin"/>
           </w:r>
           <w:r>
             <w:rPr>
+              <w:rStyle w:val="IndexLink"/>
               <w:webHidden/>
-              <w:rStyle w:val="IndexLink"/>
               <w:lang w:val="id-ID"/>
             </w:rPr>
-            <w:instrText> TOC \z \o "1-3" \u \h</w:instrText>
+            <w:instrText>TOC \z \o "1-3" \u \h</w:instrText>
           </w:r>
           <w:r>
             <w:rPr>
-              <w:webHidden/>
               <w:rStyle w:val="IndexLink"/>
               <w:lang w:val="id-ID"/>
             </w:rPr>
             <w:fldChar w:fldCharType="separate"/>
           </w:r>
-          <w:hyperlink w:anchor="_Toc50851611">
-            <w:r>
-              <w:rPr>
-                <w:webHidden/>
-                <w:rStyle w:val="IndexLink"/>
-                <w:lang w:val="id-ID"/>
-              </w:rPr>
-              <w:t>Introduction</w:t>
-            </w:r>
-            <w:r>
-              <w:rPr>
+          <w:hyperlink w:anchor="_Toc51076392" w:history="1">
+            <w:r>
+              <w:rPr>
+                <w:rStyle w:val="Hyperlink"/>
+                <w:noProof/>
+              </w:rPr>
+              <w:t>Table of Contents</w:t>
+            </w:r>
+            <w:r>
+              <w:rPr>
+                <w:noProof/>
+                <w:webHidden/>
+              </w:rPr>
+              <w:tab/>
+            </w:r>
+            <w:r>
+              <w:rPr>
+                <w:noProof/>
                 <w:webHidden/>
               </w:rPr>
               <w:fldChar w:fldCharType="begin"/>
             </w:r>
             <w:r>
               <w:rPr>
-                <w:webHidden/>
-              </w:rPr>
-              <w:instrText>PAGEREF _Toc50851611 \h</w:instrText>
-            </w:r>
-            <w:r>
-              <w:rPr>
+                <w:noProof/>
+                <w:webHidden/>
+              </w:rPr>
+              <w:instrText xml:space="preserve"> PAGEREF _Toc51076392 \h </w:instrText>
+            </w:r>
+            <w:r>
+              <w:rPr>
+                <w:noProof/>
+                <w:webHidden/>
+              </w:rPr>
+            </w:r>
+            <w:r>
+              <w:rPr>
+                <w:noProof/>
                 <w:webHidden/>
               </w:rPr>
               <w:fldChar w:fldCharType="separate"/>
             </w:r>
             <w:r>
               <w:rPr>
-                <w:rStyle w:val="IndexLink"/>
-                <w:vanish w:val="false"/>
-              </w:rPr>
-              <w:tab/>
-              <w:t>3</w:t>
-            </w:r>
-            <w:r>
-              <w:rPr>
+                <w:noProof/>
+                <w:webHidden/>
+              </w:rPr>
+              <w:t>2</w:t>
+            </w:r>
+            <w:r>
+              <w:rPr>
+                <w:noProof/>
                 <w:webHidden/>
               </w:rPr>
               <w:fldChar w:fldCharType="end"/>
@@ -904,50 +1041,68 @@
         </w:p>
         <w:p>
           <w:pPr>
-            <w:pStyle w:val="Contents2"/>
+            <w:pStyle w:val="TOC1"/>
             <w:tabs>
-              <w:tab w:val="clear" w:pos="720"/>
-              <w:tab w:val="right" w:pos="9350" w:leader="dot"/>
+              <w:tab w:val="right" w:leader="dot" w:pos="9350"/>
             </w:tabs>
-            <w:rPr/>
+            <w:rPr>
+              <w:noProof/>
+              <w:lang w:val="en-AU" w:eastAsia="zh-CN"/>
+            </w:rPr>
           </w:pPr>
-          <w:hyperlink w:anchor="_Toc50851612">
-            <w:r>
-              <w:rPr>
-                <w:webHidden/>
-                <w:rStyle w:val="IndexLink"/>
+          <w:hyperlink w:anchor="_Toc51076393" w:history="1">
+            <w:r>
+              <w:rPr>
+                <w:rStyle w:val="Hyperlink"/>
+                <w:noProof/>
                 <w:lang w:val="id-ID"/>
               </w:rPr>
-              <w:t>Mashup Purpose and Description</w:t>
-            </w:r>
-            <w:r>
-              <w:rPr>
+              <w:t>Introduction</w:t>
+            </w:r>
+            <w:r>
+              <w:rPr>
+                <w:noProof/>
+                <w:webHidden/>
+              </w:rPr>
+              <w:tab/>
+            </w:r>
+            <w:r>
+              <w:rPr>
+                <w:noProof/>
                 <w:webHidden/>
               </w:rPr>
               <w:fldChar w:fldCharType="begin"/>
             </w:r>
             <w:r>
               <w:rPr>
-                <w:webHidden/>
-              </w:rPr>
-              <w:instrText>PAGEREF _Toc50851612 \h</w:instrText>
-            </w:r>
-            <w:r>
-              <w:rPr>
+                <w:noProof/>
+                <w:webHidden/>
+              </w:rPr>
+              <w:instrText xml:space="preserve"> PAGEREF _Toc51076393 \h </w:instrText>
+            </w:r>
+            <w:r>
+              <w:rPr>
+                <w:noProof/>
+                <w:webHidden/>
+              </w:rPr>
+            </w:r>
+            <w:r>
+              <w:rPr>
+                <w:noProof/>
                 <w:webHidden/>
               </w:rPr>
               <w:fldChar w:fldCharType="separate"/>
             </w:r>
             <w:r>
               <w:rPr>
-                <w:rStyle w:val="IndexLink"/>
-                <w:vanish w:val="false"/>
-              </w:rPr>
-              <w:tab/>
+                <w:noProof/>
+                <w:webHidden/>
+              </w:rPr>
               <w:t>3</w:t>
             </w:r>
             <w:r>
               <w:rPr>
+                <w:noProof/>
                 <w:webHidden/>
               </w:rPr>
               <w:fldChar w:fldCharType="end"/>
@@ -956,50 +1111,68 @@
         </w:p>
         <w:p>
           <w:pPr>
-            <w:pStyle w:val="Contents2"/>
+            <w:pStyle w:val="TOC2"/>
             <w:tabs>
-              <w:tab w:val="clear" w:pos="720"/>
-              <w:tab w:val="right" w:pos="9350" w:leader="dot"/>
+              <w:tab w:val="right" w:leader="dot" w:pos="9350"/>
             </w:tabs>
-            <w:rPr/>
+            <w:rPr>
+              <w:noProof/>
+              <w:lang w:val="en-AU" w:eastAsia="zh-CN"/>
+            </w:rPr>
           </w:pPr>
-          <w:hyperlink w:anchor="_Toc50851613">
-            <w:r>
-              <w:rPr>
-                <w:webHidden/>
-                <w:rStyle w:val="IndexLink"/>
+          <w:hyperlink w:anchor="_Toc51076394" w:history="1">
+            <w:r>
+              <w:rPr>
+                <w:rStyle w:val="Hyperlink"/>
+                <w:noProof/>
                 <w:lang w:val="id-ID"/>
               </w:rPr>
-              <w:t>Service Used</w:t>
-            </w:r>
-            <w:r>
-              <w:rPr>
+              <w:t>Mashup Purpose and Description</w:t>
+            </w:r>
+            <w:r>
+              <w:rPr>
+                <w:noProof/>
+                <w:webHidden/>
+              </w:rPr>
+              <w:tab/>
+            </w:r>
+            <w:r>
+              <w:rPr>
+                <w:noProof/>
                 <w:webHidden/>
               </w:rPr>
               <w:fldChar w:fldCharType="begin"/>
             </w:r>
             <w:r>
               <w:rPr>
-                <w:webHidden/>
-              </w:rPr>
-              <w:instrText>PAGEREF _Toc50851613 \h</w:instrText>
-            </w:r>
-            <w:r>
-              <w:rPr>
+                <w:noProof/>
+                <w:webHidden/>
+              </w:rPr>
+              <w:instrText xml:space="preserve"> PAGEREF _Toc51076394 \h </w:instrText>
+            </w:r>
+            <w:r>
+              <w:rPr>
+                <w:noProof/>
+                <w:webHidden/>
+              </w:rPr>
+            </w:r>
+            <w:r>
+              <w:rPr>
+                <w:noProof/>
                 <w:webHidden/>
               </w:rPr>
               <w:fldChar w:fldCharType="separate"/>
             </w:r>
             <w:r>
               <w:rPr>
-                <w:rStyle w:val="IndexLink"/>
-                <w:vanish w:val="false"/>
-              </w:rPr>
-              <w:tab/>
+                <w:noProof/>
+                <w:webHidden/>
+              </w:rPr>
               <w:t>3</w:t>
             </w:r>
             <w:r>
               <w:rPr>
+                <w:noProof/>
                 <w:webHidden/>
               </w:rPr>
               <w:fldChar w:fldCharType="end"/>
@@ -1008,50 +1181,68 @@
         </w:p>
         <w:p>
           <w:pPr>
-            <w:pStyle w:val="Contents3"/>
+            <w:pStyle w:val="TOC2"/>
             <w:tabs>
-              <w:tab w:val="clear" w:pos="720"/>
-              <w:tab w:val="right" w:pos="9350" w:leader="dot"/>
+              <w:tab w:val="right" w:leader="dot" w:pos="9350"/>
             </w:tabs>
-            <w:rPr/>
+            <w:rPr>
+              <w:noProof/>
+              <w:lang w:val="en-AU" w:eastAsia="zh-CN"/>
+            </w:rPr>
           </w:pPr>
-          <w:hyperlink w:anchor="_Toc50851614">
-            <w:r>
-              <w:rPr>
-                <w:webHidden/>
-                <w:rStyle w:val="IndexLink"/>
+          <w:hyperlink w:anchor="_Toc51076395" w:history="1">
+            <w:r>
+              <w:rPr>
+                <w:rStyle w:val="Hyperlink"/>
+                <w:noProof/>
                 <w:lang w:val="id-ID"/>
               </w:rPr>
-              <w:t>Spotify API</w:t>
-            </w:r>
-            <w:r>
-              <w:rPr>
+              <w:t>Service Used</w:t>
+            </w:r>
+            <w:r>
+              <w:rPr>
+                <w:noProof/>
+                <w:webHidden/>
+              </w:rPr>
+              <w:tab/>
+            </w:r>
+            <w:r>
+              <w:rPr>
+                <w:noProof/>
                 <w:webHidden/>
               </w:rPr>
               <w:fldChar w:fldCharType="begin"/>
             </w:r>
             <w:r>
               <w:rPr>
-                <w:webHidden/>
-              </w:rPr>
-              <w:instrText>PAGEREF _Toc50851614 \h</w:instrText>
-            </w:r>
-            <w:r>
-              <w:rPr>
+                <w:noProof/>
+                <w:webHidden/>
+              </w:rPr>
+              <w:instrText xml:space="preserve"> PAGEREF _Toc51076395 \h </w:instrText>
+            </w:r>
+            <w:r>
+              <w:rPr>
+                <w:noProof/>
+                <w:webHidden/>
+              </w:rPr>
+            </w:r>
+            <w:r>
+              <w:rPr>
+                <w:noProof/>
                 <w:webHidden/>
               </w:rPr>
               <w:fldChar w:fldCharType="separate"/>
             </w:r>
             <w:r>
               <w:rPr>
-                <w:rStyle w:val="IndexLink"/>
-                <w:vanish w:val="false"/>
-              </w:rPr>
-              <w:tab/>
+                <w:noProof/>
+                <w:webHidden/>
+              </w:rPr>
               <w:t>3</w:t>
             </w:r>
             <w:r>
               <w:rPr>
+                <w:noProof/>
                 <w:webHidden/>
               </w:rPr>
               <w:fldChar w:fldCharType="end"/>
@@ -1060,50 +1251,68 @@
         </w:p>
         <w:p>
           <w:pPr>
-            <w:pStyle w:val="Contents3"/>
+            <w:pStyle w:val="TOC3"/>
             <w:tabs>
-              <w:tab w:val="clear" w:pos="720"/>
-              <w:tab w:val="right" w:pos="9350" w:leader="dot"/>
+              <w:tab w:val="right" w:leader="dot" w:pos="9350"/>
             </w:tabs>
-            <w:rPr/>
+            <w:rPr>
+              <w:noProof/>
+              <w:lang w:val="en-AU" w:eastAsia="zh-CN"/>
+            </w:rPr>
           </w:pPr>
-          <w:hyperlink w:anchor="_Toc50851615">
-            <w:r>
-              <w:rPr>
-                <w:webHidden/>
-                <w:rStyle w:val="IndexLink"/>
+          <w:hyperlink w:anchor="_Toc51076396" w:history="1">
+            <w:r>
+              <w:rPr>
+                <w:rStyle w:val="Hyperlink"/>
+                <w:noProof/>
                 <w:lang w:val="id-ID"/>
               </w:rPr>
-              <w:t>Lyric.ovh API</w:t>
-            </w:r>
-            <w:r>
-              <w:rPr>
+              <w:t>Spotify API</w:t>
+            </w:r>
+            <w:r>
+              <w:rPr>
+                <w:noProof/>
+                <w:webHidden/>
+              </w:rPr>
+              <w:tab/>
+            </w:r>
+            <w:r>
+              <w:rPr>
+                <w:noProof/>
                 <w:webHidden/>
               </w:rPr>
               <w:fldChar w:fldCharType="begin"/>
             </w:r>
             <w:r>
               <w:rPr>
-                <w:webHidden/>
-              </w:rPr>
-              <w:instrText>PAGEREF _Toc50851615 \h</w:instrText>
-            </w:r>
-            <w:r>
-              <w:rPr>
+                <w:noProof/>
+                <w:webHidden/>
+              </w:rPr>
+              <w:instrText xml:space="preserve"> PAGEREF _Toc51076396 \h </w:instrText>
+            </w:r>
+            <w:r>
+              <w:rPr>
+                <w:noProof/>
+                <w:webHidden/>
+              </w:rPr>
+            </w:r>
+            <w:r>
+              <w:rPr>
+                <w:noProof/>
                 <w:webHidden/>
               </w:rPr>
               <w:fldChar w:fldCharType="separate"/>
             </w:r>
             <w:r>
               <w:rPr>
-                <w:rStyle w:val="IndexLink"/>
-                <w:vanish w:val="false"/>
-              </w:rPr>
-              <w:tab/>
+                <w:noProof/>
+                <w:webHidden/>
+              </w:rPr>
               <w:t>3</w:t>
             </w:r>
             <w:r>
               <w:rPr>
+                <w:noProof/>
                 <w:webHidden/>
               </w:rPr>
               <w:fldChar w:fldCharType="end"/>
@@ -1112,50 +1321,68 @@
         </w:p>
         <w:p>
           <w:pPr>
-            <w:pStyle w:val="Contents3"/>
+            <w:pStyle w:val="TOC3"/>
             <w:tabs>
-              <w:tab w:val="clear" w:pos="720"/>
-              <w:tab w:val="right" w:pos="9350" w:leader="dot"/>
+              <w:tab w:val="right" w:leader="dot" w:pos="9350"/>
             </w:tabs>
-            <w:rPr/>
+            <w:rPr>
+              <w:noProof/>
+              <w:lang w:val="en-AU" w:eastAsia="zh-CN"/>
+            </w:rPr>
           </w:pPr>
-          <w:hyperlink w:anchor="_Toc50851616">
-            <w:r>
-              <w:rPr>
-                <w:webHidden/>
-                <w:rStyle w:val="IndexLink"/>
+          <w:hyperlink w:anchor="_Toc51076397" w:history="1">
+            <w:r>
+              <w:rPr>
+                <w:rStyle w:val="Hyperlink"/>
+                <w:noProof/>
                 <w:lang w:val="id-ID"/>
               </w:rPr>
-              <w:t>Google Translate API</w:t>
-            </w:r>
-            <w:r>
-              <w:rPr>
+              <w:t>Lyric.ovh API</w:t>
+            </w:r>
+            <w:r>
+              <w:rPr>
+                <w:noProof/>
+                <w:webHidden/>
+              </w:rPr>
+              <w:tab/>
+            </w:r>
+            <w:r>
+              <w:rPr>
+                <w:noProof/>
                 <w:webHidden/>
               </w:rPr>
               <w:fldChar w:fldCharType="begin"/>
             </w:r>
             <w:r>
               <w:rPr>
-                <w:webHidden/>
-              </w:rPr>
-              <w:instrText>PAGEREF _Toc50851616 \h</w:instrText>
-            </w:r>
-            <w:r>
-              <w:rPr>
+                <w:noProof/>
+                <w:webHidden/>
+              </w:rPr>
+              <w:instrText xml:space="preserve"> PAGEREF _Toc51076397 \h </w:instrText>
+            </w:r>
+            <w:r>
+              <w:rPr>
+                <w:noProof/>
+                <w:webHidden/>
+              </w:rPr>
+            </w:r>
+            <w:r>
+              <w:rPr>
+                <w:noProof/>
                 <w:webHidden/>
               </w:rPr>
               <w:fldChar w:fldCharType="separate"/>
             </w:r>
             <w:r>
               <w:rPr>
-                <w:rStyle w:val="IndexLink"/>
-                <w:vanish w:val="false"/>
-              </w:rPr>
-              <w:tab/>
+                <w:noProof/>
+                <w:webHidden/>
+              </w:rPr>
               <w:t>3</w:t>
             </w:r>
             <w:r>
               <w:rPr>
+                <w:noProof/>
                 <w:webHidden/>
               </w:rPr>
               <w:fldChar w:fldCharType="end"/>
@@ -1164,50 +1391,68 @@
         </w:p>
         <w:p>
           <w:pPr>
-            <w:pStyle w:val="Contents2"/>
+            <w:pStyle w:val="TOC3"/>
             <w:tabs>
-              <w:tab w:val="clear" w:pos="720"/>
-              <w:tab w:val="right" w:pos="9350" w:leader="dot"/>
+              <w:tab w:val="right" w:leader="dot" w:pos="9350"/>
             </w:tabs>
-            <w:rPr/>
+            <w:rPr>
+              <w:noProof/>
+              <w:lang w:val="en-AU" w:eastAsia="zh-CN"/>
+            </w:rPr>
           </w:pPr>
-          <w:hyperlink w:anchor="_Toc50851617">
-            <w:r>
-              <w:rPr>
-                <w:webHidden/>
-                <w:rStyle w:val="IndexLink"/>
+          <w:hyperlink w:anchor="_Toc51076398" w:history="1">
+            <w:r>
+              <w:rPr>
+                <w:rStyle w:val="Hyperlink"/>
+                <w:noProof/>
                 <w:lang w:val="id-ID"/>
               </w:rPr>
-              <w:t>Mashup Use Case and Service</w:t>
-            </w:r>
-            <w:r>
-              <w:rPr>
+              <w:t>Google Translate API</w:t>
+            </w:r>
+            <w:r>
+              <w:rPr>
+                <w:noProof/>
+                <w:webHidden/>
+              </w:rPr>
+              <w:tab/>
+            </w:r>
+            <w:r>
+              <w:rPr>
+                <w:noProof/>
                 <w:webHidden/>
               </w:rPr>
               <w:fldChar w:fldCharType="begin"/>
             </w:r>
             <w:r>
               <w:rPr>
-                <w:webHidden/>
-              </w:rPr>
-              <w:instrText>PAGEREF _Toc50851617 \h</w:instrText>
-            </w:r>
-            <w:r>
-              <w:rPr>
+                <w:noProof/>
+                <w:webHidden/>
+              </w:rPr>
+              <w:instrText xml:space="preserve"> PAGEREF _Toc51076398 \h </w:instrText>
+            </w:r>
+            <w:r>
+              <w:rPr>
+                <w:noProof/>
+                <w:webHidden/>
+              </w:rPr>
+            </w:r>
+            <w:r>
+              <w:rPr>
+                <w:noProof/>
                 <w:webHidden/>
               </w:rPr>
               <w:fldChar w:fldCharType="separate"/>
             </w:r>
             <w:r>
               <w:rPr>
-                <w:rStyle w:val="IndexLink"/>
-                <w:vanish w:val="false"/>
-              </w:rPr>
-              <w:tab/>
+                <w:noProof/>
+                <w:webHidden/>
+              </w:rPr>
               <w:t>3</w:t>
             </w:r>
             <w:r>
               <w:rPr>
+                <w:noProof/>
                 <w:webHidden/>
               </w:rPr>
               <w:fldChar w:fldCharType="end"/>
@@ -1216,14 +1461,352 @@
         </w:p>
         <w:p>
           <w:pPr>
-            <w:pStyle w:val="Normal"/>
-            <w:rPr/>
+            <w:pStyle w:val="TOC2"/>
+            <w:tabs>
+              <w:tab w:val="right" w:leader="dot" w:pos="9350"/>
+            </w:tabs>
+            <w:rPr>
+              <w:noProof/>
+              <w:lang w:val="en-AU" w:eastAsia="zh-CN"/>
+            </w:rPr>
           </w:pPr>
+          <w:hyperlink w:anchor="_Toc51076399" w:history="1">
+            <w:r>
+              <w:rPr>
+                <w:rStyle w:val="Hyperlink"/>
+                <w:noProof/>
+                <w:lang w:val="id-ID"/>
+              </w:rPr>
+              <w:t>Mashup Use Case and Service</w:t>
+            </w:r>
+            <w:r>
+              <w:rPr>
+                <w:noProof/>
+                <w:webHidden/>
+              </w:rPr>
+              <w:tab/>
+            </w:r>
+            <w:r>
+              <w:rPr>
+                <w:noProof/>
+                <w:webHidden/>
+              </w:rPr>
+              <w:fldChar w:fldCharType="begin"/>
+            </w:r>
+            <w:r>
+              <w:rPr>
+                <w:noProof/>
+                <w:webHidden/>
+              </w:rPr>
+              <w:instrText xml:space="preserve"> PAGEREF _Toc51076399 \h </w:instrText>
+            </w:r>
+            <w:r>
+              <w:rPr>
+                <w:noProof/>
+                <w:webHidden/>
+              </w:rPr>
+            </w:r>
+            <w:r>
+              <w:rPr>
+                <w:noProof/>
+                <w:webHidden/>
+              </w:rPr>
+              <w:fldChar w:fldCharType="separate"/>
+            </w:r>
+            <w:r>
+              <w:rPr>
+                <w:noProof/>
+                <w:webHidden/>
+              </w:rPr>
+              <w:t>3</w:t>
+            </w:r>
+            <w:r>
+              <w:rPr>
+                <w:noProof/>
+                <w:webHidden/>
+              </w:rPr>
+              <w:fldChar w:fldCharType="end"/>
+            </w:r>
+          </w:hyperlink>
+        </w:p>
+        <w:p>
+          <w:pPr>
+            <w:pStyle w:val="TOC3"/>
+            <w:tabs>
+              <w:tab w:val="right" w:leader="dot" w:pos="9350"/>
+            </w:tabs>
+            <w:rPr>
+              <w:noProof/>
+              <w:lang w:val="en-AU" w:eastAsia="zh-CN"/>
+            </w:rPr>
+          </w:pPr>
+          <w:hyperlink w:anchor="_Toc51076400" w:history="1">
+            <w:r>
+              <w:rPr>
+                <w:rStyle w:val="Hyperlink"/>
+                <w:noProof/>
+              </w:rPr>
+              <w:t>Get Recommended Music of The Day</w:t>
+            </w:r>
+            <w:r>
+              <w:rPr>
+                <w:noProof/>
+                <w:webHidden/>
+              </w:rPr>
+              <w:tab/>
+            </w:r>
+            <w:r>
+              <w:rPr>
+                <w:noProof/>
+                <w:webHidden/>
+              </w:rPr>
+              <w:fldChar w:fldCharType="begin"/>
+            </w:r>
+            <w:r>
+              <w:rPr>
+                <w:noProof/>
+                <w:webHidden/>
+              </w:rPr>
+              <w:instrText xml:space="preserve"> PAGEREF _Toc51076400 \h </w:instrText>
+            </w:r>
+            <w:r>
+              <w:rPr>
+                <w:noProof/>
+                <w:webHidden/>
+              </w:rPr>
+            </w:r>
+            <w:r>
+              <w:rPr>
+                <w:noProof/>
+                <w:webHidden/>
+              </w:rPr>
+              <w:fldChar w:fldCharType="separate"/>
+            </w:r>
+            <w:r>
+              <w:rPr>
+                <w:noProof/>
+                <w:webHidden/>
+              </w:rPr>
+              <w:t>3</w:t>
+            </w:r>
+            <w:r>
+              <w:rPr>
+                <w:noProof/>
+                <w:webHidden/>
+              </w:rPr>
+              <w:fldChar w:fldCharType="end"/>
+            </w:r>
+          </w:hyperlink>
+        </w:p>
+        <w:p>
+          <w:pPr>
+            <w:pStyle w:val="TOC3"/>
+            <w:tabs>
+              <w:tab w:val="right" w:leader="dot" w:pos="9350"/>
+            </w:tabs>
+            <w:rPr>
+              <w:noProof/>
+              <w:lang w:val="en-AU" w:eastAsia="zh-CN"/>
+            </w:rPr>
+          </w:pPr>
+          <w:hyperlink w:anchor="_Toc51076401" w:history="1">
+            <w:r>
+              <w:rPr>
+                <w:rStyle w:val="Hyperlink"/>
+                <w:noProof/>
+              </w:rPr>
+              <w:t>Get Music Detailed Information</w:t>
+            </w:r>
+            <w:r>
+              <w:rPr>
+                <w:noProof/>
+                <w:webHidden/>
+              </w:rPr>
+              <w:tab/>
+            </w:r>
+            <w:r>
+              <w:rPr>
+                <w:noProof/>
+                <w:webHidden/>
+              </w:rPr>
+              <w:fldChar w:fldCharType="begin"/>
+            </w:r>
+            <w:r>
+              <w:rPr>
+                <w:noProof/>
+                <w:webHidden/>
+              </w:rPr>
+              <w:instrText xml:space="preserve"> PAGEREF _Toc51076401 \h </w:instrText>
+            </w:r>
+            <w:r>
+              <w:rPr>
+                <w:noProof/>
+                <w:webHidden/>
+              </w:rPr>
+            </w:r>
+            <w:r>
+              <w:rPr>
+                <w:noProof/>
+                <w:webHidden/>
+              </w:rPr>
+              <w:fldChar w:fldCharType="separate"/>
+            </w:r>
+            <w:r>
+              <w:rPr>
+                <w:noProof/>
+                <w:webHidden/>
+              </w:rPr>
+              <w:t>4</w:t>
+            </w:r>
+            <w:r>
+              <w:rPr>
+                <w:noProof/>
+                <w:webHidden/>
+              </w:rPr>
+              <w:fldChar w:fldCharType="end"/>
+            </w:r>
+          </w:hyperlink>
+        </w:p>
+        <w:p>
+          <w:pPr>
+            <w:pStyle w:val="TOC3"/>
+            <w:tabs>
+              <w:tab w:val="right" w:leader="dot" w:pos="9350"/>
+            </w:tabs>
+            <w:rPr>
+              <w:noProof/>
+              <w:lang w:val="en-AU" w:eastAsia="zh-CN"/>
+            </w:rPr>
+          </w:pPr>
+          <w:hyperlink w:anchor="_Toc51076402" w:history="1">
+            <w:r>
+              <w:rPr>
+                <w:rStyle w:val="Hyperlink"/>
+                <w:noProof/>
+              </w:rPr>
+              <w:t>Get Music Lyric</w:t>
+            </w:r>
+            <w:r>
+              <w:rPr>
+                <w:noProof/>
+                <w:webHidden/>
+              </w:rPr>
+              <w:tab/>
+            </w:r>
+            <w:r>
+              <w:rPr>
+                <w:noProof/>
+                <w:webHidden/>
+              </w:rPr>
+              <w:fldChar w:fldCharType="begin"/>
+            </w:r>
+            <w:r>
+              <w:rPr>
+                <w:noProof/>
+                <w:webHidden/>
+              </w:rPr>
+              <w:instrText xml:space="preserve"> PAGEREF _Toc51076402 \h </w:instrText>
+            </w:r>
+            <w:r>
+              <w:rPr>
+                <w:noProof/>
+                <w:webHidden/>
+              </w:rPr>
+            </w:r>
+            <w:r>
+              <w:rPr>
+                <w:noProof/>
+                <w:webHidden/>
+              </w:rPr>
+              <w:fldChar w:fldCharType="separate"/>
+            </w:r>
+            <w:r>
+              <w:rPr>
+                <w:noProof/>
+                <w:webHidden/>
+              </w:rPr>
+              <w:t>4</w:t>
+            </w:r>
+            <w:r>
+              <w:rPr>
+                <w:noProof/>
+                <w:webHidden/>
+              </w:rPr>
+              <w:fldChar w:fldCharType="end"/>
+            </w:r>
+          </w:hyperlink>
+        </w:p>
+        <w:p>
+          <w:pPr>
+            <w:pStyle w:val="TOC3"/>
+            <w:tabs>
+              <w:tab w:val="right" w:leader="dot" w:pos="9350"/>
+            </w:tabs>
+            <w:rPr>
+              <w:noProof/>
+              <w:lang w:val="en-AU" w:eastAsia="zh-CN"/>
+            </w:rPr>
+          </w:pPr>
+          <w:hyperlink w:anchor="_Toc51076403" w:history="1">
+            <w:r>
+              <w:rPr>
+                <w:rStyle w:val="Hyperlink"/>
+                <w:noProof/>
+              </w:rPr>
+              <w:t>Get Music Lyric Translation</w:t>
+            </w:r>
+            <w:r>
+              <w:rPr>
+                <w:noProof/>
+                <w:webHidden/>
+              </w:rPr>
+              <w:tab/>
+            </w:r>
+            <w:r>
+              <w:rPr>
+                <w:noProof/>
+                <w:webHidden/>
+              </w:rPr>
+              <w:fldChar w:fldCharType="begin"/>
+            </w:r>
+            <w:r>
+              <w:rPr>
+                <w:noProof/>
+                <w:webHidden/>
+              </w:rPr>
+              <w:instrText xml:space="preserve"> PAGEREF _Toc51076403 \h </w:instrText>
+            </w:r>
+            <w:r>
+              <w:rPr>
+                <w:noProof/>
+                <w:webHidden/>
+              </w:rPr>
+            </w:r>
+            <w:r>
+              <w:rPr>
+                <w:noProof/>
+                <w:webHidden/>
+              </w:rPr>
+              <w:fldChar w:fldCharType="separate"/>
+            </w:r>
+            <w:r>
+              <w:rPr>
+                <w:noProof/>
+                <w:webHidden/>
+              </w:rPr>
+              <w:t>4</w:t>
+            </w:r>
+            <w:r>
+              <w:rPr>
+                <w:noProof/>
+                <w:webHidden/>
+              </w:rPr>
+              <w:fldChar w:fldCharType="end"/>
+            </w:r>
+          </w:hyperlink>
+        </w:p>
+        <w:p>
           <w:r>
-            <w:rPr/>
-          </w:r>
-          <w:r>
-            <w:rPr/>
             <w:fldChar w:fldCharType="end"/>
           </w:r>
         </w:p>
@@ -1231,28 +1814,15 @@
     </w:sdt>
     <w:p>
       <w:pPr>
-        <w:pStyle w:val="Normal"/>
-        <w:rPr>
-          <w:rFonts w:ascii="Calibri Light" w:hAnsi="Calibri Light" w:eastAsia="游ゴシック Light" w:cs="" w:asciiTheme="majorHAnsi" w:cstheme="majorBidi" w:eastAsiaTheme="majorEastAsia" w:hAnsiTheme="majorHAnsi"/>
-          <w:color w:val="2F5496" w:themeColor="accent1" w:themeShade="bf"/>
+        <w:rPr>
+          <w:rFonts w:asciiTheme="majorHAnsi" w:eastAsiaTheme="majorEastAsia" w:hAnsiTheme="majorHAnsi" w:cstheme="majorBidi"/>
+          <w:color w:val="2F5496" w:themeColor="accent1" w:themeShade="BF"/>
           <w:sz w:val="32"/>
           <w:szCs w:val="32"/>
           <w:lang w:val="id-ID"/>
         </w:rPr>
       </w:pPr>
       <w:r>
-        <w:rPr>
-          <w:rFonts w:eastAsia="游ゴシック Light" w:cs="" w:cstheme="majorBidi" w:eastAsiaTheme="majorEastAsia" w:ascii="Calibri Light" w:hAnsi="Calibri Light"/>
-          <w:color w:val="2F5496" w:themeColor="accent1" w:themeShade="bf"/>
-          <w:sz w:val="32"/>
-          <w:szCs w:val="32"/>
-          <w:lang w:val="id-ID"/>
-        </w:rPr>
-      </w:r>
-      <w:bookmarkStart w:id="0" w:name="_GoBack"/>
-      <w:bookmarkStart w:id="1" w:name="_GoBack"/>
-      <w:bookmarkEnd w:id="1"/>
-      <w:r>
         <w:br w:type="page"/>
       </w:r>
     </w:p>
@@ -1263,17 +1833,60 @@
           <w:lang w:val="id-ID"/>
         </w:rPr>
       </w:pPr>
-      <w:bookmarkStart w:id="2" w:name="_Toc50851611"/>
-      <w:r>
-        <w:rPr>
-          <w:lang w:val="id-ID"/>
-        </w:rPr>
+      <w:bookmarkStart w:id="1" w:name="_Toc51076393"/>
+      <w:r>
+        <w:rPr>
+          <w:lang w:val="id-ID"/>
+        </w:rPr>
+        <w:lastRenderedPageBreak/>
         <w:t>Introduction</w:t>
+      </w:r>
+      <w:bookmarkEnd w:id="1"/>
+    </w:p>
+    <w:p>
+      <w:pPr>
+        <w:pStyle w:val="Heading2"/>
+        <w:rPr>
+          <w:lang w:val="id-ID"/>
+        </w:rPr>
+      </w:pPr>
+      <w:r>
+        <w:rPr>
+          <w:lang w:val="id-ID"/>
+        </w:rPr>
+        <w:tab/>
+      </w:r>
+      <w:bookmarkStart w:id="2" w:name="_Toc51076394"/>
+      <w:r>
+        <w:rPr>
+          <w:lang w:val="id-ID"/>
+        </w:rPr>
+        <w:t>Mashup Purpose and Description</w:t>
       </w:r>
       <w:bookmarkEnd w:id="2"/>
     </w:p>
     <w:p>
       <w:pPr>
+        <w:ind w:firstLine="720"/>
+        <w:rPr>
+          <w:lang w:val="id-ID"/>
+        </w:rPr>
+      </w:pPr>
+      <w:r>
+        <w:rPr>
+          <w:lang w:val="id-ID"/>
+        </w:rPr>
+        <w:t xml:space="preserve">The purpose of this app is to give </w:t>
+      </w:r>
+      <w:r>
+        <w:rPr>
+          <w:lang w:val="id-ID"/>
+        </w:rPr>
+        <w:t xml:space="preserve">music enthusias recommended music of the day. This app also give the detailed information regarding the recommended music, the detail the app gives including: music title, artist name, preview music and the lyric of the music in 2 different languages. </w:t>
+      </w:r>
+    </w:p>
+    <w:p>
+      <w:pPr>
         <w:pStyle w:val="Heading2"/>
         <w:rPr>
           <w:lang w:val="id-ID"/>
@@ -1285,51 +1898,38 @@
         </w:rPr>
         <w:tab/>
       </w:r>
-      <w:bookmarkStart w:id="3" w:name="_Toc50851612"/>
-      <w:r>
-        <w:rPr>
-          <w:lang w:val="id-ID"/>
-        </w:rPr>
-        <w:t>Mashup Purpose and Description</w:t>
+      <w:bookmarkStart w:id="3" w:name="_Toc51076395"/>
+      <w:r>
+        <w:rPr>
+          <w:lang w:val="id-ID"/>
+        </w:rPr>
+        <w:t>Se</w:t>
+      </w:r>
+      <w:r>
+        <w:rPr>
+          <w:lang w:val="id-ID"/>
+        </w:rPr>
+        <w:t>rvice Used</w:t>
       </w:r>
       <w:bookmarkEnd w:id="3"/>
     </w:p>
     <w:p>
       <w:pPr>
-        <w:pStyle w:val="Normal"/>
-        <w:ind w:hanging="0"/>
-        <w:rPr>
-          <w:lang w:val="id-ID"/>
-        </w:rPr>
-      </w:pPr>
-      <w:r>
-        <w:rPr>
-          <w:lang w:val="id-ID"/>
-        </w:rPr>
-        <w:t xml:space="preserve">The purpose of this app is to </w:t>
-      </w:r>
-      <w:r>
-        <w:rPr>
-          <w:lang w:val="id-ID"/>
-        </w:rPr>
-        <w:t>give</w:t>
-      </w:r>
-      <w:r>
-        <w:rPr>
-          <w:lang w:val="id-ID"/>
-        </w:rPr>
-        <w:t xml:space="preserve"> </w:t>
-      </w:r>
-      <w:r>
-        <w:rPr>
-          <w:lang w:val="id-ID"/>
-        </w:rPr>
-        <w:t xml:space="preserve">music enthusias recommended music of the day. This app also give the detailed information regarding the recommended music, the detail the app gives including: music title, artist name, preview music and the lyric of the music in 2 different languages. </w:t>
+        <w:ind w:firstLine="720"/>
+        <w:rPr>
+          <w:lang w:val="id-ID"/>
+        </w:rPr>
+      </w:pPr>
+      <w:r>
+        <w:rPr>
+          <w:lang w:val="id-ID"/>
+        </w:rPr>
+        <w:t>This is the list of service that has been used in this app.</w:t>
       </w:r>
     </w:p>
     <w:p>
       <w:pPr>
-        <w:pStyle w:val="Heading2"/>
+        <w:pStyle w:val="Heading3"/>
         <w:rPr>
           <w:lang w:val="id-ID"/>
         </w:rPr>
@@ -1340,33 +1940,23 @@
         </w:rPr>
         <w:tab/>
       </w:r>
-      <w:bookmarkStart w:id="4" w:name="_Toc50851613"/>
-      <w:r>
-        <w:rPr>
-          <w:lang w:val="id-ID"/>
-        </w:rPr>
-        <w:t>Service Used</w:t>
+      <w:r>
+        <w:rPr>
+          <w:lang w:val="id-ID"/>
+        </w:rPr>
+        <w:tab/>
+      </w:r>
+      <w:bookmarkStart w:id="4" w:name="_Toc51076396"/>
+      <w:r>
+        <w:rPr>
+          <w:lang w:val="id-ID"/>
+        </w:rPr>
+        <w:t>Spotify API</w:t>
       </w:r>
       <w:bookmarkEnd w:id="4"/>
     </w:p>
     <w:p>
       <w:pPr>
-        <w:pStyle w:val="Normal"/>
-        <w:ind w:hanging="0"/>
-        <w:rPr>
-          <w:lang w:val="id-ID"/>
-        </w:rPr>
-      </w:pPr>
-      <w:r>
-        <w:rPr>
-          <w:lang w:val="id-ID"/>
-        </w:rPr>
-        <w:t>This is the list of service that has been used in this app.</w:t>
-      </w:r>
-    </w:p>
-    <w:p>
-      <w:pPr>
-        <w:pStyle w:val="Heading3"/>
         <w:rPr>
           <w:lang w:val="id-ID"/>
         </w:rPr>
@@ -1376,33 +1966,17 @@
           <w:lang w:val="id-ID"/>
         </w:rPr>
         <w:tab/>
+      </w:r>
+      <w:r>
+        <w:rPr>
+          <w:lang w:val="id-ID"/>
+        </w:rPr>
         <w:tab/>
       </w:r>
-      <w:bookmarkStart w:id="5" w:name="_Toc50851614"/>
-      <w:r>
-        <w:rPr>
-          <w:lang w:val="id-ID"/>
-        </w:rPr>
-        <w:t>Spotify API</w:t>
-      </w:r>
-      <w:bookmarkEnd w:id="5"/>
-    </w:p>
-    <w:p>
-      <w:pPr>
-        <w:pStyle w:val="Normal"/>
-        <w:ind w:left="0" w:hanging="0"/>
-        <w:rPr>
-          <w:lang w:val="id-ID"/>
-        </w:rPr>
-      </w:pPr>
-      <w:r>
-        <w:rPr>
-          <w:lang w:val="id-ID"/>
-        </w:rPr>
-        <w:tab/>
-        <w:tab/>
-        <w:tab/>
-        <w:tab/>
+      <w:r>
+        <w:rPr>
+          <w:lang w:val="id-ID"/>
+        </w:rPr>
         <w:t>Get user Authorization and random recommended music.</w:t>
       </w:r>
     </w:p>
@@ -1427,7 +2001,7 @@
       </w:r>
       <w:r>
         <w:rPr>
-          <w:rFonts w:cs="Courier New" w:ascii="Courier New" w:hAnsi="Courier New"/>
+          <w:rFonts w:ascii="Courier New" w:hAnsi="Courier New" w:cs="Courier New"/>
           <w:color w:val="00B0F0"/>
           <w:highlight w:val="lightGray"/>
           <w:lang w:val="id-ID"/>
@@ -1436,7 +2010,7 @@
       </w:r>
       <w:r>
         <w:rPr>
-          <w:rFonts w:cs="Courier New" w:ascii="Courier New" w:hAnsi="Courier New"/>
+          <w:rFonts w:ascii="Courier New" w:hAnsi="Courier New" w:cs="Courier New"/>
           <w:color w:val="00B0F0"/>
           <w:lang w:val="id-ID"/>
         </w:rPr>
@@ -1462,11 +2036,11 @@
         </w:rPr>
         <w:t xml:space="preserve">Recommended Music Endpoint: </w:t>
       </w:r>
-      <w:hyperlink r:id="rId3">
+      <w:hyperlink r:id="rId8">
         <w:r>
           <w:rPr>
-            <w:rStyle w:val="InternetLink"/>
-            <w:rFonts w:cs="Courier New" w:ascii="Courier New" w:hAnsi="Courier New"/>
+            <w:rStyle w:val="Hyperlink"/>
+            <w:rFonts w:ascii="Courier New" w:hAnsi="Courier New" w:cs="Courier New"/>
             <w:color w:val="00B0F0"/>
             <w:highlight w:val="lightGray"/>
             <w:lang w:val="id-ID"/>
@@ -1494,45 +2068,26 @@
         </w:rPr>
         <w:t xml:space="preserve">Authorization Docs: </w:t>
       </w:r>
-      <w:r>
-        <w:fldChar w:fldCharType="begin"/>
-      </w:r>
-      <w:r>
-        <w:rPr>
-          <w:rStyle w:val="InternetLink"/>
-          <w:highlight w:val="lightGray"/>
-          <w:rFonts w:cs="Courier New" w:ascii="Courier New" w:hAnsi="Courier New"/>
-          <w:lang w:val="id-ID"/>
-        </w:rPr>
-        <w:instrText> HYPERLINK "https://developer.spotify.com/documentation/general/guides/authorization-guide/" \l "authorization-flows"</w:instrText>
-      </w:r>
-      <w:r>
-        <w:rPr>
-          <w:rStyle w:val="InternetLink"/>
-          <w:highlight w:val="lightGray"/>
-          <w:rFonts w:cs="Courier New" w:ascii="Courier New" w:hAnsi="Courier New"/>
-          <w:lang w:val="id-ID"/>
-        </w:rPr>
-        <w:fldChar w:fldCharType="separate"/>
-      </w:r>
-      <w:r>
-        <w:rPr>
-          <w:rStyle w:val="InternetLink"/>
-          <w:rFonts w:cs="Courier New" w:ascii="Courier New" w:hAnsi="Courier New"/>
-          <w:highlight w:val="lightGray"/>
-          <w:lang w:val="id-ID"/>
-        </w:rPr>
-        <w:t>https://developer.spotify.com/documentation/general/guides/authorization-guide/#authorization-flows</w:t>
-      </w:r>
-      <w:r>
-        <w:rPr>
-          <w:rStyle w:val="InternetLink"/>
-          <w:highlight w:val="lightGray"/>
-          <w:rFonts w:cs="Courier New" w:ascii="Courier New" w:hAnsi="Courier New"/>
-          <w:lang w:val="id-ID"/>
-        </w:rPr>
-        <w:fldChar w:fldCharType="end"/>
-      </w:r>
+      <w:hyperlink r:id="rId9" w:anchor="authorization-flows" w:history="1">
+        <w:r>
+          <w:rPr>
+            <w:rStyle w:val="Hyperlink"/>
+            <w:rFonts w:ascii="Courier New" w:hAnsi="Courier New" w:cs="Courier New"/>
+            <w:highlight w:val="lightGray"/>
+            <w:lang w:val="id-ID"/>
+          </w:rPr>
+          <w:t>https://developer.spotify.com/documen</w:t>
+        </w:r>
+        <w:r>
+          <w:rPr>
+            <w:rStyle w:val="Hyperlink"/>
+            <w:rFonts w:ascii="Courier New" w:hAnsi="Courier New" w:cs="Courier New"/>
+            <w:highlight w:val="lightGray"/>
+            <w:lang w:val="id-ID"/>
+          </w:rPr>
+          <w:t>tation/general/guides/authorization-guide/#authorization-flows</w:t>
+        </w:r>
+      </w:hyperlink>
     </w:p>
     <w:p>
       <w:pPr>
@@ -1557,22 +2112,31 @@
     <w:p>
       <w:pPr>
         <w:pStyle w:val="ListParagraph"/>
-        <w:ind w:left="2160" w:hanging="0"/>
+        <w:ind w:left="2160"/>
         <w:rPr>
           <w:rFonts w:ascii="Courier New" w:hAnsi="Courier New" w:cs="Courier New"/>
           <w:color w:val="00B0F0"/>
           <w:lang w:val="id-ID"/>
         </w:rPr>
       </w:pPr>
-      <w:hyperlink r:id="rId4">
+      <w:hyperlink r:id="rId10">
         <w:r>
           <w:rPr>
-            <w:rStyle w:val="InternetLink"/>
-            <w:rFonts w:cs="Courier New" w:ascii="Courier New" w:hAnsi="Courier New"/>
+            <w:rStyle w:val="Hyperlink"/>
+            <w:rFonts w:ascii="Courier New" w:hAnsi="Courier New" w:cs="Courier New"/>
             <w:highlight w:val="lightGray"/>
             <w:lang w:val="id-ID"/>
           </w:rPr>
-          <w:t>https://developer.spotify.com/documentation/web-api/reference/browse/get-recommendations/</w:t>
+          <w:t>https://developer.spotify.com/documentation/web-api/refer</w:t>
+        </w:r>
+        <w:r>
+          <w:rPr>
+            <w:rStyle w:val="Hyperlink"/>
+            <w:rFonts w:ascii="Courier New" w:hAnsi="Courier New" w:cs="Courier New"/>
+            <w:highlight w:val="lightGray"/>
+            <w:lang w:val="id-ID"/>
+          </w:rPr>
+          <w:t>ence/browse/get-recommendations/</w:t>
         </w:r>
       </w:hyperlink>
     </w:p>
@@ -1588,20 +2152,24 @@
           <w:lang w:val="id-ID"/>
         </w:rPr>
         <w:tab/>
+      </w:r>
+      <w:r>
+        <w:rPr>
+          <w:lang w:val="id-ID"/>
+        </w:rPr>
         <w:tab/>
       </w:r>
-      <w:bookmarkStart w:id="6" w:name="_Toc50851615"/>
+      <w:bookmarkStart w:id="5" w:name="_Toc51076397"/>
       <w:r>
         <w:rPr>
           <w:lang w:val="id-ID"/>
         </w:rPr>
         <w:t>Lyric.ovh API</w:t>
       </w:r>
-      <w:bookmarkEnd w:id="6"/>
+      <w:bookmarkEnd w:id="5"/>
     </w:p>
     <w:p>
       <w:pPr>
-        <w:pStyle w:val="Normal"/>
         <w:rPr>
           <w:lang w:val="id-ID"/>
         </w:rPr>
@@ -1611,6 +2179,11 @@
           <w:lang w:val="id-ID"/>
         </w:rPr>
         <w:tab/>
+      </w:r>
+      <w:r>
+        <w:rPr>
+          <w:lang w:val="id-ID"/>
+        </w:rPr>
         <w:tab/>
         <w:t>Get the lyric of the recommended music.</w:t>
       </w:r>
@@ -1632,11 +2205,11 @@
         </w:rPr>
         <w:t xml:space="preserve">Lyric Endpoint: </w:t>
       </w:r>
-      <w:hyperlink r:id="rId5">
+      <w:hyperlink r:id="rId11">
         <w:r>
           <w:rPr>
-            <w:rStyle w:val="InternetLink"/>
-            <w:rFonts w:cs="Courier New" w:ascii="Courier New" w:hAnsi="Courier New"/>
+            <w:rStyle w:val="Hyperlink"/>
+            <w:rFonts w:ascii="Courier New" w:hAnsi="Courier New" w:cs="Courier New"/>
             <w:highlight w:val="lightGray"/>
             <w:lang w:val="id-ID"/>
           </w:rPr>
@@ -1663,38 +2236,46 @@
         </w:rPr>
         <w:t xml:space="preserve">Docs: </w:t>
       </w:r>
-      <w:hyperlink r:id="rId6">
+      <w:hyperlink r:id="rId12">
         <w:r>
           <w:rPr>
-            <w:rStyle w:val="InternetLink"/>
-            <w:rFonts w:cs="Courier New" w:ascii="Courier New" w:hAnsi="Courier New"/>
+            <w:rStyle w:val="Hyperlink"/>
+            <w:rFonts w:ascii="Courier New" w:hAnsi="Courier New" w:cs="Courier New"/>
             <w:highlight w:val="lightGray"/>
             <w:lang w:val="id-ID"/>
           </w:rPr>
-          <w:t>https://lyricsovh.docs.apiary.io/</w:t>
+          <w:t>https://lyricsovh.d</w:t>
+        </w:r>
+        <w:r>
+          <w:rPr>
+            <w:rStyle w:val="Hyperlink"/>
+            <w:rFonts w:ascii="Courier New" w:hAnsi="Courier New" w:cs="Courier New"/>
+            <w:highlight w:val="lightGray"/>
+            <w:lang w:val="id-ID"/>
+          </w:rPr>
+          <w:t>ocs.apiary.io/</w:t>
         </w:r>
       </w:hyperlink>
     </w:p>
     <w:p>
       <w:pPr>
         <w:pStyle w:val="Heading3"/>
-        <w:ind w:hanging="0"/>
-        <w:rPr>
-          <w:lang w:val="id-ID"/>
-        </w:rPr>
-      </w:pPr>
-      <w:bookmarkStart w:id="7" w:name="_Toc50851616"/>
+        <w:ind w:left="720" w:firstLine="720"/>
+        <w:rPr>
+          <w:lang w:val="id-ID"/>
+        </w:rPr>
+      </w:pPr>
+      <w:bookmarkStart w:id="6" w:name="_Toc51076398"/>
       <w:r>
         <w:rPr>
           <w:lang w:val="id-ID"/>
         </w:rPr>
         <w:t>Google Translate API</w:t>
       </w:r>
-      <w:bookmarkEnd w:id="7"/>
+      <w:bookmarkEnd w:id="6"/>
     </w:p>
     <w:p>
       <w:pPr>
-        <w:pStyle w:val="Normal"/>
         <w:rPr>
           <w:lang w:val="id-ID"/>
         </w:rPr>
@@ -1704,6 +2285,11 @@
           <w:lang w:val="id-ID"/>
         </w:rPr>
         <w:tab/>
+      </w:r>
+      <w:r>
+        <w:rPr>
+          <w:lang w:val="id-ID"/>
+        </w:rPr>
         <w:tab/>
         <w:t>Translate the music lyric into user choise of language.</w:t>
       </w:r>
@@ -1725,11 +2311,11 @@
         </w:rPr>
         <w:t xml:space="preserve">Google Translate Endpoint: </w:t>
       </w:r>
-      <w:hyperlink r:id="rId7">
+      <w:hyperlink r:id="rId13">
         <w:r>
           <w:rPr>
-            <w:rStyle w:val="InternetLink"/>
-            <w:rFonts w:cs="Courier New" w:ascii="Courier New" w:hAnsi="Courier New"/>
+            <w:rStyle w:val="Hyperlink"/>
+            <w:rFonts w:ascii="Courier New" w:hAnsi="Courier New" w:cs="Courier New"/>
             <w:highlight w:val="lightGray"/>
             <w:lang w:val="id-ID"/>
           </w:rPr>
@@ -1756,7 +2342,7 @@
       </w:r>
       <w:r>
         <w:rPr>
-          <w:rFonts w:cs="Courier New" w:ascii="Courier New" w:hAnsi="Courier New"/>
+          <w:rFonts w:ascii="Courier New" w:hAnsi="Courier New" w:cs="Courier New"/>
           <w:color w:val="2A6099"/>
           <w:highlight w:val="lightGray"/>
           <w:lang w:val="id-ID"/>
@@ -1767,106 +2353,552 @@
     <w:p>
       <w:pPr>
         <w:pStyle w:val="Heading2"/>
-        <w:ind w:left="720" w:hanging="0"/>
-        <w:rPr>
-          <w:lang w:val="id-ID"/>
-        </w:rPr>
-      </w:pPr>
-      <w:bookmarkStart w:id="8" w:name="_Toc50851617"/>
+        <w:ind w:left="720"/>
+        <w:rPr>
+          <w:lang w:val="id-ID"/>
+        </w:rPr>
+      </w:pPr>
+      <w:bookmarkStart w:id="7" w:name="_Toc51076399"/>
       <w:r>
         <w:rPr>
           <w:lang w:val="id-ID"/>
         </w:rPr>
         <w:t>Mashup Use Case and Service</w:t>
+      </w:r>
+      <w:bookmarkEnd w:id="7"/>
+    </w:p>
+    <w:p>
+      <w:pPr>
+        <w:pStyle w:val="Heading3"/>
+      </w:pPr>
+      <w:r>
+        <w:rPr>
+          <w:lang w:val="id-ID"/>
+        </w:rPr>
+        <w:tab/>
+      </w:r>
+      <w:r>
+        <w:rPr>
+          <w:lang w:val="id-ID"/>
+        </w:rPr>
+        <w:tab/>
+      </w:r>
+      <w:bookmarkStart w:id="8" w:name="_Toc51076400"/>
+      <w:r>
+        <w:t>Get Recommended Music of The Day</w:t>
       </w:r>
       <w:bookmarkEnd w:id="8"/>
     </w:p>
     <w:p>
-      <w:pPr>
-        <w:pStyle w:val="Normal"/>
-        <w:rPr>
-          <w:lang w:val="id-ID"/>
-        </w:rPr>
-      </w:pPr>
-      <w:r>
-        <w:rPr>
-          <w:lang w:val="id-ID"/>
-        </w:rPr>
+      <w:r>
         <w:tab/>
       </w:r>
+      <w:r>
+        <w:tab/>
+      </w:r>
+    </w:p>
+    <w:tbl>
+      <w:tblPr>
+        <w:tblStyle w:val="TableGrid"/>
+        <w:tblW w:w="0" w:type="auto"/>
+        <w:jc w:val="center"/>
+        <w:tblLook w:val="04A0" w:firstRow="1" w:lastRow="0" w:firstColumn="1" w:lastColumn="0" w:noHBand="0" w:noVBand="1"/>
+      </w:tblPr>
+      <w:tblGrid>
+        <w:gridCol w:w="852"/>
+        <w:gridCol w:w="3983"/>
+      </w:tblGrid>
+      <w:tr>
+        <w:trPr>
+          <w:trHeight w:val="450"/>
+          <w:jc w:val="center"/>
+        </w:trPr>
+        <w:tc>
+          <w:tcPr>
+            <w:tcW w:w="0" w:type="auto"/>
+          </w:tcPr>
+          <w:p>
+            <w:r>
+              <w:t>As an</w:t>
+            </w:r>
+          </w:p>
+        </w:tc>
+        <w:tc>
+          <w:tcPr>
+            <w:tcW w:w="0" w:type="auto"/>
+          </w:tcPr>
+          <w:p>
+            <w:r>
+              <w:t xml:space="preserve">Music Enthusiast </w:t>
+            </w:r>
+          </w:p>
+        </w:tc>
+      </w:tr>
+      <w:tr>
+        <w:trPr>
+          <w:trHeight w:val="450"/>
+          <w:jc w:val="center"/>
+        </w:trPr>
+        <w:tc>
+          <w:tcPr>
+            <w:tcW w:w="0" w:type="auto"/>
+          </w:tcPr>
+          <w:p>
+            <w:r>
+              <w:t>I want</w:t>
+            </w:r>
+          </w:p>
+        </w:tc>
+        <w:tc>
+          <w:tcPr>
+            <w:tcW w:w="0" w:type="auto"/>
+          </w:tcPr>
+          <w:p>
+            <w:r>
+              <w:t>To get some good music recommendation</w:t>
+            </w:r>
+          </w:p>
+        </w:tc>
+      </w:tr>
+      <w:tr>
+        <w:trPr>
+          <w:trHeight w:val="450"/>
+          <w:jc w:val="center"/>
+        </w:trPr>
+        <w:tc>
+          <w:tcPr>
+            <w:tcW w:w="0" w:type="auto"/>
+          </w:tcPr>
+          <w:p>
+            <w:r>
+              <w:lastRenderedPageBreak/>
+              <w:t>So that</w:t>
+            </w:r>
+          </w:p>
+        </w:tc>
+        <w:tc>
+          <w:tcPr>
+            <w:tcW w:w="0" w:type="auto"/>
+          </w:tcPr>
+          <w:p>
+            <w:r>
+              <w:t>I can have a good music to listen</w:t>
+            </w:r>
+          </w:p>
+        </w:tc>
+      </w:tr>
+    </w:tbl>
+    <w:p>
+      <w:pPr>
+        <w:pStyle w:val="Heading3"/>
+      </w:pPr>
+      <w:r>
+        <w:tab/>
+      </w:r>
+      <w:r>
+        <w:tab/>
+      </w:r>
+      <w:bookmarkStart w:id="9" w:name="_Toc51076401"/>
+      <w:r>
+        <w:t>Get Music Detailed Information</w:t>
+      </w:r>
+      <w:bookmarkEnd w:id="9"/>
+    </w:p>
+    <w:p/>
+    <w:tbl>
+      <w:tblPr>
+        <w:tblStyle w:val="TableGrid"/>
+        <w:tblW w:w="0" w:type="auto"/>
+        <w:jc w:val="center"/>
+        <w:tblLook w:val="04A0" w:firstRow="1" w:lastRow="0" w:firstColumn="1" w:lastColumn="0" w:noHBand="0" w:noVBand="1"/>
+      </w:tblPr>
+      <w:tblGrid>
+        <w:gridCol w:w="852"/>
+        <w:gridCol w:w="3817"/>
+      </w:tblGrid>
+      <w:tr>
+        <w:trPr>
+          <w:jc w:val="center"/>
+        </w:trPr>
+        <w:tc>
+          <w:tcPr>
+            <w:tcW w:w="0" w:type="auto"/>
+          </w:tcPr>
+          <w:p>
+            <w:r>
+              <w:t>As an</w:t>
+            </w:r>
+          </w:p>
+        </w:tc>
+        <w:tc>
+          <w:tcPr>
+            <w:tcW w:w="0" w:type="auto"/>
+          </w:tcPr>
+          <w:p>
+            <w:r>
+              <w:t>Music Enthusiast</w:t>
+            </w:r>
+          </w:p>
+        </w:tc>
+      </w:tr>
+      <w:tr>
+        <w:trPr>
+          <w:jc w:val="center"/>
+        </w:trPr>
+        <w:tc>
+          <w:tcPr>
+            <w:tcW w:w="0" w:type="auto"/>
+          </w:tcPr>
+          <w:p>
+            <w:r>
+              <w:t xml:space="preserve">I want </w:t>
+            </w:r>
+          </w:p>
+        </w:tc>
+        <w:tc>
+          <w:tcPr>
+            <w:tcW w:w="0" w:type="auto"/>
+          </w:tcPr>
+          <w:p>
+            <w:r>
+              <w:t>To get Music detailed information</w:t>
+            </w:r>
+          </w:p>
+        </w:tc>
+      </w:tr>
+      <w:tr>
+        <w:trPr>
+          <w:jc w:val="center"/>
+        </w:trPr>
+        <w:tc>
+          <w:tcPr>
+            <w:tcW w:w="0" w:type="auto"/>
+          </w:tcPr>
+          <w:p>
+            <w:r>
+              <w:t>So that</w:t>
+            </w:r>
+          </w:p>
+        </w:tc>
+        <w:tc>
+          <w:tcPr>
+            <w:tcW w:w="0" w:type="auto"/>
+          </w:tcPr>
+          <w:p>
+            <w:r>
+              <w:t>I can know the artist/singer of the music</w:t>
+            </w:r>
+          </w:p>
+        </w:tc>
+      </w:tr>
+    </w:tbl>
+    <w:p>
+      <w:pPr>
+        <w:pStyle w:val="Heading3"/>
+      </w:pPr>
+      <w:r>
+        <w:tab/>
+      </w:r>
+      <w:r>
+        <w:tab/>
+      </w:r>
+      <w:bookmarkStart w:id="10" w:name="_Toc51076402"/>
+      <w:r>
+        <w:t>Get Music Lyric</w:t>
+      </w:r>
+      <w:bookmarkEnd w:id="10"/>
+    </w:p>
+    <w:p/>
+    <w:tbl>
+      <w:tblPr>
+        <w:tblStyle w:val="TableGrid"/>
+        <w:tblW w:w="0" w:type="auto"/>
+        <w:jc w:val="center"/>
+        <w:tblLook w:val="04A0" w:firstRow="1" w:lastRow="0" w:firstColumn="1" w:lastColumn="0" w:noHBand="0" w:noVBand="1"/>
+      </w:tblPr>
+      <w:tblGrid>
+        <w:gridCol w:w="852"/>
+        <w:gridCol w:w="2948"/>
+      </w:tblGrid>
+      <w:tr>
+        <w:trPr>
+          <w:jc w:val="center"/>
+        </w:trPr>
+        <w:tc>
+          <w:tcPr>
+            <w:tcW w:w="0" w:type="auto"/>
+          </w:tcPr>
+          <w:p>
+            <w:r>
+              <w:t xml:space="preserve">As an </w:t>
+            </w:r>
+          </w:p>
+        </w:tc>
+        <w:tc>
+          <w:tcPr>
+            <w:tcW w:w="0" w:type="auto"/>
+          </w:tcPr>
+          <w:p>
+            <w:r>
+              <w:t>Music Enthusiast</w:t>
+            </w:r>
+          </w:p>
+        </w:tc>
+      </w:tr>
+      <w:tr>
+        <w:trPr>
+          <w:jc w:val="center"/>
+        </w:trPr>
+        <w:tc>
+          <w:tcPr>
+            <w:tcW w:w="0" w:type="auto"/>
+          </w:tcPr>
+          <w:p>
+            <w:r>
+              <w:t xml:space="preserve">I want </w:t>
+            </w:r>
+          </w:p>
+        </w:tc>
+        <w:tc>
+          <w:tcPr>
+            <w:tcW w:w="0" w:type="auto"/>
+          </w:tcPr>
+          <w:p>
+            <w:r>
+              <w:t>To get Music lyric</w:t>
+            </w:r>
+          </w:p>
+        </w:tc>
+      </w:tr>
+      <w:tr>
+        <w:trPr>
+          <w:jc w:val="center"/>
+        </w:trPr>
+        <w:tc>
+          <w:tcPr>
+            <w:tcW w:w="0" w:type="auto"/>
+          </w:tcPr>
+          <w:p>
+            <w:r>
+              <w:t xml:space="preserve">So that </w:t>
+            </w:r>
+          </w:p>
+        </w:tc>
+        <w:tc>
+          <w:tcPr>
+            <w:tcW w:w="0" w:type="auto"/>
+          </w:tcPr>
+          <w:p>
+            <w:r>
+              <w:t>I can sing along with the music</w:t>
+            </w:r>
+          </w:p>
+        </w:tc>
+      </w:tr>
+    </w:tbl>
+    <w:p>
+      <w:pPr>
+        <w:pStyle w:val="Heading3"/>
+      </w:pPr>
+      <w:r>
+        <w:tab/>
+      </w:r>
+      <w:r>
+        <w:tab/>
+      </w:r>
+      <w:bookmarkStart w:id="11" w:name="_Toc51076403"/>
+      <w:r>
+        <w:t>Get Music Lyric Translation</w:t>
+      </w:r>
+      <w:bookmarkEnd w:id="11"/>
     </w:p>
     <w:p>
-      <w:pPr>
-        <w:pStyle w:val="Normal"/>
-        <w:rPr>
-          <w:b/>
+      <w:bookmarkStart w:id="12" w:name="_GoBack"/>
+      <w:bookmarkEnd w:id="12"/>
+    </w:p>
+    <w:tbl>
+      <w:tblPr>
+        <w:tblStyle w:val="TableGrid"/>
+        <w:tblW w:w="0" w:type="auto"/>
+        <w:jc w:val="center"/>
+        <w:tblLook w:val="04A0" w:firstRow="1" w:lastRow="0" w:firstColumn="1" w:lastColumn="0" w:noHBand="0" w:noVBand="1"/>
+      </w:tblPr>
+      <w:tblGrid>
+        <w:gridCol w:w="852"/>
+        <w:gridCol w:w="4301"/>
+      </w:tblGrid>
+      <w:tr>
+        <w:trPr>
+          <w:jc w:val="center"/>
+        </w:trPr>
+        <w:tc>
+          <w:tcPr>
+            <w:tcW w:w="0" w:type="auto"/>
+          </w:tcPr>
+          <w:p>
+            <w:r>
+              <w:t>As an</w:t>
+            </w:r>
+          </w:p>
+        </w:tc>
+        <w:tc>
+          <w:tcPr>
+            <w:tcW w:w="0" w:type="auto"/>
+          </w:tcPr>
+          <w:p>
+            <w:r>
+              <w:t>Music Enthusiast</w:t>
+            </w:r>
+          </w:p>
+        </w:tc>
+      </w:tr>
+      <w:tr>
+        <w:trPr>
+          <w:jc w:val="center"/>
+        </w:trPr>
+        <w:tc>
+          <w:tcPr>
+            <w:tcW w:w="0" w:type="auto"/>
+          </w:tcPr>
+          <w:p>
+            <w:r>
+              <w:t xml:space="preserve">I want </w:t>
+            </w:r>
+          </w:p>
+        </w:tc>
+        <w:tc>
+          <w:tcPr>
+            <w:tcW w:w="0" w:type="auto"/>
+          </w:tcPr>
+          <w:p>
+            <w:r>
+              <w:t>To get Music lyric translation of my languages</w:t>
+            </w:r>
+          </w:p>
+        </w:tc>
+      </w:tr>
+      <w:tr>
+        <w:trPr>
+          <w:jc w:val="center"/>
+        </w:trPr>
+        <w:tc>
+          <w:tcPr>
+            <w:tcW w:w="0" w:type="auto"/>
+          </w:tcPr>
+          <w:p>
+            <w:r>
+              <w:t>So that</w:t>
+            </w:r>
+          </w:p>
+        </w:tc>
+        <w:tc>
+          <w:tcPr>
+            <w:tcW w:w="0" w:type="auto"/>
+          </w:tcPr>
+          <w:p>
+            <w:r>
+              <w:t>I know the meaning of the song</w:t>
+            </w:r>
+          </w:p>
+        </w:tc>
+      </w:tr>
+    </w:tbl>
+    <w:p/>
+    <w:p>
+      <w:pPr>
+        <w:rPr>
           <w:b/>
           <w:bCs/>
           <w:color w:val="4472C4" w:themeColor="accent1"/>
           <w:lang w:val="id-ID"/>
         </w:rPr>
       </w:pPr>
-      <w:r>
-        <w:rPr>
-          <w:b/>
-          <w:bCs/>
-          <w:color w:val="4472C4" w:themeColor="accent1"/>
-          <w:lang w:val="id-ID"/>
-        </w:rPr>
-      </w:r>
     </w:p>
-    <w:p>
-      <w:pPr>
-        <w:pStyle w:val="Normal"/>
-        <w:widowControl/>
-        <w:bidi w:val="0"/>
-        <w:spacing w:lineRule="auto" w:line="259" w:before="0" w:after="160"/>
-        <w:jc w:val="left"/>
-        <w:rPr/>
-      </w:pPr>
-      <w:r>
-        <w:rPr/>
-      </w:r>
-    </w:p>
+    <w:p/>
     <w:sectPr>
-      <w:headerReference w:type="default" r:id="rId8"/>
-      <w:footerReference w:type="default" r:id="rId9"/>
-      <w:type w:val="nextPage"/>
+      <w:headerReference w:type="default" r:id="rId14"/>
+      <w:footerReference w:type="default" r:id="rId15"/>
       <w:pgSz w:w="12240" w:h="15840"/>
-      <w:pgMar w:left="1440" w:right="1440" w:header="720" w:top="1440" w:footer="720" w:bottom="1440" w:gutter="0"/>
-      <w:pgNumType w:fmt="decimal"/>
-      <w:formProt w:val="false"/>
-      <w:textDirection w:val="lrTb"/>
-      <w:docGrid w:type="default" w:linePitch="360" w:charSpace="4096"/>
+      <w:pgMar w:top="1440" w:right="1440" w:bottom="1440" w:left="1440" w:header="720" w:footer="720" w:gutter="0"/>
+      <w:cols w:space="720"/>
+      <w:formProt w:val="0"/>
+      <w:docGrid w:linePitch="360" w:charSpace="4096"/>
     </w:sectPr>
   </w:body>
 </w:document>
 </file>
 
+<file path=word/endnotes.xml><?xml version="1.0" encoding="utf-8"?>
+<w:endnotes xmlns:wpc="http://schemas.microsoft.com/office/word/2010/wordprocessingCanvas" xmlns:cx="http://schemas.microsoft.com/office/drawing/2014/chartex" xmlns:cx1="http://schemas.microsoft.com/office/drawing/2015/9/8/chartex" xmlns:cx2="http://schemas.microsoft.com/office/drawing/2015/10/21/chartex" xmlns:cx3="http://schemas.microsoft.com/office/drawing/2016/5/9/chartex" xmlns:cx4="http://schemas.microsoft.com/office/drawing/2016/5/10/chartex" xmlns:cx5="http://schemas.microsoft.com/office/drawing/2016/5/11/chartex" xmlns:cx6="http://schemas.microsoft.com/office/drawing/2016/5/12/chartex" xmlns:cx7="http://schemas.microsoft.com/office/drawing/2016/5/13/chartex" xmlns:cx8="http://schemas.microsoft.com/office/drawing/2016/5/14/chartex" xmlns:mc="http://schemas.openxmlformats.org/markup-compatibility/2006" xmlns:aink="http://schemas.microsoft.com/office/drawing/2016/ink" xmlns:am3d="http://schemas.microsoft.com/office/drawing/2017/model3d" xmlns:o="urn:schemas-microsoft-com:office:office" xmlns:r="http://schemas.openxmlformats.org/officeDocument/2006/relationships" xmlns:m="http://schemas.openxmlformats.org/officeDocument/2006/math" xmlns:v="urn:schemas-microsoft-com:vml" xmlns:wp14="http://schemas.microsoft.com/office/word/2010/wordprocessingDrawing" xmlns:wp="http://schemas.openxmlformats.org/drawingml/2006/wordprocessingDrawing" xmlns:w10="urn:schemas-microsoft-com:office:word" xmlns:w="http://schemas.openxmlformats.org/wordprocessingml/2006/main" xmlns:w14="http://schemas.microsoft.com/office/word/2010/wordml" xmlns:w15="http://schemas.microsoft.com/office/word/2012/wordml" xmlns:w16cid="http://schemas.microsoft.com/office/word/2016/wordml/cid" xmlns:w16se="http://schemas.microsoft.com/office/word/2015/wordml/symex" xmlns:wpg="http://schemas.microsoft.com/office/word/2010/wordprocessingGroup" xmlns:wpi="http://schemas.microsoft.com/office/word/2010/wordprocessingInk" xmlns:wne="http://schemas.microsoft.com/office/word/2006/wordml" xmlns:wps="http://schemas.microsoft.com/office/word/2010/wordprocessingShape" mc:Ignorable="w14 w15 w16se w16cid wp14">
+  <w:endnote w:type="separator" w:id="-1">
+    <w:p>
+      <w:pPr>
+        <w:spacing w:after="0" w:line="240" w:lineRule="auto"/>
+      </w:pPr>
+      <w:r>
+        <w:separator/>
+      </w:r>
+    </w:p>
+  </w:endnote>
+  <w:endnote w:type="continuationSeparator" w:id="0">
+    <w:p>
+      <w:pPr>
+        <w:spacing w:after="0" w:line="240" w:lineRule="auto"/>
+      </w:pPr>
+      <w:r>
+        <w:continuationSeparator/>
+      </w:r>
+    </w:p>
+  </w:endnote>
+</w:endnotes>
+</file>
+
 <file path=word/footer1.xml><?xml version="1.0" encoding="utf-8"?>
-<w:ftr xmlns:o="urn:schemas-microsoft-com:office:office" xmlns:r="http://schemas.openxmlformats.org/officeDocument/2006/relationships" xmlns:v="urn:schemas-microsoft-com:vml" xmlns:w="http://schemas.openxmlformats.org/wordprocessingml/2006/main" xmlns:w10="urn:schemas-microsoft-com:office:word" xmlns:wp="http://schemas.openxmlformats.org/drawingml/2006/wordprocessingDrawing" xmlns:wps="http://schemas.microsoft.com/office/word/2010/wordprocessingShape" xmlns:wpg="http://schemas.microsoft.com/office/word/2010/wordprocessingGroup" xmlns:mc="http://schemas.openxmlformats.org/markup-compatibility/2006" xmlns:wp14="http://schemas.microsoft.com/office/word/2010/wordprocessingDrawing" xmlns:w14="http://schemas.microsoft.com/office/word/2010/wordml" mc:Ignorable="w14 wp14">
+<w:ftr xmlns:wpc="http://schemas.microsoft.com/office/word/2010/wordprocessingCanvas" xmlns:cx="http://schemas.microsoft.com/office/drawing/2014/chartex" xmlns:cx1="http://schemas.microsoft.com/office/drawing/2015/9/8/chartex" xmlns:cx2="http://schemas.microsoft.com/office/drawing/2015/10/21/chartex" xmlns:cx3="http://schemas.microsoft.com/office/drawing/2016/5/9/chartex" xmlns:cx4="http://schemas.microsoft.com/office/drawing/2016/5/10/chartex" xmlns:cx5="http://schemas.microsoft.com/office/drawing/2016/5/11/chartex" xmlns:cx6="http://schemas.microsoft.com/office/drawing/2016/5/12/chartex" xmlns:cx7="http://schemas.microsoft.com/office/drawing/2016/5/13/chartex" xmlns:cx8="http://schemas.microsoft.com/office/drawing/2016/5/14/chartex" xmlns:mc="http://schemas.openxmlformats.org/markup-compatibility/2006" xmlns:aink="http://schemas.microsoft.com/office/drawing/2016/ink" xmlns:am3d="http://schemas.microsoft.com/office/drawing/2017/model3d" xmlns:o="urn:schemas-microsoft-com:office:office" xmlns:r="http://schemas.openxmlformats.org/officeDocument/2006/relationships" xmlns:m="http://schemas.openxmlformats.org/officeDocument/2006/math" xmlns:v="urn:schemas-microsoft-com:vml" xmlns:wp14="http://schemas.microsoft.com/office/word/2010/wordprocessingDrawing" xmlns:wp="http://schemas.openxmlformats.org/drawingml/2006/wordprocessingDrawing" xmlns:w10="urn:schemas-microsoft-com:office:word" xmlns:w="http://schemas.openxmlformats.org/wordprocessingml/2006/main" xmlns:w14="http://schemas.microsoft.com/office/word/2010/wordml" xmlns:w15="http://schemas.microsoft.com/office/word/2012/wordml" xmlns:w16cid="http://schemas.microsoft.com/office/word/2016/wordml/cid" xmlns:w16se="http://schemas.microsoft.com/office/word/2015/wordml/symex" xmlns:wpg="http://schemas.microsoft.com/office/word/2010/wordprocessingGroup" xmlns:wpi="http://schemas.microsoft.com/office/word/2010/wordprocessingInk" xmlns:wne="http://schemas.microsoft.com/office/word/2006/wordml" xmlns:wps="http://schemas.microsoft.com/office/word/2010/wordprocessingShape" mc:Ignorable="w14 w15 w16se w16cid wp14">
   <w:p>
     <w:pPr>
       <w:pStyle w:val="Footer"/>
-      <w:rPr/>
     </w:pPr>
-    <w:r>
-      <w:rPr/>
-    </w:r>
   </w:p>
 </w:ftr>
 </file>
 
+<file path=word/footnotes.xml><?xml version="1.0" encoding="utf-8"?>
+<w:footnotes xmlns:wpc="http://schemas.microsoft.com/office/word/2010/wordprocessingCanvas" xmlns:cx="http://schemas.microsoft.com/office/drawing/2014/chartex" xmlns:cx1="http://schemas.microsoft.com/office/drawing/2015/9/8/chartex" xmlns:cx2="http://schemas.microsoft.com/office/drawing/2015/10/21/chartex" xmlns:cx3="http://schemas.microsoft.com/office/drawing/2016/5/9/chartex" xmlns:cx4="http://schemas.microsoft.com/office/drawing/2016/5/10/chartex" xmlns:cx5="http://schemas.microsoft.com/office/drawing/2016/5/11/chartex" xmlns:cx6="http://schemas.microsoft.com/office/drawing/2016/5/12/chartex" xmlns:cx7="http://schemas.microsoft.com/office/drawing/2016/5/13/chartex" xmlns:cx8="http://schemas.microsoft.com/office/drawing/2016/5/14/chartex" xmlns:mc="http://schemas.openxmlformats.org/markup-compatibility/2006" xmlns:aink="http://schemas.microsoft.com/office/drawing/2016/ink" xmlns:am3d="http://schemas.microsoft.com/office/drawing/2017/model3d" xmlns:o="urn:schemas-microsoft-com:office:office" xmlns:r="http://schemas.openxmlformats.org/officeDocument/2006/relationships" xmlns:m="http://schemas.openxmlformats.org/officeDocument/2006/math" xmlns:v="urn:schemas-microsoft-com:vml" xmlns:wp14="http://schemas.microsoft.com/office/word/2010/wordprocessingDrawing" xmlns:wp="http://schemas.openxmlformats.org/drawingml/2006/wordprocessingDrawing" xmlns:w10="urn:schemas-microsoft-com:office:word" xmlns:w="http://schemas.openxmlformats.org/wordprocessingml/2006/main" xmlns:w14="http://schemas.microsoft.com/office/word/2010/wordml" xmlns:w15="http://schemas.microsoft.com/office/word/2012/wordml" xmlns:w16cid="http://schemas.microsoft.com/office/word/2016/wordml/cid" xmlns:w16se="http://schemas.microsoft.com/office/word/2015/wordml/symex" xmlns:wpg="http://schemas.microsoft.com/office/word/2010/wordprocessingGroup" xmlns:wpi="http://schemas.microsoft.com/office/word/2010/wordprocessingInk" xmlns:wne="http://schemas.microsoft.com/office/word/2006/wordml" xmlns:wps="http://schemas.microsoft.com/office/word/2010/wordprocessingShape" mc:Ignorable="w14 w15 w16se w16cid wp14">
+  <w:footnote w:type="separator" w:id="-1">
+    <w:p>
+      <w:pPr>
+        <w:spacing w:after="0" w:line="240" w:lineRule="auto"/>
+      </w:pPr>
+      <w:r>
+        <w:separator/>
+      </w:r>
+    </w:p>
+  </w:footnote>
+  <w:footnote w:type="continuationSeparator" w:id="0">
+    <w:p>
+      <w:pPr>
+        <w:spacing w:after="0" w:line="240" w:lineRule="auto"/>
+      </w:pPr>
+      <w:r>
+        <w:continuationSeparator/>
+      </w:r>
+    </w:p>
+  </w:footnote>
+</w:footnotes>
+</file>
+
 <file path=word/header1.xml><?xml version="1.0" encoding="utf-8"?>
-<w:hdr xmlns:o="urn:schemas-microsoft-com:office:office" xmlns:r="http://schemas.openxmlformats.org/officeDocument/2006/relationships" xmlns:v="urn:schemas-microsoft-com:vml" xmlns:w="http://schemas.openxmlformats.org/wordprocessingml/2006/main" xmlns:w10="urn:schemas-microsoft-com:office:word" xmlns:wp="http://schemas.openxmlformats.org/drawingml/2006/wordprocessingDrawing" xmlns:wps="http://schemas.microsoft.com/office/word/2010/wordprocessingShape" xmlns:wpg="http://schemas.microsoft.com/office/word/2010/wordprocessingGroup" xmlns:mc="http://schemas.openxmlformats.org/markup-compatibility/2006" xmlns:wp14="http://schemas.microsoft.com/office/word/2010/wordprocessingDrawing" xmlns:w14="http://schemas.microsoft.com/office/word/2010/wordml" mc:Ignorable="w14 wp14">
+<w:hdr xmlns:wpc="http://schemas.microsoft.com/office/word/2010/wordprocessingCanvas" xmlns:cx="http://schemas.microsoft.com/office/drawing/2014/chartex" xmlns:cx1="http://schemas.microsoft.com/office/drawing/2015/9/8/chartex" xmlns:cx2="http://schemas.microsoft.com/office/drawing/2015/10/21/chartex" xmlns:cx3="http://schemas.microsoft.com/office/drawing/2016/5/9/chartex" xmlns:cx4="http://schemas.microsoft.com/office/drawing/2016/5/10/chartex" xmlns:cx5="http://schemas.microsoft.com/office/drawing/2016/5/11/chartex" xmlns:cx6="http://schemas.microsoft.com/office/drawing/2016/5/12/chartex" xmlns:cx7="http://schemas.microsoft.com/office/drawing/2016/5/13/chartex" xmlns:cx8="http://schemas.microsoft.com/office/drawing/2016/5/14/chartex" xmlns:mc="http://schemas.openxmlformats.org/markup-compatibility/2006" xmlns:aink="http://schemas.microsoft.com/office/drawing/2016/ink" xmlns:am3d="http://schemas.microsoft.com/office/drawing/2017/model3d" xmlns:o="urn:schemas-microsoft-com:office:office" xmlns:r="http://schemas.openxmlformats.org/officeDocument/2006/relationships" xmlns:m="http://schemas.openxmlformats.org/officeDocument/2006/math" xmlns:v="urn:schemas-microsoft-com:vml" xmlns:wp14="http://schemas.microsoft.com/office/word/2010/wordprocessingDrawing" xmlns:wp="http://schemas.openxmlformats.org/drawingml/2006/wordprocessingDrawing" xmlns:w10="urn:schemas-microsoft-com:office:word" xmlns:w="http://schemas.openxmlformats.org/wordprocessingml/2006/main" xmlns:w14="http://schemas.microsoft.com/office/word/2010/wordml" xmlns:w15="http://schemas.microsoft.com/office/word/2012/wordml" xmlns:w16cid="http://schemas.microsoft.com/office/word/2016/wordml/cid" xmlns:w16se="http://schemas.microsoft.com/office/word/2015/wordml/symex" xmlns:wpg="http://schemas.microsoft.com/office/word/2010/wordprocessingGroup" xmlns:wpi="http://schemas.microsoft.com/office/word/2010/wordprocessingInk" xmlns:wne="http://schemas.microsoft.com/office/word/2006/wordml" xmlns:wps="http://schemas.microsoft.com/office/word/2010/wordprocessingShape" mc:Ignorable="w14 w15 w16se w16cid wp14">
   <w:sdt>
     <w:sdtPr>
+      <w:id w:val="1528825394"/>
       <w:docPartObj>
         <w:docPartGallery w:val="Page Numbers (Top of Page)"/>
-        <w:docPartUnique w:val="true"/>
+        <w:docPartUnique/>
       </w:docPartObj>
-      <w:id w:val="1528825394"/>
     </w:sdtPr>
+    <w:sdtEndPr/>
     <w:sdtContent>
       <w:p>
         <w:pPr>
@@ -1877,19 +2909,17 @@
           <w:jc w:val="right"/>
           <w:rPr>
             <w:b/>
-            <w:b/>
             <w:bCs/>
           </w:rPr>
         </w:pPr>
         <w:r>
           <w:rPr>
-            <w:color w:val="7F7F7F" w:themeColor="background1" w:themeShade="7f"/>
+            <w:color w:val="7F7F7F" w:themeColor="background1" w:themeShade="7F"/>
             <w:spacing w:val="60"/>
           </w:rPr>
           <w:t>Page</w:t>
         </w:r>
         <w:r>
-          <w:rPr/>
           <w:t xml:space="preserve"> | </w:t>
         </w:r>
         <w:r>
@@ -1904,7 +2934,7 @@
             <w:b/>
             <w:bCs/>
           </w:rPr>
-          <w:instrText> PAGE </w:instrText>
+          <w:instrText>PAGE</w:instrText>
         </w:r>
         <w:r>
           <w:rPr>
@@ -1933,18 +2963,139 @@
   <w:p>
     <w:pPr>
       <w:pStyle w:val="Header"/>
-      <w:rPr/>
     </w:pPr>
-    <w:r>
-      <w:rPr/>
-    </w:r>
   </w:p>
 </w:hdr>
 </file>
 
 <file path=word/numbering.xml><?xml version="1.0" encoding="utf-8"?>
-<w:numbering xmlns:w="http://schemas.openxmlformats.org/wordprocessingml/2006/main" xmlns:o="urn:schemas-microsoft-com:office:office" xmlns:r="http://schemas.openxmlformats.org/officeDocument/2006/relationships" xmlns:v="urn:schemas-microsoft-com:vml">
-  <w:abstractNum w:abstractNumId="1">
+<w:numbering xmlns:wpc="http://schemas.microsoft.com/office/word/2010/wordprocessingCanvas" xmlns:cx="http://schemas.microsoft.com/office/drawing/2014/chartex" xmlns:cx1="http://schemas.microsoft.com/office/drawing/2015/9/8/chartex" xmlns:cx2="http://schemas.microsoft.com/office/drawing/2015/10/21/chartex" xmlns:cx3="http://schemas.microsoft.com/office/drawing/2016/5/9/chartex" xmlns:cx4="http://schemas.microsoft.com/office/drawing/2016/5/10/chartex" xmlns:cx5="http://schemas.microsoft.com/office/drawing/2016/5/11/chartex" xmlns:cx6="http://schemas.microsoft.com/office/drawing/2016/5/12/chartex" xmlns:cx7="http://schemas.microsoft.com/office/drawing/2016/5/13/chartex" xmlns:cx8="http://schemas.microsoft.com/office/drawing/2016/5/14/chartex" xmlns:mc="http://schemas.openxmlformats.org/markup-compatibility/2006" xmlns:aink="http://schemas.microsoft.com/office/drawing/2016/ink" xmlns:am3d="http://schemas.microsoft.com/office/drawing/2017/model3d" xmlns:o="urn:schemas-microsoft-com:office:office" xmlns:r="http://schemas.openxmlformats.org/officeDocument/2006/relationships" xmlns:m="http://schemas.openxmlformats.org/officeDocument/2006/math" xmlns:v="urn:schemas-microsoft-com:vml" xmlns:wp14="http://schemas.microsoft.com/office/word/2010/wordprocessingDrawing" xmlns:wp="http://schemas.openxmlformats.org/drawingml/2006/wordprocessingDrawing" xmlns:w10="urn:schemas-microsoft-com:office:word" xmlns:w="http://schemas.openxmlformats.org/wordprocessingml/2006/main" xmlns:w14="http://schemas.microsoft.com/office/word/2010/wordml" xmlns:w15="http://schemas.microsoft.com/office/word/2012/wordml" xmlns:w16cid="http://schemas.microsoft.com/office/word/2016/wordml/cid" xmlns:w16se="http://schemas.microsoft.com/office/word/2015/wordml/symex" xmlns:wpg="http://schemas.microsoft.com/office/word/2010/wordprocessingGroup" xmlns:wpi="http://schemas.microsoft.com/office/word/2010/wordprocessingInk" xmlns:wne="http://schemas.microsoft.com/office/word/2006/wordml" xmlns:wps="http://schemas.microsoft.com/office/word/2010/wordprocessingShape" mc:Ignorable="w14 w15 w16se w16cid wp14">
+  <w:abstractNum w:abstractNumId="0" w15:restartNumberingAfterBreak="0">
+    <w:nsid w:val="0FEF0629"/>
+    <w:multiLevelType w:val="multilevel"/>
+    <w:tmpl w:val="15FCAB9A"/>
+    <w:lvl w:ilvl="0">
+      <w:start w:val="1"/>
+      <w:numFmt w:val="none"/>
+      <w:suff w:val="nothing"/>
+      <w:lvlText w:val=""/>
+      <w:lvlJc w:val="left"/>
+      <w:pPr>
+        <w:tabs>
+          <w:tab w:val="num" w:pos="0"/>
+        </w:tabs>
+        <w:ind w:left="0" w:firstLine="0"/>
+      </w:pPr>
+    </w:lvl>
+    <w:lvl w:ilvl="1">
+      <w:start w:val="1"/>
+      <w:numFmt w:val="none"/>
+      <w:suff w:val="nothing"/>
+      <w:lvlText w:val=""/>
+      <w:lvlJc w:val="left"/>
+      <w:pPr>
+        <w:tabs>
+          <w:tab w:val="num" w:pos="0"/>
+        </w:tabs>
+        <w:ind w:left="0" w:firstLine="0"/>
+      </w:pPr>
+    </w:lvl>
+    <w:lvl w:ilvl="2">
+      <w:start w:val="1"/>
+      <w:numFmt w:val="none"/>
+      <w:suff w:val="nothing"/>
+      <w:lvlText w:val=""/>
+      <w:lvlJc w:val="left"/>
+      <w:pPr>
+        <w:tabs>
+          <w:tab w:val="num" w:pos="0"/>
+        </w:tabs>
+        <w:ind w:left="0" w:firstLine="0"/>
+      </w:pPr>
+    </w:lvl>
+    <w:lvl w:ilvl="3">
+      <w:start w:val="1"/>
+      <w:numFmt w:val="none"/>
+      <w:suff w:val="nothing"/>
+      <w:lvlText w:val=""/>
+      <w:lvlJc w:val="left"/>
+      <w:pPr>
+        <w:tabs>
+          <w:tab w:val="num" w:pos="0"/>
+        </w:tabs>
+        <w:ind w:left="0" w:firstLine="0"/>
+      </w:pPr>
+    </w:lvl>
+    <w:lvl w:ilvl="4">
+      <w:start w:val="1"/>
+      <w:numFmt w:val="none"/>
+      <w:suff w:val="nothing"/>
+      <w:lvlText w:val=""/>
+      <w:lvlJc w:val="left"/>
+      <w:pPr>
+        <w:tabs>
+          <w:tab w:val="num" w:pos="0"/>
+        </w:tabs>
+        <w:ind w:left="0" w:firstLine="0"/>
+      </w:pPr>
+    </w:lvl>
+    <w:lvl w:ilvl="5">
+      <w:start w:val="1"/>
+      <w:numFmt w:val="none"/>
+      <w:suff w:val="nothing"/>
+      <w:lvlText w:val=""/>
+      <w:lvlJc w:val="left"/>
+      <w:pPr>
+        <w:tabs>
+          <w:tab w:val="num" w:pos="0"/>
+        </w:tabs>
+        <w:ind w:left="0" w:firstLine="0"/>
+      </w:pPr>
+    </w:lvl>
+    <w:lvl w:ilvl="6">
+      <w:start w:val="1"/>
+      <w:numFmt w:val="none"/>
+      <w:suff w:val="nothing"/>
+      <w:lvlText w:val=""/>
+      <w:lvlJc w:val="left"/>
+      <w:pPr>
+        <w:tabs>
+          <w:tab w:val="num" w:pos="0"/>
+        </w:tabs>
+        <w:ind w:left="0" w:firstLine="0"/>
+      </w:pPr>
+    </w:lvl>
+    <w:lvl w:ilvl="7">
+      <w:start w:val="1"/>
+      <w:numFmt w:val="none"/>
+      <w:suff w:val="nothing"/>
+      <w:lvlText w:val=""/>
+      <w:lvlJc w:val="left"/>
+      <w:pPr>
+        <w:tabs>
+          <w:tab w:val="num" w:pos="0"/>
+        </w:tabs>
+        <w:ind w:left="0" w:firstLine="0"/>
+      </w:pPr>
+    </w:lvl>
+    <w:lvl w:ilvl="8">
+      <w:start w:val="1"/>
+      <w:numFmt w:val="none"/>
+      <w:suff w:val="nothing"/>
+      <w:lvlText w:val=""/>
+      <w:lvlJc w:val="left"/>
+      <w:pPr>
+        <w:tabs>
+          <w:tab w:val="num" w:pos="0"/>
+        </w:tabs>
+        <w:ind w:left="0" w:firstLine="0"/>
+      </w:pPr>
+    </w:lvl>
+  </w:abstractNum>
+  <w:abstractNum w:abstractNumId="1" w15:restartNumberingAfterBreak="0">
+    <w:nsid w:val="16091A54"/>
+    <w:multiLevelType w:val="multilevel"/>
+    <w:tmpl w:val="6AB2AB40"/>
     <w:lvl w:ilvl="0">
       <w:start w:val="1"/>
       <w:numFmt w:val="bullet"/>
@@ -1969,7 +3120,7 @@
         <w:tabs>
           <w:tab w:val="num" w:pos="1080"/>
         </w:tabs>
-        <w:ind w:left="2880" w:hanging="360"/>
+        <w:ind w:left="1440" w:hanging="360"/>
       </w:pPr>
       <w:rPr>
         <w:rFonts w:ascii="Courier New" w:hAnsi="Courier New" w:cs="Courier New" w:hint="default"/>
@@ -1984,7 +3135,7 @@
         <w:tabs>
           <w:tab w:val="num" w:pos="1440"/>
         </w:tabs>
-        <w:ind w:left="3600" w:hanging="360"/>
+        <w:ind w:left="2160" w:hanging="360"/>
       </w:pPr>
       <w:rPr>
         <w:rFonts w:ascii="Wingdings" w:hAnsi="Wingdings" w:cs="Wingdings" w:hint="default"/>
@@ -1999,7 +3150,7 @@
         <w:tabs>
           <w:tab w:val="num" w:pos="1800"/>
         </w:tabs>
-        <w:ind w:left="4320" w:hanging="360"/>
+        <w:ind w:left="2880" w:hanging="360"/>
       </w:pPr>
       <w:rPr>
         <w:rFonts w:ascii="Symbol" w:hAnsi="Symbol" w:cs="Symbol" w:hint="default"/>
@@ -2014,7 +3165,7 @@
         <w:tabs>
           <w:tab w:val="num" w:pos="2160"/>
         </w:tabs>
-        <w:ind w:left="5040" w:hanging="360"/>
+        <w:ind w:left="3600" w:hanging="360"/>
       </w:pPr>
       <w:rPr>
         <w:rFonts w:ascii="Courier New" w:hAnsi="Courier New" w:cs="Courier New" w:hint="default"/>
@@ -2029,7 +3180,7 @@
         <w:tabs>
           <w:tab w:val="num" w:pos="2520"/>
         </w:tabs>
-        <w:ind w:left="5760" w:hanging="360"/>
+        <w:ind w:left="4320" w:hanging="360"/>
       </w:pPr>
       <w:rPr>
         <w:rFonts w:ascii="Wingdings" w:hAnsi="Wingdings" w:cs="Wingdings" w:hint="default"/>
@@ -2044,7 +3195,7 @@
         <w:tabs>
           <w:tab w:val="num" w:pos="2880"/>
         </w:tabs>
-        <w:ind w:left="6480" w:hanging="360"/>
+        <w:ind w:left="5040" w:hanging="360"/>
       </w:pPr>
       <w:rPr>
         <w:rFonts w:ascii="Symbol" w:hAnsi="Symbol" w:cs="Symbol" w:hint="default"/>
@@ -2059,7 +3210,7 @@
         <w:tabs>
           <w:tab w:val="num" w:pos="3240"/>
         </w:tabs>
-        <w:ind w:left="7200" w:hanging="360"/>
+        <w:ind w:left="5760" w:hanging="360"/>
       </w:pPr>
       <w:rPr>
         <w:rFonts w:ascii="Courier New" w:hAnsi="Courier New" w:cs="Courier New" w:hint="default"/>
@@ -2074,14 +3225,17 @@
         <w:tabs>
           <w:tab w:val="num" w:pos="3600"/>
         </w:tabs>
-        <w:ind w:left="7920" w:hanging="360"/>
+        <w:ind w:left="6480" w:hanging="360"/>
       </w:pPr>
       <w:rPr>
         <w:rFonts w:ascii="Wingdings" w:hAnsi="Wingdings" w:cs="Wingdings" w:hint="default"/>
       </w:rPr>
     </w:lvl>
   </w:abstractNum>
-  <w:abstractNum w:abstractNumId="2">
+  <w:abstractNum w:abstractNumId="2" w15:restartNumberingAfterBreak="0">
+    <w:nsid w:val="212672AB"/>
+    <w:multiLevelType w:val="multilevel"/>
+    <w:tmpl w:val="9F4CA00A"/>
     <w:lvl w:ilvl="0">
       <w:start w:val="1"/>
       <w:numFmt w:val="bullet"/>
@@ -2218,7 +3372,10 @@
       </w:rPr>
     </w:lvl>
   </w:abstractNum>
-  <w:abstractNum w:abstractNumId="3">
+  <w:abstractNum w:abstractNumId="3" w15:restartNumberingAfterBreak="0">
+    <w:nsid w:val="337849F8"/>
+    <w:multiLevelType w:val="multilevel"/>
+    <w:tmpl w:val="D7E2B368"/>
     <w:lvl w:ilvl="0">
       <w:start w:val="1"/>
       <w:numFmt w:val="bullet"/>
@@ -2243,7 +3400,7 @@
         <w:tabs>
           <w:tab w:val="num" w:pos="1080"/>
         </w:tabs>
-        <w:ind w:left="1440" w:hanging="360"/>
+        <w:ind w:left="2880" w:hanging="360"/>
       </w:pPr>
       <w:rPr>
         <w:rFonts w:ascii="Courier New" w:hAnsi="Courier New" w:cs="Courier New" w:hint="default"/>
@@ -2258,7 +3415,7 @@
         <w:tabs>
           <w:tab w:val="num" w:pos="1440"/>
         </w:tabs>
-        <w:ind w:left="2160" w:hanging="360"/>
+        <w:ind w:left="3600" w:hanging="360"/>
       </w:pPr>
       <w:rPr>
         <w:rFonts w:ascii="Wingdings" w:hAnsi="Wingdings" w:cs="Wingdings" w:hint="default"/>
@@ -2273,7 +3430,7 @@
         <w:tabs>
           <w:tab w:val="num" w:pos="1800"/>
         </w:tabs>
-        <w:ind w:left="2880" w:hanging="360"/>
+        <w:ind w:left="4320" w:hanging="360"/>
       </w:pPr>
       <w:rPr>
         <w:rFonts w:ascii="Symbol" w:hAnsi="Symbol" w:cs="Symbol" w:hint="default"/>
@@ -2288,7 +3445,7 @@
         <w:tabs>
           <w:tab w:val="num" w:pos="2160"/>
         </w:tabs>
-        <w:ind w:left="3600" w:hanging="360"/>
+        <w:ind w:left="5040" w:hanging="360"/>
       </w:pPr>
       <w:rPr>
         <w:rFonts w:ascii="Courier New" w:hAnsi="Courier New" w:cs="Courier New" w:hint="default"/>
@@ -2303,7 +3460,7 @@
         <w:tabs>
           <w:tab w:val="num" w:pos="2520"/>
         </w:tabs>
-        <w:ind w:left="4320" w:hanging="360"/>
+        <w:ind w:left="5760" w:hanging="360"/>
       </w:pPr>
       <w:rPr>
         <w:rFonts w:ascii="Wingdings" w:hAnsi="Wingdings" w:cs="Wingdings" w:hint="default"/>
@@ -2318,7 +3475,7 @@
         <w:tabs>
           <w:tab w:val="num" w:pos="2880"/>
         </w:tabs>
-        <w:ind w:left="5040" w:hanging="360"/>
+        <w:ind w:left="6480" w:hanging="360"/>
       </w:pPr>
       <w:rPr>
         <w:rFonts w:ascii="Symbol" w:hAnsi="Symbol" w:cs="Symbol" w:hint="default"/>
@@ -2333,7 +3490,7 @@
         <w:tabs>
           <w:tab w:val="num" w:pos="3240"/>
         </w:tabs>
-        <w:ind w:left="5760" w:hanging="360"/>
+        <w:ind w:left="7200" w:hanging="360"/>
       </w:pPr>
       <w:rPr>
         <w:rFonts w:ascii="Courier New" w:hAnsi="Courier New" w:cs="Courier New" w:hint="default"/>
@@ -2348,153 +3505,34 @@
         <w:tabs>
           <w:tab w:val="num" w:pos="3600"/>
         </w:tabs>
-        <w:ind w:left="6480" w:hanging="360"/>
+        <w:ind w:left="7920" w:hanging="360"/>
       </w:pPr>
       <w:rPr>
         <w:rFonts w:ascii="Wingdings" w:hAnsi="Wingdings" w:cs="Wingdings" w:hint="default"/>
       </w:rPr>
     </w:lvl>
   </w:abstractNum>
-  <w:abstractNum w:abstractNumId="4">
-    <w:lvl w:ilvl="0">
-      <w:start w:val="1"/>
-      <w:numFmt w:val="none"/>
-      <w:suff w:val="nothing"/>
-      <w:lvlText w:val=""/>
-      <w:lvlJc w:val="left"/>
-      <w:pPr>
-        <w:tabs>
-          <w:tab w:val="num" w:pos="0"/>
-        </w:tabs>
-        <w:ind w:left="0" w:hanging="0"/>
-      </w:pPr>
-    </w:lvl>
-    <w:lvl w:ilvl="1">
-      <w:start w:val="1"/>
-      <w:numFmt w:val="none"/>
-      <w:suff w:val="nothing"/>
-      <w:lvlText w:val=""/>
-      <w:lvlJc w:val="left"/>
-      <w:pPr>
-        <w:tabs>
-          <w:tab w:val="num" w:pos="0"/>
-        </w:tabs>
-        <w:ind w:left="0" w:hanging="0"/>
-      </w:pPr>
-    </w:lvl>
-    <w:lvl w:ilvl="2">
-      <w:start w:val="1"/>
-      <w:numFmt w:val="none"/>
-      <w:suff w:val="nothing"/>
-      <w:lvlText w:val=""/>
-      <w:lvlJc w:val="left"/>
-      <w:pPr>
-        <w:tabs>
-          <w:tab w:val="num" w:pos="0"/>
-        </w:tabs>
-        <w:ind w:left="0" w:hanging="0"/>
-      </w:pPr>
-    </w:lvl>
-    <w:lvl w:ilvl="3">
-      <w:start w:val="1"/>
-      <w:numFmt w:val="none"/>
-      <w:suff w:val="nothing"/>
-      <w:lvlText w:val=""/>
-      <w:lvlJc w:val="left"/>
-      <w:pPr>
-        <w:tabs>
-          <w:tab w:val="num" w:pos="0"/>
-        </w:tabs>
-        <w:ind w:left="0" w:hanging="0"/>
-      </w:pPr>
-    </w:lvl>
-    <w:lvl w:ilvl="4">
-      <w:start w:val="1"/>
-      <w:numFmt w:val="none"/>
-      <w:suff w:val="nothing"/>
-      <w:lvlText w:val=""/>
-      <w:lvlJc w:val="left"/>
-      <w:pPr>
-        <w:tabs>
-          <w:tab w:val="num" w:pos="0"/>
-        </w:tabs>
-        <w:ind w:left="0" w:hanging="0"/>
-      </w:pPr>
-    </w:lvl>
-    <w:lvl w:ilvl="5">
-      <w:start w:val="1"/>
-      <w:numFmt w:val="none"/>
-      <w:suff w:val="nothing"/>
-      <w:lvlText w:val=""/>
-      <w:lvlJc w:val="left"/>
-      <w:pPr>
-        <w:tabs>
-          <w:tab w:val="num" w:pos="0"/>
-        </w:tabs>
-        <w:ind w:left="0" w:hanging="0"/>
-      </w:pPr>
-    </w:lvl>
-    <w:lvl w:ilvl="6">
-      <w:start w:val="1"/>
-      <w:numFmt w:val="none"/>
-      <w:suff w:val="nothing"/>
-      <w:lvlText w:val=""/>
-      <w:lvlJc w:val="left"/>
-      <w:pPr>
-        <w:tabs>
-          <w:tab w:val="num" w:pos="0"/>
-        </w:tabs>
-        <w:ind w:left="0" w:hanging="0"/>
-      </w:pPr>
-    </w:lvl>
-    <w:lvl w:ilvl="7">
-      <w:start w:val="1"/>
-      <w:numFmt w:val="none"/>
-      <w:suff w:val="nothing"/>
-      <w:lvlText w:val=""/>
-      <w:lvlJc w:val="left"/>
-      <w:pPr>
-        <w:tabs>
-          <w:tab w:val="num" w:pos="0"/>
-        </w:tabs>
-        <w:ind w:left="0" w:hanging="0"/>
-      </w:pPr>
-    </w:lvl>
-    <w:lvl w:ilvl="8">
-      <w:start w:val="1"/>
-      <w:numFmt w:val="none"/>
-      <w:suff w:val="nothing"/>
-      <w:lvlText w:val=""/>
-      <w:lvlJc w:val="left"/>
-      <w:pPr>
-        <w:tabs>
-          <w:tab w:val="num" w:pos="0"/>
-        </w:tabs>
-        <w:ind w:left="0" w:hanging="0"/>
-      </w:pPr>
-    </w:lvl>
-  </w:abstractNum>
   <w:num w:numId="1">
-    <w:abstractNumId w:val="1"/>
+    <w:abstractNumId w:val="3"/>
   </w:num>
   <w:num w:numId="2">
     <w:abstractNumId w:val="2"/>
   </w:num>
   <w:num w:numId="3">
-    <w:abstractNumId w:val="3"/>
+    <w:abstractNumId w:val="1"/>
   </w:num>
   <w:num w:numId="4">
-    <w:abstractNumId w:val="4"/>
+    <w:abstractNumId w:val="0"/>
   </w:num>
 </w:numbering>
 </file>
 
 <file path=word/styles.xml><?xml version="1.0" encoding="utf-8"?>
-<w:styles xmlns:w="http://schemas.openxmlformats.org/wordprocessingml/2006/main" xmlns:w14="http://schemas.microsoft.com/office/word/2010/wordml" xmlns:mc="http://schemas.openxmlformats.org/markup-compatibility/2006" mc:Ignorable="w14">
+<w:styles xmlns:mc="http://schemas.openxmlformats.org/markup-compatibility/2006" xmlns:r="http://schemas.openxmlformats.org/officeDocument/2006/relationships" xmlns:w="http://schemas.openxmlformats.org/wordprocessingml/2006/main" xmlns:w14="http://schemas.microsoft.com/office/word/2010/wordml" xmlns:w15="http://schemas.microsoft.com/office/word/2012/wordml" xmlns:w16cid="http://schemas.microsoft.com/office/word/2016/wordml/cid" xmlns:w16se="http://schemas.microsoft.com/office/word/2015/wordml/symex" mc:Ignorable="w14 w15 w16se w16cid">
   <w:docDefaults>
     <w:rPrDefault>
       <w:rPr>
-        <w:rFonts w:ascii="Calibri" w:hAnsi="Calibri" w:eastAsia="游明朝" w:cs="" w:asciiTheme="minorHAnsi" w:cstheme="minorBidi" w:eastAsiaTheme="minorEastAsia" w:hAnsiTheme="minorHAnsi"/>
+        <w:rFonts w:asciiTheme="minorHAnsi" w:eastAsiaTheme="minorEastAsia" w:hAnsiTheme="minorHAnsi" w:cstheme="minorBidi"/>
         <w:sz w:val="22"/>
         <w:szCs w:val="22"/>
         <w:lang w:val="en-US" w:eastAsia="ja-JP" w:bidi="ar-SA"/>
@@ -2502,21 +3540,21 @@
     </w:rPrDefault>
     <w:pPrDefault>
       <w:pPr>
-        <w:suppressAutoHyphens w:val="true"/>
+        <w:suppressAutoHyphens/>
       </w:pPr>
     </w:pPrDefault>
   </w:docDefaults>
-  <w:latentStyles w:defLockedState="0" w:defUIPriority="99" w:defSemiHidden="0" w:defUnhideWhenUsed="0" w:defQFormat="0" w:count="376">
+  <w:latentStyles w:defLockedState="0" w:defUIPriority="99" w:defSemiHidden="0" w:defUnhideWhenUsed="0" w:defQFormat="0" w:count="375">
     <w:lsdException w:name="Normal" w:uiPriority="0" w:qFormat="1"/>
     <w:lsdException w:name="heading 1" w:uiPriority="9" w:qFormat="1"/>
-    <w:lsdException w:name="heading 2" w:uiPriority="9" w:semiHidden="1" w:unhideWhenUsed="1" w:qFormat="1"/>
-    <w:lsdException w:name="heading 3" w:uiPriority="9" w:semiHidden="1" w:unhideWhenUsed="1" w:qFormat="1"/>
-    <w:lsdException w:name="heading 4" w:uiPriority="9" w:semiHidden="1" w:unhideWhenUsed="1" w:qFormat="1"/>
-    <w:lsdException w:name="heading 5" w:uiPriority="9" w:semiHidden="1" w:unhideWhenUsed="1" w:qFormat="1"/>
-    <w:lsdException w:name="heading 6" w:uiPriority="9" w:semiHidden="1" w:unhideWhenUsed="1" w:qFormat="1"/>
-    <w:lsdException w:name="heading 7" w:uiPriority="9" w:semiHidden="1" w:unhideWhenUsed="1" w:qFormat="1"/>
-    <w:lsdException w:name="heading 8" w:uiPriority="9" w:semiHidden="1" w:unhideWhenUsed="1" w:qFormat="1"/>
-    <w:lsdException w:name="heading 9" w:uiPriority="9" w:semiHidden="1" w:unhideWhenUsed="1" w:qFormat="1"/>
+    <w:lsdException w:name="heading 2" w:semiHidden="1" w:uiPriority="9" w:unhideWhenUsed="1" w:qFormat="1"/>
+    <w:lsdException w:name="heading 3" w:semiHidden="1" w:uiPriority="9" w:unhideWhenUsed="1" w:qFormat="1"/>
+    <w:lsdException w:name="heading 4" w:semiHidden="1" w:uiPriority="9" w:unhideWhenUsed="1" w:qFormat="1"/>
+    <w:lsdException w:name="heading 5" w:semiHidden="1" w:uiPriority="9" w:unhideWhenUsed="1" w:qFormat="1"/>
+    <w:lsdException w:name="heading 6" w:semiHidden="1" w:uiPriority="9" w:unhideWhenUsed="1" w:qFormat="1"/>
+    <w:lsdException w:name="heading 7" w:semiHidden="1" w:uiPriority="9" w:unhideWhenUsed="1" w:qFormat="1"/>
+    <w:lsdException w:name="heading 8" w:semiHidden="1" w:uiPriority="9" w:unhideWhenUsed="1" w:qFormat="1"/>
+    <w:lsdException w:name="heading 9" w:semiHidden="1" w:uiPriority="9" w:unhideWhenUsed="1" w:qFormat="1"/>
     <w:lsdException w:name="index 1" w:semiHidden="1" w:unhideWhenUsed="1"/>
     <w:lsdException w:name="index 2" w:semiHidden="1" w:unhideWhenUsed="1"/>
     <w:lsdException w:name="index 3" w:semiHidden="1" w:unhideWhenUsed="1"/>
@@ -2526,22 +3564,22 @@
     <w:lsdException w:name="index 7" w:semiHidden="1" w:unhideWhenUsed="1"/>
     <w:lsdException w:name="index 8" w:semiHidden="1" w:unhideWhenUsed="1"/>
     <w:lsdException w:name="index 9" w:semiHidden="1" w:unhideWhenUsed="1"/>
-    <w:lsdException w:name="toc 1" w:uiPriority="39" w:semiHidden="1" w:unhideWhenUsed="1"/>
-    <w:lsdException w:name="toc 2" w:uiPriority="39" w:semiHidden="1" w:unhideWhenUsed="1"/>
-    <w:lsdException w:name="toc 3" w:uiPriority="39" w:semiHidden="1" w:unhideWhenUsed="1"/>
-    <w:lsdException w:name="toc 4" w:uiPriority="39" w:semiHidden="1" w:unhideWhenUsed="1"/>
-    <w:lsdException w:name="toc 5" w:uiPriority="39" w:semiHidden="1" w:unhideWhenUsed="1"/>
-    <w:lsdException w:name="toc 6" w:uiPriority="39" w:semiHidden="1" w:unhideWhenUsed="1"/>
-    <w:lsdException w:name="toc 7" w:uiPriority="39" w:semiHidden="1" w:unhideWhenUsed="1"/>
-    <w:lsdException w:name="toc 8" w:uiPriority="39" w:semiHidden="1" w:unhideWhenUsed="1"/>
-    <w:lsdException w:name="toc 9" w:uiPriority="39" w:semiHidden="1" w:unhideWhenUsed="1"/>
+    <w:lsdException w:name="toc 1" w:semiHidden="1" w:uiPriority="39" w:unhideWhenUsed="1"/>
+    <w:lsdException w:name="toc 2" w:semiHidden="1" w:uiPriority="39" w:unhideWhenUsed="1"/>
+    <w:lsdException w:name="toc 3" w:semiHidden="1" w:uiPriority="39" w:unhideWhenUsed="1"/>
+    <w:lsdException w:name="toc 4" w:semiHidden="1" w:uiPriority="39" w:unhideWhenUsed="1"/>
+    <w:lsdException w:name="toc 5" w:semiHidden="1" w:uiPriority="39" w:unhideWhenUsed="1"/>
+    <w:lsdException w:name="toc 6" w:semiHidden="1" w:uiPriority="39" w:unhideWhenUsed="1"/>
+    <w:lsdException w:name="toc 7" w:semiHidden="1" w:uiPriority="39" w:unhideWhenUsed="1"/>
+    <w:lsdException w:name="toc 8" w:semiHidden="1" w:uiPriority="39" w:unhideWhenUsed="1"/>
+    <w:lsdException w:name="toc 9" w:semiHidden="1" w:uiPriority="39" w:unhideWhenUsed="1"/>
     <w:lsdException w:name="Normal Indent" w:semiHidden="1" w:unhideWhenUsed="1"/>
     <w:lsdException w:name="footnote text" w:semiHidden="1" w:unhideWhenUsed="1"/>
     <w:lsdException w:name="annotation text" w:semiHidden="1" w:unhideWhenUsed="1"/>
     <w:lsdException w:name="header" w:semiHidden="1" w:unhideWhenUsed="1"/>
     <w:lsdException w:name="footer" w:semiHidden="1" w:unhideWhenUsed="1"/>
     <w:lsdException w:name="index heading" w:semiHidden="1" w:unhideWhenUsed="1"/>
-    <w:lsdException w:name="caption" w:uiPriority="35" w:semiHidden="1" w:unhideWhenUsed="1" w:qFormat="1"/>
+    <w:lsdException w:name="caption" w:semiHidden="1" w:uiPriority="35" w:unhideWhenUsed="1" w:qFormat="1"/>
     <w:lsdException w:name="table of figures" w:semiHidden="1" w:unhideWhenUsed="1"/>
     <w:lsdException w:name="envelope address" w:semiHidden="1" w:unhideWhenUsed="1"/>
     <w:lsdException w:name="envelope return" w:semiHidden="1" w:unhideWhenUsed="1"/>
@@ -2572,7 +3610,7 @@
     <w:lsdException w:name="Title" w:uiPriority="10" w:qFormat="1"/>
     <w:lsdException w:name="Closing" w:semiHidden="1" w:unhideWhenUsed="1"/>
     <w:lsdException w:name="Signature" w:semiHidden="1" w:unhideWhenUsed="1"/>
-    <w:lsdException w:name="Default Paragraph Font" w:uiPriority="1" w:semiHidden="1" w:unhideWhenUsed="1"/>
+    <w:lsdException w:name="Default Paragraph Font" w:semiHidden="1" w:uiPriority="1" w:unhideWhenUsed="1"/>
     <w:lsdException w:name="Body Text" w:semiHidden="1" w:unhideWhenUsed="1"/>
     <w:lsdException w:name="Body Text Indent" w:semiHidden="1" w:unhideWhenUsed="1"/>
     <w:lsdException w:name="List Continue" w:semiHidden="1" w:unhideWhenUsed="1"/>
@@ -2612,6 +3650,7 @@
     <w:lsdException w:name="HTML Sample" w:semiHidden="1" w:unhideWhenUsed="1"/>
     <w:lsdException w:name="HTML Typewriter" w:semiHidden="1" w:unhideWhenUsed="1"/>
     <w:lsdException w:name="HTML Variable" w:semiHidden="1" w:unhideWhenUsed="1"/>
+    <w:lsdException w:name="Normal Table" w:semiHidden="1" w:unhideWhenUsed="1"/>
     <w:lsdException w:name="annotation subject" w:semiHidden="1" w:unhideWhenUsed="1"/>
     <w:lsdException w:name="No List" w:semiHidden="1" w:unhideWhenUsed="1"/>
     <w:lsdException w:name="Outline List 1" w:semiHidden="1" w:unhideWhenUsed="1"/>
@@ -2658,8 +3697,10 @@
     <w:lsdException w:name="Table Subtle 2" w:semiHidden="1" w:unhideWhenUsed="1"/>
     <w:lsdException w:name="Table Web 1" w:semiHidden="1" w:unhideWhenUsed="1"/>
     <w:lsdException w:name="Table Web 2" w:semiHidden="1" w:unhideWhenUsed="1"/>
+    <w:lsdException w:name="Table Web 3" w:semiHidden="1" w:unhideWhenUsed="1"/>
     <w:lsdException w:name="Balloon Text" w:semiHidden="1" w:unhideWhenUsed="1"/>
     <w:lsdException w:name="Table Grid" w:uiPriority="39"/>
+    <w:lsdException w:name="Table Theme" w:semiHidden="1" w:unhideWhenUsed="1"/>
     <w:lsdException w:name="Placeholder Text" w:semiHidden="1"/>
     <w:lsdException w:name="No Spacing" w:uiPriority="1" w:qFormat="1"/>
     <w:lsdException w:name="Light Shading" w:uiPriority="60"/>
@@ -2769,8 +3810,8 @@
     <w:lsdException w:name="Subtle Reference" w:uiPriority="31" w:qFormat="1"/>
     <w:lsdException w:name="Intense Reference" w:uiPriority="32" w:qFormat="1"/>
     <w:lsdException w:name="Book Title" w:uiPriority="33" w:qFormat="1"/>
-    <w:lsdException w:name="Bibliography" w:uiPriority="37" w:semiHidden="1" w:unhideWhenUsed="1"/>
-    <w:lsdException w:name="TOC Heading" w:uiPriority="39" w:semiHidden="1" w:unhideWhenUsed="1" w:qFormat="1"/>
+    <w:lsdException w:name="Bibliography" w:semiHidden="1" w:uiPriority="37" w:unhideWhenUsed="1"/>
+    <w:lsdException w:name="TOC Heading" w:semiHidden="1" w:uiPriority="39" w:unhideWhenUsed="1" w:qFormat="1"/>
     <w:lsdException w:name="Plain Table 1" w:uiPriority="41"/>
     <w:lsdException w:name="Plain Table 2" w:uiPriority="42"/>
     <w:lsdException w:name="Plain Table 3" w:uiPriority="43"/>
@@ -2879,71 +3920,59 @@
     <w:lsdException w:name="Smart Hyperlink" w:semiHidden="1" w:unhideWhenUsed="1"/>
     <w:lsdException w:name="Hashtag" w:semiHidden="1" w:unhideWhenUsed="1"/>
     <w:lsdException w:name="Unresolved Mention" w:semiHidden="1" w:unhideWhenUsed="1"/>
-    <w:lsdException w:name="Smart Link" w:semiHidden="1" w:unhideWhenUsed="1"/>
   </w:latentStyles>
-  <w:style w:type="paragraph" w:styleId="Normal" w:default="1">
+  <w:style w:type="paragraph" w:default="1" w:styleId="Normal">
     <w:name w:val="Normal"/>
     <w:qFormat/>
     <w:pPr>
-      <w:widowControl/>
-      <w:bidi w:val="0"/>
-      <w:spacing w:lineRule="auto" w:line="259" w:before="0" w:after="160"/>
-      <w:jc w:val="left"/>
+      <w:spacing w:after="160" w:line="259" w:lineRule="auto"/>
     </w:pPr>
-    <w:rPr>
-      <w:rFonts w:ascii="Calibri" w:hAnsi="Calibri" w:eastAsia="游明朝" w:cs="" w:asciiTheme="minorHAnsi" w:cstheme="minorBidi" w:eastAsiaTheme="minorEastAsia" w:hAnsiTheme="minorHAnsi"/>
-      <w:color w:val="auto"/>
-      <w:kern w:val="0"/>
-      <w:sz w:val="22"/>
-      <w:szCs w:val="22"/>
-      <w:lang w:val="en-US" w:eastAsia="ja-JP" w:bidi="ar-SA"/>
-    </w:rPr>
   </w:style>
   <w:style w:type="paragraph" w:styleId="Heading1">
-    <w:name w:val="Heading 1"/>
+    <w:name w:val="heading 1"/>
     <w:basedOn w:val="Normal"/>
     <w:next w:val="Normal"/>
     <w:link w:val="Heading1Char"/>
     <w:uiPriority w:val="9"/>
     <w:qFormat/>
-    <w:rsid w:val="008807b5"/>
+    <w:rsid w:val="008807B5"/>
     <w:pPr>
-      <w:keepNext w:val="true"/>
+      <w:keepNext/>
       <w:keepLines/>
       <w:spacing w:before="240" w:after="0"/>
       <w:outlineLvl w:val="0"/>
     </w:pPr>
     <w:rPr>
-      <w:rFonts w:ascii="Calibri Light" w:hAnsi="Calibri Light" w:eastAsia="游ゴシック Light" w:cs="" w:asciiTheme="majorHAnsi" w:cstheme="majorBidi" w:eastAsiaTheme="majorEastAsia" w:hAnsiTheme="majorHAnsi"/>
-      <w:color w:val="2F5496" w:themeColor="accent1" w:themeShade="bf"/>
+      <w:rFonts w:asciiTheme="majorHAnsi" w:eastAsiaTheme="majorEastAsia" w:hAnsiTheme="majorHAnsi" w:cstheme="majorBidi"/>
+      <w:color w:val="2F5496" w:themeColor="accent1" w:themeShade="BF"/>
       <w:sz w:val="32"/>
       <w:szCs w:val="32"/>
     </w:rPr>
   </w:style>
   <w:style w:type="paragraph" w:styleId="Heading2">
-    <w:name w:val="Heading 2"/>
+    <w:name w:val="heading 2"/>
     <w:basedOn w:val="Normal"/>
     <w:next w:val="Normal"/>
     <w:link w:val="Heading2Char"/>
     <w:uiPriority w:val="9"/>
     <w:unhideWhenUsed/>
     <w:qFormat/>
-    <w:rsid w:val="008807b5"/>
+    <w:rsid w:val="008807B5"/>
     <w:pPr>
-      <w:keepNext w:val="true"/>
+      <w:keepNext/>
       <w:keepLines/>
       <w:spacing w:before="40" w:after="0"/>
       <w:outlineLvl w:val="1"/>
     </w:pPr>
     <w:rPr>
-      <w:rFonts w:ascii="Calibri Light" w:hAnsi="Calibri Light" w:eastAsia="游ゴシック Light" w:cs="" w:asciiTheme="majorHAnsi" w:cstheme="majorBidi" w:eastAsiaTheme="majorEastAsia" w:hAnsiTheme="majorHAnsi"/>
-      <w:color w:val="2F5496" w:themeColor="accent1" w:themeShade="bf"/>
+      <w:rFonts w:asciiTheme="majorHAnsi" w:eastAsiaTheme="majorEastAsia" w:hAnsiTheme="majorHAnsi" w:cstheme="majorBidi"/>
+      <w:color w:val="2F5496" w:themeColor="accent1" w:themeShade="BF"/>
       <w:sz w:val="26"/>
       <w:szCs w:val="26"/>
     </w:rPr>
   </w:style>
   <w:style w:type="paragraph" w:styleId="Heading3">
-    <w:name w:val="Heading 3"/>
+    <w:name w:val="heading 3"/>
     <w:basedOn w:val="Normal"/>
     <w:next w:val="Normal"/>
     <w:link w:val="Heading3Char"/>
@@ -2952,25 +3981,44 @@
     <w:qFormat/>
     <w:rsid w:val="00635706"/>
     <w:pPr>
-      <w:keepNext w:val="true"/>
+      <w:keepNext/>
       <w:keepLines/>
       <w:spacing w:before="40" w:after="0"/>
       <w:outlineLvl w:val="2"/>
     </w:pPr>
     <w:rPr>
-      <w:rFonts w:ascii="Calibri Light" w:hAnsi="Calibri Light" w:eastAsia="游ゴシック Light" w:cs="" w:asciiTheme="majorHAnsi" w:cstheme="majorBidi" w:eastAsiaTheme="majorEastAsia" w:hAnsiTheme="majorHAnsi"/>
-      <w:color w:val="1F3763" w:themeColor="accent1" w:themeShade="7f"/>
+      <w:rFonts w:asciiTheme="majorHAnsi" w:eastAsiaTheme="majorEastAsia" w:hAnsiTheme="majorHAnsi" w:cstheme="majorBidi"/>
+      <w:color w:val="1F3763" w:themeColor="accent1" w:themeShade="7F"/>
       <w:sz w:val="24"/>
       <w:szCs w:val="24"/>
     </w:rPr>
   </w:style>
-  <w:style w:type="character" w:styleId="DefaultParagraphFont" w:default="1">
+  <w:style w:type="character" w:default="1" w:styleId="DefaultParagraphFont">
     <w:name w:val="Default Paragraph Font"/>
     <w:uiPriority w:val="1"/>
     <w:semiHidden/>
     <w:unhideWhenUsed/>
-    <w:qFormat/>
-    <w:rPr/>
+  </w:style>
+  <w:style w:type="table" w:default="1" w:styleId="TableNormal">
+    <w:name w:val="Normal Table"/>
+    <w:uiPriority w:val="99"/>
+    <w:semiHidden/>
+    <w:unhideWhenUsed/>
+    <w:tblPr>
+      <w:tblInd w:w="0" w:type="dxa"/>
+      <w:tblCellMar>
+        <w:top w:w="0" w:type="dxa"/>
+        <w:left w:w="108" w:type="dxa"/>
+        <w:bottom w:w="0" w:type="dxa"/>
+        <w:right w:w="108" w:type="dxa"/>
+      </w:tblCellMar>
+    </w:tblPr>
+  </w:style>
+  <w:style w:type="numbering" w:default="1" w:styleId="NoList">
+    <w:name w:val="No List"/>
+    <w:uiPriority w:val="99"/>
+    <w:semiHidden/>
+    <w:unhideWhenUsed/>
   </w:style>
   <w:style w:type="character" w:styleId="PlaceholderText">
     <w:name w:val="Placeholder Text"/>
@@ -2978,40 +4026,40 @@
     <w:uiPriority w:val="99"/>
     <w:semiHidden/>
     <w:qFormat/>
-    <w:rsid w:val="00f76a62"/>
+    <w:rsid w:val="00F76A62"/>
     <w:rPr>
       <w:color w:val="808080"/>
     </w:rPr>
   </w:style>
-  <w:style w:type="character" w:styleId="Heading1Char" w:customStyle="1">
+  <w:style w:type="character" w:customStyle="1" w:styleId="Heading1Char">
     <w:name w:val="Heading 1 Char"/>
     <w:basedOn w:val="DefaultParagraphFont"/>
     <w:link w:val="Heading1"/>
     <w:uiPriority w:val="9"/>
     <w:qFormat/>
-    <w:rsid w:val="008807b5"/>
+    <w:rsid w:val="008807B5"/>
     <w:rPr>
-      <w:rFonts w:ascii="Calibri Light" w:hAnsi="Calibri Light" w:eastAsia="游ゴシック Light" w:cs="" w:asciiTheme="majorHAnsi" w:cstheme="majorBidi" w:eastAsiaTheme="majorEastAsia" w:hAnsiTheme="majorHAnsi"/>
-      <w:color w:val="2F5496" w:themeColor="accent1" w:themeShade="bf"/>
+      <w:rFonts w:asciiTheme="majorHAnsi" w:eastAsiaTheme="majorEastAsia" w:hAnsiTheme="majorHAnsi" w:cstheme="majorBidi"/>
+      <w:color w:val="2F5496" w:themeColor="accent1" w:themeShade="BF"/>
       <w:sz w:val="32"/>
       <w:szCs w:val="32"/>
     </w:rPr>
   </w:style>
-  <w:style w:type="character" w:styleId="Heading2Char" w:customStyle="1">
+  <w:style w:type="character" w:customStyle="1" w:styleId="Heading2Char">
     <w:name w:val="Heading 2 Char"/>
     <w:basedOn w:val="DefaultParagraphFont"/>
     <w:link w:val="Heading2"/>
     <w:uiPriority w:val="9"/>
     <w:qFormat/>
-    <w:rsid w:val="008807b5"/>
+    <w:rsid w:val="008807B5"/>
     <w:rPr>
-      <w:rFonts w:ascii="Calibri Light" w:hAnsi="Calibri Light" w:eastAsia="游ゴシック Light" w:cs="" w:asciiTheme="majorHAnsi" w:cstheme="majorBidi" w:eastAsiaTheme="majorEastAsia" w:hAnsiTheme="majorHAnsi"/>
-      <w:color w:val="2F5496" w:themeColor="accent1" w:themeShade="bf"/>
+      <w:rFonts w:asciiTheme="majorHAnsi" w:eastAsiaTheme="majorEastAsia" w:hAnsiTheme="majorHAnsi" w:cstheme="majorBidi"/>
+      <w:color w:val="2F5496" w:themeColor="accent1" w:themeShade="BF"/>
       <w:sz w:val="26"/>
       <w:szCs w:val="26"/>
     </w:rPr>
   </w:style>
-  <w:style w:type="character" w:styleId="InternetLink">
+  <w:style w:type="character" w:styleId="Hyperlink">
     <w:name w:val="Hyperlink"/>
     <w:basedOn w:val="DefaultParagraphFont"/>
     <w:uiPriority w:val="99"/>
@@ -3022,25 +4070,23 @@
       <w:u w:val="single"/>
     </w:rPr>
   </w:style>
-  <w:style w:type="character" w:styleId="HeaderChar" w:customStyle="1">
+  <w:style w:type="character" w:customStyle="1" w:styleId="HeaderChar">
     <w:name w:val="Header Char"/>
     <w:basedOn w:val="DefaultParagraphFont"/>
     <w:link w:val="Header"/>
     <w:uiPriority w:val="99"/>
     <w:qFormat/>
     <w:rsid w:val="00635706"/>
-    <w:rPr/>
   </w:style>
-  <w:style w:type="character" w:styleId="FooterChar" w:customStyle="1">
+  <w:style w:type="character" w:customStyle="1" w:styleId="FooterChar">
     <w:name w:val="Footer Char"/>
     <w:basedOn w:val="DefaultParagraphFont"/>
     <w:link w:val="Footer"/>
     <w:uiPriority w:val="99"/>
     <w:qFormat/>
     <w:rsid w:val="00635706"/>
-    <w:rPr/>
   </w:style>
-  <w:style w:type="character" w:styleId="NoSpacingChar" w:customStyle="1">
+  <w:style w:type="character" w:customStyle="1" w:styleId="NoSpacingChar">
     <w:name w:val="No Spacing Char"/>
     <w:basedOn w:val="DefaultParagraphFont"/>
     <w:link w:val="NoSpacing"/>
@@ -3051,7 +4097,7 @@
       <w:lang w:eastAsia="en-US"/>
     </w:rPr>
   </w:style>
-  <w:style w:type="character" w:styleId="Heading3Char" w:customStyle="1">
+  <w:style w:type="character" w:customStyle="1" w:styleId="Heading3Char">
     <w:name w:val="Heading 3 Char"/>
     <w:basedOn w:val="DefaultParagraphFont"/>
     <w:link w:val="Heading3"/>
@@ -3059,8 +4105,8 @@
     <w:qFormat/>
     <w:rsid w:val="00635706"/>
     <w:rPr>
-      <w:rFonts w:ascii="Calibri Light" w:hAnsi="Calibri Light" w:eastAsia="游ゴシック Light" w:cs="" w:asciiTheme="majorHAnsi" w:cstheme="majorBidi" w:eastAsiaTheme="majorEastAsia" w:hAnsiTheme="majorHAnsi"/>
-      <w:color w:val="1F3763" w:themeColor="accent1" w:themeShade="7f"/>
+      <w:rFonts w:asciiTheme="majorHAnsi" w:eastAsiaTheme="majorEastAsia" w:hAnsiTheme="majorHAnsi" w:cstheme="majorBidi"/>
+      <w:color w:val="1F3763" w:themeColor="accent1" w:themeShade="7F"/>
       <w:sz w:val="24"/>
       <w:szCs w:val="24"/>
     </w:rPr>
@@ -3072,50 +4118,47 @@
     <w:semiHidden/>
     <w:unhideWhenUsed/>
     <w:qFormat/>
-    <w:rsid w:val="00e21ddf"/>
+    <w:rsid w:val="00E21DDF"/>
     <w:rPr>
       <w:color w:val="605E5C"/>
-      <w:shd w:fill="E1DFDD" w:val="clear"/>
+      <w:shd w:val="clear" w:color="auto" w:fill="E1DFDD"/>
     </w:rPr>
   </w:style>
-  <w:style w:type="character" w:styleId="IndexLink">
+  <w:style w:type="character" w:customStyle="1" w:styleId="IndexLink">
     <w:name w:val="Index Link"/>
     <w:qFormat/>
-    <w:rPr/>
   </w:style>
-  <w:style w:type="paragraph" w:styleId="Heading">
+  <w:style w:type="paragraph" w:customStyle="1" w:styleId="Heading">
     <w:name w:val="Heading"/>
     <w:basedOn w:val="Normal"/>
-    <w:next w:val="TextBody"/>
+    <w:next w:val="BodyText"/>
     <w:qFormat/>
     <w:pPr>
-      <w:keepNext w:val="true"/>
+      <w:keepNext/>
       <w:spacing w:before="240" w:after="120"/>
     </w:pPr>
     <w:rPr>
-      <w:rFonts w:ascii="Liberation Sans" w:hAnsi="Liberation Sans" w:eastAsia="Noto Sans CJK SC" w:cs="Lohit Devanagari"/>
+      <w:rFonts w:ascii="Liberation Sans" w:eastAsia="Noto Sans CJK SC" w:hAnsi="Liberation Sans" w:cs="Lohit Devanagari"/>
       <w:sz w:val="28"/>
       <w:szCs w:val="28"/>
     </w:rPr>
   </w:style>
-  <w:style w:type="paragraph" w:styleId="TextBody">
+  <w:style w:type="paragraph" w:styleId="BodyText">
     <w:name w:val="Body Text"/>
     <w:basedOn w:val="Normal"/>
     <w:pPr>
-      <w:spacing w:lineRule="auto" w:line="276" w:before="0" w:after="140"/>
+      <w:spacing w:after="140" w:line="276" w:lineRule="auto"/>
     </w:pPr>
-    <w:rPr/>
   </w:style>
   <w:style w:type="paragraph" w:styleId="List">
     <w:name w:val="List"/>
-    <w:basedOn w:val="TextBody"/>
-    <w:pPr/>
+    <w:basedOn w:val="BodyText"/>
     <w:rPr>
       <w:rFonts w:cs="Lohit Devanagari"/>
     </w:rPr>
   </w:style>
   <w:style w:type="paragraph" w:styleId="Caption">
-    <w:name w:val="Caption"/>
+    <w:name w:val="caption"/>
     <w:basedOn w:val="Normal"/>
     <w:qFormat/>
     <w:pPr>
@@ -3130,7 +4173,7 @@
       <w:szCs w:val="24"/>
     </w:rPr>
   </w:style>
-  <w:style w:type="paragraph" w:styleId="Index">
+  <w:style w:type="paragraph" w:customStyle="1" w:styleId="Index">
     <w:name w:val="Index"/>
     <w:basedOn w:val="Normal"/>
     <w:qFormat/>
@@ -3149,13 +4192,12 @@
     <w:unhideWhenUsed/>
     <w:qFormat/>
     <w:rsid w:val="00635706"/>
-    <w:pPr/>
     <w:rPr>
       <w:lang w:eastAsia="en-US"/>
     </w:rPr>
   </w:style>
-  <w:style w:type="paragraph" w:styleId="Contents1">
-    <w:name w:val="TOC 1"/>
+  <w:style w:type="paragraph" w:styleId="TOC1">
+    <w:name w:val="toc 1"/>
     <w:basedOn w:val="Normal"/>
     <w:next w:val="Normal"/>
     <w:autoRedefine/>
@@ -3163,12 +4205,11 @@
     <w:unhideWhenUsed/>
     <w:rsid w:val="00635706"/>
     <w:pPr>
-      <w:spacing w:before="0" w:after="100"/>
+      <w:spacing w:after="100"/>
     </w:pPr>
-    <w:rPr/>
   </w:style>
-  <w:style w:type="paragraph" w:styleId="Contents2">
-    <w:name w:val="TOC 2"/>
+  <w:style w:type="paragraph" w:styleId="TOC2">
+    <w:name w:val="toc 2"/>
     <w:basedOn w:val="Normal"/>
     <w:next w:val="Normal"/>
     <w:autoRedefine/>
@@ -3176,20 +4217,17 @@
     <w:unhideWhenUsed/>
     <w:rsid w:val="00635706"/>
     <w:pPr>
-      <w:spacing w:before="0" w:after="100"/>
-      <w:ind w:left="220" w:hanging="0"/>
+      <w:spacing w:after="100"/>
+      <w:ind w:left="220"/>
     </w:pPr>
-    <w:rPr/>
   </w:style>
-  <w:style w:type="paragraph" w:styleId="HeaderandFooter">
+  <w:style w:type="paragraph" w:customStyle="1" w:styleId="HeaderandFooter">
     <w:name w:val="Header and Footer"/>
     <w:basedOn w:val="Normal"/>
     <w:qFormat/>
-    <w:pPr/>
-    <w:rPr/>
   </w:style>
   <w:style w:type="paragraph" w:styleId="Header">
-    <w:name w:val="Header"/>
+    <w:name w:val="header"/>
     <w:basedOn w:val="Normal"/>
     <w:link w:val="HeaderChar"/>
     <w:uiPriority w:val="99"/>
@@ -3197,16 +4235,14 @@
     <w:rsid w:val="00635706"/>
     <w:pPr>
       <w:tabs>
-        <w:tab w:val="clear" w:pos="720"/>
-        <w:tab w:val="center" w:pos="4419" w:leader="none"/>
-        <w:tab w:val="right" w:pos="8838" w:leader="none"/>
+        <w:tab w:val="center" w:pos="4419"/>
+        <w:tab w:val="right" w:pos="8838"/>
       </w:tabs>
-      <w:spacing w:lineRule="auto" w:line="240" w:before="0" w:after="0"/>
+      <w:spacing w:after="0" w:line="240" w:lineRule="auto"/>
     </w:pPr>
-    <w:rPr/>
   </w:style>
   <w:style w:type="paragraph" w:styleId="Footer">
-    <w:name w:val="Footer"/>
+    <w:name w:val="footer"/>
     <w:basedOn w:val="Normal"/>
     <w:link w:val="FooterChar"/>
     <w:uiPriority w:val="99"/>
@@ -3214,13 +4250,11 @@
     <w:rsid w:val="00635706"/>
     <w:pPr>
       <w:tabs>
-        <w:tab w:val="clear" w:pos="720"/>
-        <w:tab w:val="center" w:pos="4419" w:leader="none"/>
-        <w:tab w:val="right" w:pos="8838" w:leader="none"/>
+        <w:tab w:val="center" w:pos="4419"/>
+        <w:tab w:val="right" w:pos="8838"/>
       </w:tabs>
-      <w:spacing w:lineRule="auto" w:line="240" w:before="0" w:after="0"/>
+      <w:spacing w:after="0" w:line="240" w:lineRule="auto"/>
     </w:pPr>
-    <w:rPr/>
   </w:style>
   <w:style w:type="paragraph" w:styleId="NoSpacing">
     <w:name w:val="No Spacing"/>
@@ -3228,19 +4262,8 @@
     <w:uiPriority w:val="1"/>
     <w:qFormat/>
     <w:rsid w:val="00635706"/>
-    <w:pPr>
-      <w:widowControl/>
-      <w:bidi w:val="0"/>
-      <w:spacing w:lineRule="auto" w:line="240" w:before="0" w:after="0"/>
-      <w:jc w:val="left"/>
-    </w:pPr>
     <w:rPr>
-      <w:rFonts w:ascii="Calibri" w:hAnsi="Calibri" w:eastAsia="游明朝" w:cs="" w:asciiTheme="minorHAnsi" w:cstheme="minorBidi" w:eastAsiaTheme="minorEastAsia" w:hAnsiTheme="minorHAnsi"/>
-      <w:color w:val="auto"/>
-      <w:kern w:val="0"/>
-      <w:sz w:val="22"/>
-      <w:szCs w:val="22"/>
-      <w:lang w:eastAsia="en-US" w:val="en-US" w:bidi="ar-SA"/>
+      <w:lang w:eastAsia="en-US"/>
     </w:rPr>
   </w:style>
   <w:style w:type="paragraph" w:styleId="ListParagraph">
@@ -3248,55 +4271,44 @@
     <w:basedOn w:val="Normal"/>
     <w:uiPriority w:val="34"/>
     <w:qFormat/>
-    <w:rsid w:val="00e21ddf"/>
+    <w:rsid w:val="00E21DDF"/>
     <w:pPr>
-      <w:spacing w:before="0" w:after="160"/>
-      <w:ind w:left="720" w:hanging="0"/>
+      <w:ind w:left="720"/>
       <w:contextualSpacing/>
     </w:pPr>
-    <w:rPr/>
   </w:style>
-  <w:style w:type="paragraph" w:styleId="Contents3">
-    <w:name w:val="TOC 3"/>
+  <w:style w:type="paragraph" w:styleId="TOC3">
+    <w:name w:val="toc 3"/>
     <w:basedOn w:val="Normal"/>
     <w:next w:val="Normal"/>
     <w:autoRedefine/>
     <w:uiPriority w:val="39"/>
     <w:unhideWhenUsed/>
-    <w:rsid w:val="003a6c73"/>
+    <w:rsid w:val="003A6C73"/>
     <w:pPr>
-      <w:spacing w:before="0" w:after="100"/>
-      <w:ind w:left="440" w:hanging="0"/>
+      <w:spacing w:after="100"/>
+      <w:ind w:left="440"/>
     </w:pPr>
-    <w:rPr/>
   </w:style>
-  <w:style w:type="paragraph" w:styleId="FrameContents">
+  <w:style w:type="paragraph" w:customStyle="1" w:styleId="FrameContents">
     <w:name w:val="Frame Contents"/>
     <w:basedOn w:val="Normal"/>
     <w:qFormat/>
-    <w:pPr/>
-    <w:rPr/>
   </w:style>
-  <w:style w:type="numbering" w:styleId="NoList" w:default="1">
-    <w:name w:val="No List"/>
-    <w:uiPriority w:val="99"/>
-    <w:semiHidden/>
-    <w:unhideWhenUsed/>
-    <w:qFormat/>
-  </w:style>
-  <w:style w:type="table" w:default="1" w:styleId="TableNormal">
-    <w:name w:val="Normal Table"/>
-    <w:uiPriority w:val="99"/>
-    <w:semiHidden/>
-    <w:unhideWhenUsed/>
+  <w:style w:type="table" w:styleId="TableGrid">
+    <w:name w:val="Table Grid"/>
+    <w:basedOn w:val="TableNormal"/>
+    <w:uiPriority w:val="39"/>
+    <w:rsid w:val="00FB508A"/>
     <w:tblPr>
-      <w:tblInd w:w="0" w:type="dxa"/>
-      <w:tblCellMar>
-        <w:top w:w="0" w:type="dxa"/>
-        <w:left w:w="108" w:type="dxa"/>
-        <w:bottom w:w="0" w:type="dxa"/>
-        <w:right w:w="108" w:type="dxa"/>
-      </w:tblCellMar>
+      <w:tblBorders>
+        <w:top w:val="single" w:sz="4" w:space="0" w:color="auto"/>
+        <w:left w:val="single" w:sz="4" w:space="0" w:color="auto"/>
+        <w:bottom w:val="single" w:sz="4" w:space="0" w:color="auto"/>
+        <w:right w:val="single" w:sz="4" w:space="0" w:color="auto"/>
+        <w:insideH w:val="single" w:sz="4" w:space="0" w:color="auto"/>
+        <w:insideV w:val="single" w:sz="4" w:space="0" w:color="auto"/>
+      </w:tblBorders>
     </w:tblPr>
   </w:style>
 </w:styles>

</xml_diff>

<commit_message>
Added Images for the report
</commit_message>
<xml_diff>
--- a/documents/Report.docx
+++ b/documents/Report.docx
@@ -1,16 +1,18 @@
 
 <file path=word/document.xml><?xml version="1.0" encoding="utf-8"?>
-<w:document xmlns:wpc="http://schemas.microsoft.com/office/word/2010/wordprocessingCanvas" xmlns:cx="http://schemas.microsoft.com/office/drawing/2014/chartex" xmlns:cx1="http://schemas.microsoft.com/office/drawing/2015/9/8/chartex" xmlns:cx2="http://schemas.microsoft.com/office/drawing/2015/10/21/chartex" xmlns:cx3="http://schemas.microsoft.com/office/drawing/2016/5/9/chartex" xmlns:cx4="http://schemas.microsoft.com/office/drawing/2016/5/10/chartex" xmlns:cx5="http://schemas.microsoft.com/office/drawing/2016/5/11/chartex" xmlns:cx6="http://schemas.microsoft.com/office/drawing/2016/5/12/chartex" xmlns:cx7="http://schemas.microsoft.com/office/drawing/2016/5/13/chartex" xmlns:cx8="http://schemas.microsoft.com/office/drawing/2016/5/14/chartex" xmlns:mc="http://schemas.openxmlformats.org/markup-compatibility/2006" xmlns:aink="http://schemas.microsoft.com/office/drawing/2016/ink" xmlns:am3d="http://schemas.microsoft.com/office/drawing/2017/model3d" xmlns:o="urn:schemas-microsoft-com:office:office" xmlns:r="http://schemas.openxmlformats.org/officeDocument/2006/relationships" xmlns:m="http://schemas.openxmlformats.org/officeDocument/2006/math" xmlns:v="urn:schemas-microsoft-com:vml" xmlns:wp14="http://schemas.microsoft.com/office/word/2010/wordprocessingDrawing" xmlns:wp="http://schemas.openxmlformats.org/drawingml/2006/wordprocessingDrawing" xmlns:w10="urn:schemas-microsoft-com:office:word" xmlns:w="http://schemas.openxmlformats.org/wordprocessingml/2006/main" xmlns:w14="http://schemas.microsoft.com/office/word/2010/wordml" xmlns:w15="http://schemas.microsoft.com/office/word/2012/wordml" xmlns:w16cid="http://schemas.microsoft.com/office/word/2016/wordml/cid" xmlns:w16se="http://schemas.microsoft.com/office/word/2015/wordml/symex" xmlns:wpg="http://schemas.microsoft.com/office/word/2010/wordprocessingGroup" xmlns:wpi="http://schemas.microsoft.com/office/word/2010/wordprocessingInk" xmlns:wne="http://schemas.microsoft.com/office/word/2006/wordml" xmlns:wps="http://schemas.microsoft.com/office/word/2010/wordprocessingShape" mc:Ignorable="w14 w15 w16se w16cid wp14">
+<w:document xmlns:o="urn:schemas-microsoft-com:office:office" xmlns:r="http://schemas.openxmlformats.org/officeDocument/2006/relationships" xmlns:v="urn:schemas-microsoft-com:vml" xmlns:w="http://schemas.openxmlformats.org/wordprocessingml/2006/main" xmlns:w10="urn:schemas-microsoft-com:office:word" xmlns:wp="http://schemas.openxmlformats.org/drawingml/2006/wordprocessingDrawing" xmlns:wps="http://schemas.microsoft.com/office/word/2010/wordprocessingShape" xmlns:wpg="http://schemas.microsoft.com/office/word/2010/wordprocessingGroup" xmlns:mc="http://schemas.openxmlformats.org/markup-compatibility/2006" xmlns:wp14="http://schemas.microsoft.com/office/word/2010/wordprocessingDrawing" xmlns:w14="http://schemas.microsoft.com/office/word/2010/wordml" mc:Ignorable="w14 wp14">
   <w:body>
     <w:p>
-      <w:r>
-        <w:rPr>
-          <w:noProof/>
-        </w:rPr>
+      <w:pPr>
+        <w:pStyle w:val="Normal"/>
+        <w:rPr/>
+      </w:pPr>
+      <w:r>
+        <w:rPr/>
         <mc:AlternateContent>
           <mc:Choice Requires="wps">
             <w:drawing>
-              <wp:anchor distT="0" distB="0" distL="0" distR="0" simplePos="0" relativeHeight="2" behindDoc="0" locked="0" layoutInCell="1" allowOverlap="1" wp14:anchorId="17269090">
+              <wp:anchor behindDoc="0" distT="0" distB="0" distL="0" distR="0" simplePos="0" locked="0" layoutInCell="1" allowOverlap="1" relativeHeight="2" wp14:anchorId="17269090">
                 <wp:simplePos x="0" y="0"/>
                 <wp:positionH relativeFrom="column">
                   <wp:posOffset>-1181100</wp:posOffset>
@@ -18,11 +20,10 @@
                 <wp:positionV relativeFrom="paragraph">
                   <wp:posOffset>-914400</wp:posOffset>
                 </wp:positionV>
-                <wp:extent cx="8047990" cy="1859915"/>
+                <wp:extent cx="8048625" cy="1860550"/>
                 <wp:effectExtent l="0" t="0" r="0" b="7620"/>
                 <wp:wrapNone/>
                 <wp:docPr id="1" name="Rectangle 2"/>
-                <wp:cNvGraphicFramePr/>
                 <a:graphic xmlns:a="http://schemas.openxmlformats.org/drawingml/2006/main">
                   <a:graphicData uri="http://schemas.microsoft.com/office/word/2010/wordprocessingShape">
                     <wps:wsp>
@@ -30,7 +31,7 @@
                       <wps:spPr>
                         <a:xfrm>
                           <a:off x="0" y="0"/>
-                          <a:ext cx="8047440" cy="1859400"/>
+                          <a:ext cx="8048160" cy="1859760"/>
                         </a:xfrm>
                         <a:prstGeom prst="rect">
                           <a:avLst/>
@@ -65,7 +66,7 @@
           </mc:Choice>
           <mc:Fallback>
             <w:pict>
-              <v:rect id="shape_0" ID="Rectangle 2" fillcolor="#44546a" stroked="f" style="position:absolute;margin-left:-93pt;margin-top:-72pt;width:633.6pt;height:146.35pt" wp14:anchorId="17269090">
+              <v:rect id="shape_0" ID="Rectangle 2" fillcolor="#44546a" stroked="f" style="position:absolute;margin-left:-93pt;margin-top:-72pt;width:633.65pt;height:146.4pt" wp14:anchorId="17269090">
                 <w10:wrap type="none"/>
                 <v:fill o:detectmouseclick="t" type="solid" color2="#bbab95"/>
                 <v:stroke color="#3465a4" weight="12600" joinstyle="miter" endcap="flat"/>
@@ -73,15 +74,10 @@
             </w:pict>
           </mc:Fallback>
         </mc:AlternateContent>
-      </w:r>
-      <w:r>
-        <w:rPr>
-          <w:noProof/>
-        </w:rPr>
         <mc:AlternateContent>
           <mc:Choice Requires="wps">
             <w:drawing>
-              <wp:anchor distT="0" distB="0" distL="0" distR="0" simplePos="0" relativeHeight="3" behindDoc="1" locked="0" layoutInCell="1" allowOverlap="1" wp14:anchorId="4C5D8F8C">
+              <wp:anchor behindDoc="1" distT="0" distB="0" distL="0" distR="0" simplePos="0" locked="0" layoutInCell="1" allowOverlap="1" relativeHeight="3" wp14:anchorId="4C5D8F8C">
                 <wp:simplePos x="0" y="0"/>
                 <wp:positionH relativeFrom="column">
                   <wp:posOffset>-1516380</wp:posOffset>
@@ -89,11 +85,10 @@
                 <wp:positionV relativeFrom="paragraph">
                   <wp:posOffset>5692140</wp:posOffset>
                 </wp:positionV>
-                <wp:extent cx="8504555" cy="3475355"/>
+                <wp:extent cx="8505190" cy="3475990"/>
                 <wp:effectExtent l="0" t="0" r="0" b="0"/>
                 <wp:wrapNone/>
                 <wp:docPr id="2" name="Rectangle 3"/>
-                <wp:cNvGraphicFramePr/>
                 <a:graphic xmlns:a="http://schemas.openxmlformats.org/drawingml/2006/main">
                   <a:graphicData uri="http://schemas.microsoft.com/office/word/2010/wordprocessingShape">
                     <wps:wsp>
@@ -101,7 +96,7 @@
                       <wps:spPr>
                         <a:xfrm>
                           <a:off x="0" y="0"/>
-                          <a:ext cx="8503920" cy="3474720"/>
+                          <a:ext cx="8504640" cy="3475440"/>
                         </a:xfrm>
                         <a:prstGeom prst="rect">
                           <a:avLst/>
@@ -139,7 +134,7 @@
           </mc:Choice>
           <mc:Fallback>
             <w:pict>
-              <v:rect id="shape_0" ID="Rectangle 3" fillcolor="#b4c7e7" stroked="f" style="position:absolute;margin-left:-119.4pt;margin-top:448.2pt;width:669.55pt;height:273.55pt" wp14:anchorId="4C5D8F8C">
+              <v:rect id="shape_0" ID="Rectangle 3" fillcolor="#b4c7e7" stroked="f" style="position:absolute;margin-left:-119.4pt;margin-top:448.2pt;width:669.6pt;height:273.6pt" wp14:anchorId="4C5D8F8C">
                 <w10:wrap type="none"/>
                 <v:fill o:detectmouseclick="t" type="solid" color2="#4b3818"/>
                 <v:stroke color="#3465a4" weight="12600" joinstyle="miter" endcap="flat"/>
@@ -147,15 +142,10 @@
             </w:pict>
           </mc:Fallback>
         </mc:AlternateContent>
-      </w:r>
-      <w:r>
-        <w:rPr>
-          <w:noProof/>
-        </w:rPr>
         <mc:AlternateContent>
           <mc:Choice Requires="wps">
             <w:drawing>
-              <wp:anchor distT="0" distB="0" distL="0" distR="0" simplePos="0" relativeHeight="5" behindDoc="1" locked="0" layoutInCell="1" allowOverlap="1" wp14:anchorId="46234C75">
+              <wp:anchor behindDoc="1" distT="0" distB="0" distL="0" distR="0" simplePos="0" locked="0" layoutInCell="1" allowOverlap="1" relativeHeight="5" wp14:anchorId="46234C75">
                 <wp:simplePos x="0" y="0"/>
                 <wp:positionH relativeFrom="column">
                   <wp:posOffset>-1135380</wp:posOffset>
@@ -163,11 +153,10 @@
                 <wp:positionV relativeFrom="paragraph">
                   <wp:posOffset>-922020</wp:posOffset>
                 </wp:positionV>
-                <wp:extent cx="1669415" cy="10226675"/>
+                <wp:extent cx="1670050" cy="10227310"/>
                 <wp:effectExtent l="0" t="0" r="7620" b="3810"/>
                 <wp:wrapNone/>
                 <wp:docPr id="3" name="Rectangle 6"/>
-                <wp:cNvGraphicFramePr/>
                 <a:graphic xmlns:a="http://schemas.openxmlformats.org/drawingml/2006/main">
                   <a:graphicData uri="http://schemas.microsoft.com/office/word/2010/wordprocessingShape">
                     <wps:wsp>
@@ -175,7 +164,7 @@
                       <wps:spPr>
                         <a:xfrm>
                           <a:off x="0" y="0"/>
-                          <a:ext cx="1668960" cy="10226160"/>
+                          <a:ext cx="1669320" cy="10226520"/>
                         </a:xfrm>
                         <a:prstGeom prst="rect">
                           <a:avLst/>
@@ -213,7 +202,7 @@
           </mc:Choice>
           <mc:Fallback>
             <w:pict>
-              <v:rect id="shape_0" ID="Rectangle 6" fillcolor="#f4b183" stroked="f" style="position:absolute;margin-left:-89.4pt;margin-top:-72.6pt;width:131.35pt;height:805.15pt" wp14:anchorId="46234C75">
+              <v:rect id="shape_0" ID="Rectangle 6" fillcolor="#f4b183" stroked="f" style="position:absolute;margin-left:-89.4pt;margin-top:-72.6pt;width:131.4pt;height:805.2pt" wp14:anchorId="46234C75">
                 <w10:wrap type="none"/>
                 <v:fill o:detectmouseclick="t" type="solid" color2="#0b4e7c"/>
                 <v:stroke color="#3465a4" weight="12600" joinstyle="miter" endcap="flat"/>
@@ -223,16 +212,26 @@
         </mc:AlternateContent>
       </w:r>
     </w:p>
-    <w:p/>
     <w:p>
-      <w:r>
-        <w:rPr>
-          <w:noProof/>
-        </w:rPr>
+      <w:pPr>
+        <w:pStyle w:val="Normal"/>
+        <w:rPr/>
+      </w:pPr>
+      <w:r>
+        <w:rPr/>
+      </w:r>
+    </w:p>
+    <w:p>
+      <w:pPr>
+        <w:pStyle w:val="Normal"/>
+        <w:rPr/>
+      </w:pPr>
+      <w:r>
+        <w:rPr/>
         <mc:AlternateContent>
           <mc:Choice Requires="wps">
             <w:drawing>
-              <wp:anchor distT="0" distB="0" distL="0" distR="0" simplePos="0" relativeHeight="6" behindDoc="0" locked="0" layoutInCell="1" allowOverlap="1" wp14:anchorId="32B9B387">
+              <wp:anchor behindDoc="0" distT="0" distB="0" distL="0" distR="0" simplePos="0" locked="0" layoutInCell="1" allowOverlap="1" relativeHeight="6" wp14:anchorId="32B9B387">
                 <wp:simplePos x="0" y="0"/>
                 <wp:positionH relativeFrom="column">
                   <wp:posOffset>2552700</wp:posOffset>
@@ -240,11 +239,10 @@
                 <wp:positionV relativeFrom="paragraph">
                   <wp:posOffset>182880</wp:posOffset>
                 </wp:positionV>
-                <wp:extent cx="4404995" cy="358775"/>
+                <wp:extent cx="4405630" cy="359410"/>
                 <wp:effectExtent l="0" t="0" r="0" b="3810"/>
                 <wp:wrapNone/>
                 <wp:docPr id="4" name="Text Box 8"/>
-                <wp:cNvGraphicFramePr/>
                 <a:graphic xmlns:a="http://schemas.openxmlformats.org/drawingml/2006/main">
                   <a:graphicData uri="http://schemas.microsoft.com/office/word/2010/wordprocessingShape">
                     <wps:wsp>
@@ -252,7 +250,7 @@
                       <wps:spPr>
                         <a:xfrm>
                           <a:off x="0" y="0"/>
-                          <a:ext cx="4404240" cy="358200"/>
+                          <a:ext cx="4404960" cy="358920"/>
                         </a:xfrm>
                         <a:prstGeom prst="rect">
                           <a:avLst/>
@@ -265,15 +263,9 @@
                         </a:ln>
                       </wps:spPr>
                       <wps:style>
-                        <a:lnRef idx="0">
-                          <a:scrgbClr r="0" g="0" b="0"/>
-                        </a:lnRef>
-                        <a:fillRef idx="0">
-                          <a:scrgbClr r="0" g="0" b="0"/>
-                        </a:fillRef>
-                        <a:effectRef idx="0">
-                          <a:scrgbClr r="0" g="0" b="0"/>
-                        </a:effectRef>
+                        <a:lnRef idx="0"/>
+                        <a:fillRef idx="0"/>
+                        <a:effectRef idx="0"/>
                         <a:fontRef idx="minor"/>
                       </wps:style>
                       <wps:txbx>
@@ -290,27 +282,26 @@
                             </w:pPr>
                             <w:r>
                               <w:rPr>
+                                <w:color w:val="000000"/>
                                 <w:sz w:val="28"/>
                                 <w:szCs w:val="28"/>
                                 <w:lang w:val="id-ID"/>
                               </w:rPr>
                               <w:t xml:space="preserve">CAB432  –  </w:t>
                             </w:r>
-                            <m:oMath>
+                            <w:r>
+                              <w:rPr>
+                                <w:color w:val="000000"/>
+                              </w:rPr>
+                            </w:r>
+                            <m:oMath xmlns:m="http://schemas.openxmlformats.org/officeDocument/2006/math">
                               <m:sSup>
-                                <m:sSupPr>
-                                  <m:ctrlPr>
-                                    <w:rPr>
-                                      <w:rFonts w:ascii="Cambria Math" w:hAnsi="Cambria Math"/>
-                                    </w:rPr>
-                                  </m:ctrlPr>
-                                </m:sSupPr>
                                 <m:e>
                                   <m:r>
                                     <w:rPr>
                                       <w:rFonts w:ascii="Cambria Math" w:hAnsi="Cambria Math"/>
                                     </w:rPr>
-                                    <m:t>1</m:t>
+                                    <m:t xml:space="preserve">1</m:t>
                                   </m:r>
                                 </m:e>
                                 <m:sup>
@@ -318,13 +309,14 @@
                                     <w:rPr>
                                       <w:rFonts w:ascii="Cambria Math" w:hAnsi="Cambria Math"/>
                                     </w:rPr>
-                                    <m:t>st</m:t>
+                                    <m:t xml:space="preserve">st</m:t>
                                   </m:r>
                                 </m:sup>
                               </m:sSup>
                             </m:oMath>
                             <w:r>
                               <w:rPr>
+                                <w:color w:val="000000"/>
                                 <w:sz w:val="28"/>
                                 <w:szCs w:val="28"/>
                                 <w:lang w:val="id-ID"/>
@@ -335,12 +327,18 @@
                           <w:p>
                             <w:pPr>
                               <w:pStyle w:val="FrameContents"/>
+                              <w:spacing w:before="0" w:after="160"/>
                               <w:rPr>
                                 <w:sz w:val="28"/>
                                 <w:szCs w:val="28"/>
                                 <w:lang w:val="id-ID"/>
                               </w:rPr>
                             </w:pPr>
+                            <w:r>
+                              <w:rPr>
+                                <w:color w:val="000000"/>
+                              </w:rPr>
+                            </w:r>
                           </w:p>
                         </w:txbxContent>
                       </wps:txbx>
@@ -355,7 +353,10 @@
           </mc:Choice>
           <mc:Fallback>
             <w:pict>
-              <v:rect w14:anchorId="32B9B387" id="Text Box 8" o:spid="_x0000_s1026" style="position:absolute;margin-left:201pt;margin-top:14.4pt;width:346.85pt;height:28.25pt;z-index:6;visibility:visible;mso-wrap-style:square;mso-wrap-distance-left:0;mso-wrap-distance-top:0;mso-wrap-distance-right:0;mso-wrap-distance-bottom:0;mso-position-horizontal:absolute;mso-position-horizontal-relative:text;mso-position-vertical:absolute;mso-position-vertical-relative:text;v-text-anchor:middle" o:gfxdata="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" fillcolor="black [3213]" stroked="f" strokeweight=".18mm">
+              <v:rect id="shape_0" ID="Text Box 8" fillcolor="black" stroked="f" style="position:absolute;margin-left:201pt;margin-top:14.4pt;width:346.8pt;height:28.2pt" wp14:anchorId="32B9B387">
+                <w10:wrap type="square"/>
+                <v:fill o:detectmouseclick="t" type="solid" color2="white"/>
+                <v:stroke color="#3465a4" weight="6480" joinstyle="round" endcap="flat"/>
                 <v:textbox>
                   <w:txbxContent>
                     <w:p>
@@ -370,27 +371,26 @@
                       </w:pPr>
                       <w:r>
                         <w:rPr>
+                          <w:color w:val="000000"/>
                           <w:sz w:val="28"/>
                           <w:szCs w:val="28"/>
                           <w:lang w:val="id-ID"/>
                         </w:rPr>
                         <w:t xml:space="preserve">CAB432  –  </w:t>
                       </w:r>
-                      <m:oMath>
+                      <w:r>
+                        <w:rPr>
+                          <w:color w:val="000000"/>
+                        </w:rPr>
+                      </w:r>
+                      <m:oMath xmlns:m="http://schemas.openxmlformats.org/officeDocument/2006/math">
                         <m:sSup>
-                          <m:sSupPr>
-                            <m:ctrlPr>
-                              <w:rPr>
-                                <w:rFonts w:ascii="Cambria Math" w:hAnsi="Cambria Math"/>
-                              </w:rPr>
-                            </m:ctrlPr>
-                          </m:sSupPr>
                           <m:e>
                             <m:r>
                               <w:rPr>
                                 <w:rFonts w:ascii="Cambria Math" w:hAnsi="Cambria Math"/>
                               </w:rPr>
-                              <m:t>1</m:t>
+                              <m:t xml:space="preserve">1</m:t>
                             </m:r>
                           </m:e>
                           <m:sup>
@@ -398,13 +398,14 @@
                               <w:rPr>
                                 <w:rFonts w:ascii="Cambria Math" w:hAnsi="Cambria Math"/>
                               </w:rPr>
-                              <m:t>st</m:t>
+                              <m:t xml:space="preserve">st</m:t>
                             </m:r>
                           </m:sup>
                         </m:sSup>
                       </m:oMath>
                       <w:r>
                         <w:rPr>
+                          <w:color w:val="000000"/>
                           <w:sz w:val="28"/>
                           <w:szCs w:val="28"/>
                           <w:lang w:val="id-ID"/>
@@ -415,12 +416,18 @@
                     <w:p>
                       <w:pPr>
                         <w:pStyle w:val="FrameContents"/>
+                        <w:spacing w:before="0" w:after="160"/>
                         <w:rPr>
                           <w:sz w:val="28"/>
                           <w:szCs w:val="28"/>
                           <w:lang w:val="id-ID"/>
                         </w:rPr>
                       </w:pPr>
+                      <w:r>
+                        <w:rPr>
+                          <w:color w:val="000000"/>
+                        </w:rPr>
+                      </w:r>
                     </w:p>
                   </w:txbxContent>
                 </v:textbox>
@@ -431,10 +438,12 @@
       </w:r>
     </w:p>
     <w:p>
-      <w:r>
-        <w:rPr>
-          <w:noProof/>
-        </w:rPr>
+      <w:pPr>
+        <w:pStyle w:val="Normal"/>
+        <w:rPr/>
+      </w:pPr>
+      <w:r>
+        <w:rPr/>
         <w:drawing>
           <wp:inline distT="0" distB="0" distL="0" distR="0">
             <wp:extent cx="9053195" cy="5402580"/>
@@ -453,7 +462,7 @@
                     </pic:cNvPicPr>
                   </pic:nvPicPr>
                   <pic:blipFill>
-                    <a:blip r:embed="rId7"/>
+                    <a:blip r:embed="rId2"/>
                     <a:stretch>
                       <a:fillRect/>
                     </a:stretch>
@@ -472,15 +481,10 @@
             </a:graphic>
           </wp:inline>
         </w:drawing>
-      </w:r>
-      <w:r>
-        <w:rPr>
-          <w:noProof/>
-        </w:rPr>
         <mc:AlternateContent>
           <mc:Choice Requires="wps">
             <w:drawing>
-              <wp:anchor distT="0" distB="0" distL="0" distR="0" simplePos="0" relativeHeight="4" behindDoc="0" locked="0" layoutInCell="1" allowOverlap="1" wp14:anchorId="611A33A9">
+              <wp:anchor behindDoc="0" distT="0" distB="0" distL="0" distR="0" simplePos="0" locked="0" layoutInCell="1" allowOverlap="1" relativeHeight="4" wp14:anchorId="611A33A9">
                 <wp:simplePos x="0" y="0"/>
                 <wp:positionH relativeFrom="column">
                   <wp:posOffset>-937260</wp:posOffset>
@@ -488,11 +492,10 @@
                 <wp:positionV relativeFrom="paragraph">
                   <wp:posOffset>4835525</wp:posOffset>
                 </wp:positionV>
-                <wp:extent cx="5525135" cy="1273175"/>
+                <wp:extent cx="5525770" cy="1273810"/>
                 <wp:effectExtent l="0" t="0" r="0" b="3810"/>
                 <wp:wrapNone/>
                 <wp:docPr id="6" name="Text Box 7"/>
-                <wp:cNvGraphicFramePr/>
                 <a:graphic xmlns:a="http://schemas.openxmlformats.org/drawingml/2006/main">
                   <a:graphicData uri="http://schemas.microsoft.com/office/word/2010/wordprocessingShape">
                     <wps:wsp>
@@ -500,7 +503,7 @@
                       <wps:spPr>
                         <a:xfrm>
                           <a:off x="0" y="0"/>
-                          <a:ext cx="5524560" cy="1272600"/>
+                          <a:ext cx="5525280" cy="1273320"/>
                         </a:xfrm>
                         <a:prstGeom prst="rect">
                           <a:avLst/>
@@ -513,15 +516,9 @@
                         </a:ln>
                       </wps:spPr>
                       <wps:style>
-                        <a:lnRef idx="0">
-                          <a:scrgbClr r="0" g="0" b="0"/>
-                        </a:lnRef>
-                        <a:fillRef idx="0">
-                          <a:scrgbClr r="0" g="0" b="0"/>
-                        </a:fillRef>
-                        <a:effectRef idx="0">
-                          <a:scrgbClr r="0" g="0" b="0"/>
-                        </a:effectRef>
+                        <a:lnRef idx="0"/>
+                        <a:fillRef idx="0"/>
+                        <a:effectRef idx="0"/>
                         <a:fontRef idx="minor"/>
                       </wps:style>
                       <wps:txbx>
@@ -529,6 +526,7 @@
                           <w:p>
                             <w:pPr>
                               <w:pStyle w:val="FrameContents"/>
+                              <w:spacing w:before="0" w:after="160"/>
                               <w:ind w:firstLine="720"/>
                               <w:rPr>
                                 <w:sz w:val="96"/>
@@ -538,19 +536,12 @@
                             </w:pPr>
                             <w:r>
                               <w:rPr>
+                                <w:color w:val="000000"/>
                                 <w:sz w:val="96"/>
                                 <w:szCs w:val="96"/>
                                 <w:lang w:val="id-ID"/>
                               </w:rPr>
-                              <w:t xml:space="preserve">MUSIC </w:t>
-                            </w:r>
-                            <w:r>
-                              <w:rPr>
-                                <w:sz w:val="96"/>
-                                <w:szCs w:val="96"/>
-                                <w:lang w:val="id-ID"/>
-                              </w:rPr>
-                              <w:t>APP</w:t>
+                              <w:t>MUSIC APP</w:t>
                             </w:r>
                           </w:p>
                         </w:txbxContent>
@@ -566,12 +557,16 @@
           </mc:Choice>
           <mc:Fallback>
             <w:pict>
-              <v:rect w14:anchorId="611A33A9" id="Text Box 7" o:spid="_x0000_s1027" style="position:absolute;margin-left:-73.8pt;margin-top:380.75pt;width:435.05pt;height:100.25pt;z-index:4;visibility:visible;mso-wrap-style:square;mso-wrap-distance-left:0;mso-wrap-distance-top:0;mso-wrap-distance-right:0;mso-wrap-distance-bottom:0;mso-position-horizontal:absolute;mso-position-horizontal-relative:text;mso-position-vertical:absolute;mso-position-vertical-relative:text;v-text-anchor:middle" o:gfxdata="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" fillcolor="white [3201]" stroked="f" strokeweight=".18mm">
+              <v:rect id="shape_0" ID="Text Box 7" fillcolor="white" stroked="f" style="position:absolute;margin-left:-73.8pt;margin-top:380.75pt;width:435pt;height:100.2pt" wp14:anchorId="611A33A9">
+                <w10:wrap type="square"/>
+                <v:fill o:detectmouseclick="t" type="solid" color2="black"/>
+                <v:stroke color="#3465a4" weight="6480" joinstyle="round" endcap="flat"/>
                 <v:textbox>
                   <w:txbxContent>
                     <w:p>
                       <w:pPr>
                         <w:pStyle w:val="FrameContents"/>
+                        <w:spacing w:before="0" w:after="160"/>
                         <w:ind w:firstLine="720"/>
                         <w:rPr>
                           <w:sz w:val="96"/>
@@ -581,19 +576,12 @@
                       </w:pPr>
                       <w:r>
                         <w:rPr>
+                          <w:color w:val="000000"/>
                           <w:sz w:val="96"/>
                           <w:szCs w:val="96"/>
                           <w:lang w:val="id-ID"/>
                         </w:rPr>
-                        <w:t xml:space="preserve">MUSIC </w:t>
-                      </w:r>
-                      <w:r>
-                        <w:rPr>
-                          <w:sz w:val="96"/>
-                          <w:szCs w:val="96"/>
-                          <w:lang w:val="id-ID"/>
-                        </w:rPr>
-                        <w:t>APP</w:t>
+                        <w:t>MUSIC APP</w:t>
                       </w:r>
                     </w:p>
                   </w:txbxContent>
@@ -602,35 +590,29 @@
             </w:pict>
           </mc:Fallback>
         </mc:AlternateContent>
-      </w:r>
-      <w:r>
-        <w:rPr>
-          <w:noProof/>
-        </w:rPr>
         <mc:AlternateContent>
           <mc:Choice Requires="wps">
             <w:drawing>
-              <wp:anchor distT="0" distB="0" distL="0" distR="0" simplePos="0" relativeHeight="7" behindDoc="0" locked="0" layoutInCell="1" allowOverlap="1" wp14:anchorId="36482245">
+              <wp:anchor behindDoc="0" distT="0" distB="0" distL="0" distR="0" simplePos="0" locked="0" layoutInCell="1" allowOverlap="1" relativeHeight="7" wp14:anchorId="36482245">
                 <wp:simplePos x="0" y="0"/>
                 <wp:positionH relativeFrom="column">
-                  <wp:posOffset>2538095</wp:posOffset>
+                  <wp:posOffset>2538730</wp:posOffset>
                 </wp:positionH>
                 <wp:positionV relativeFrom="paragraph">
                   <wp:posOffset>6367145</wp:posOffset>
                 </wp:positionV>
-                <wp:extent cx="4839335" cy="1699895"/>
+                <wp:extent cx="4839970" cy="1700530"/>
                 <wp:effectExtent l="0" t="0" r="0" b="0"/>
                 <wp:wrapNone/>
                 <wp:docPr id="8" name="Rectangle: Diagonal Corners Snipped 9"/>
-                <wp:cNvGraphicFramePr/>
                 <a:graphic xmlns:a="http://schemas.openxmlformats.org/drawingml/2006/main">
                   <a:graphicData uri="http://schemas.microsoft.com/office/word/2010/wordprocessingShape">
                     <wps:wsp>
                       <wps:cNvSpPr/>
                       <wps:spPr>
-                        <a:xfrm rot="10800000" flipV="1">
+                        <a:xfrm flipV="1" rot="10800000">
                           <a:off x="0" y="0"/>
-                          <a:ext cx="4838760" cy="1699200"/>
+                          <a:ext cx="4839480" cy="1699920"/>
                         </a:xfrm>
                         <a:prstGeom prst="snip2DiagRect">
                           <a:avLst>
@@ -672,15 +654,10 @@
             <w:pict/>
           </mc:Fallback>
         </mc:AlternateContent>
-      </w:r>
-      <w:r>
-        <w:rPr>
-          <w:noProof/>
-        </w:rPr>
         <mc:AlternateContent>
           <mc:Choice Requires="wps">
             <w:drawing>
-              <wp:anchor distT="0" distB="0" distL="0" distR="0" simplePos="0" relativeHeight="8" behindDoc="0" locked="0" layoutInCell="1" allowOverlap="1" wp14:anchorId="6D37EB88">
+              <wp:anchor behindDoc="0" distT="0" distB="0" distL="0" distR="0" simplePos="0" locked="0" layoutInCell="1" allowOverlap="1" relativeHeight="8" wp14:anchorId="6D37EB88">
                 <wp:simplePos x="0" y="0"/>
                 <wp:positionH relativeFrom="column">
                   <wp:posOffset>2857500</wp:posOffset>
@@ -688,11 +665,10 @@
                 <wp:positionV relativeFrom="paragraph">
                   <wp:posOffset>6504305</wp:posOffset>
                 </wp:positionV>
-                <wp:extent cx="3871595" cy="1395095"/>
+                <wp:extent cx="3872230" cy="1395730"/>
                 <wp:effectExtent l="0" t="0" r="0" b="0"/>
                 <wp:wrapNone/>
                 <wp:docPr id="9" name="Text Box 12"/>
-                <wp:cNvGraphicFramePr/>
                 <a:graphic xmlns:a="http://schemas.openxmlformats.org/drawingml/2006/main">
                   <a:graphicData uri="http://schemas.microsoft.com/office/word/2010/wordprocessingShape">
                     <wps:wsp>
@@ -700,7 +676,7 @@
                       <wps:spPr>
                         <a:xfrm>
                           <a:off x="0" y="0"/>
-                          <a:ext cx="3871080" cy="1394640"/>
+                          <a:ext cx="3871440" cy="1395000"/>
                         </a:xfrm>
                         <a:prstGeom prst="rect">
                           <a:avLst/>
@@ -711,15 +687,9 @@
                         </a:ln>
                       </wps:spPr>
                       <wps:style>
-                        <a:lnRef idx="0">
-                          <a:scrgbClr r="0" g="0" b="0"/>
-                        </a:lnRef>
-                        <a:fillRef idx="0">
-                          <a:scrgbClr r="0" g="0" b="0"/>
-                        </a:fillRef>
-                        <a:effectRef idx="0">
-                          <a:scrgbClr r="0" g="0" b="0"/>
-                        </a:effectRef>
+                        <a:lnRef idx="0"/>
+                        <a:fillRef idx="0"/>
+                        <a:effectRef idx="0"/>
                         <a:fontRef idx="minor"/>
                       </wps:style>
                       <wps:txbx>
@@ -742,47 +712,16 @@
                                 <w:lang w:val="id-ID"/>
                               </w:rPr>
                               <w:t>Name</w:t>
-                            </w:r>
-                            <w:r>
-                              <w:rPr>
-                                <w:color w:val="FFFFFF" w:themeColor="background1"/>
-                                <w:sz w:val="28"/>
-                                <w:szCs w:val="28"/>
-                                <w:lang w:val="id-ID"/>
-                              </w:rPr>
                               <w:tab/>
-                            </w:r>
-                            <w:r>
-                              <w:rPr>
-                                <w:color w:val="FFFFFF" w:themeColor="background1"/>
-                                <w:sz w:val="28"/>
-                                <w:szCs w:val="28"/>
-                                <w:lang w:val="id-ID"/>
-                              </w:rPr>
                               <w:tab/>
-                            </w:r>
-                            <w:r>
-                              <w:rPr>
-                                <w:color w:val="FFFFFF" w:themeColor="background1"/>
-                                <w:sz w:val="28"/>
-                                <w:szCs w:val="28"/>
-                                <w:lang w:val="id-ID"/>
-                              </w:rPr>
                               <w:tab/>
-                            </w:r>
-                            <w:r>
-                              <w:rPr>
-                                <w:color w:val="FFFFFF" w:themeColor="background1"/>
-                                <w:sz w:val="28"/>
-                                <w:szCs w:val="28"/>
-                                <w:lang w:val="id-ID"/>
-                              </w:rPr>
                               <w:t>: Yonathan Cahyadi</w:t>
                             </w:r>
                           </w:p>
                           <w:p>
                             <w:pPr>
                               <w:pStyle w:val="FrameContents"/>
+                              <w:spacing w:before="0" w:after="160"/>
                               <w:rPr>
                                 <w:color w:val="FFFFFF" w:themeColor="background1"/>
                                 <w:sz w:val="28"/>
@@ -798,14 +737,6 @@
                                 <w:lang w:val="id-ID"/>
                               </w:rPr>
                               <w:t>Student Number</w:t>
-                            </w:r>
-                            <w:r>
-                              <w:rPr>
-                                <w:color w:val="FFFFFF" w:themeColor="background1"/>
-                                <w:sz w:val="28"/>
-                                <w:szCs w:val="28"/>
-                                <w:lang w:val="id-ID"/>
-                              </w:rPr>
                               <w:tab/>
                               <w:t>: 10149953</w:t>
                             </w:r>
@@ -823,7 +754,10 @@
           </mc:Choice>
           <mc:Fallback>
             <w:pict>
-              <v:rect w14:anchorId="6D37EB88" id="Text Box 12" o:spid="_x0000_s1028" style="position:absolute;margin-left:225pt;margin-top:512.15pt;width:304.85pt;height:109.85pt;z-index:8;visibility:visible;mso-wrap-style:square;mso-wrap-distance-left:0;mso-wrap-distance-top:0;mso-wrap-distance-right:0;mso-wrap-distance-bottom:0;mso-position-horizontal:absolute;mso-position-horizontal-relative:text;mso-position-vertical:absolute;mso-position-vertical-relative:text;v-text-anchor:middle" o:gfxdata="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" filled="f" stroked="f" strokeweight=".18mm">
+              <v:rect id="shape_0" ID="Text Box 12" stroked="f" style="position:absolute;margin-left:225pt;margin-top:512.15pt;width:304.8pt;height:109.8pt" wp14:anchorId="6D37EB88">
+                <w10:wrap type="square"/>
+                <v:fill o:detectmouseclick="t" on="false"/>
+                <v:stroke color="#3465a4" weight="6480" joinstyle="round" endcap="flat"/>
                 <v:textbox>
                   <w:txbxContent>
                     <w:p>
@@ -844,47 +778,16 @@
                           <w:lang w:val="id-ID"/>
                         </w:rPr>
                         <w:t>Name</w:t>
-                      </w:r>
-                      <w:r>
-                        <w:rPr>
-                          <w:color w:val="FFFFFF" w:themeColor="background1"/>
-                          <w:sz w:val="28"/>
-                          <w:szCs w:val="28"/>
-                          <w:lang w:val="id-ID"/>
-                        </w:rPr>
                         <w:tab/>
-                      </w:r>
-                      <w:r>
-                        <w:rPr>
-                          <w:color w:val="FFFFFF" w:themeColor="background1"/>
-                          <w:sz w:val="28"/>
-                          <w:szCs w:val="28"/>
-                          <w:lang w:val="id-ID"/>
-                        </w:rPr>
                         <w:tab/>
-                      </w:r>
-                      <w:r>
-                        <w:rPr>
-                          <w:color w:val="FFFFFF" w:themeColor="background1"/>
-                          <w:sz w:val="28"/>
-                          <w:szCs w:val="28"/>
-                          <w:lang w:val="id-ID"/>
-                        </w:rPr>
                         <w:tab/>
-                      </w:r>
-                      <w:r>
-                        <w:rPr>
-                          <w:color w:val="FFFFFF" w:themeColor="background1"/>
-                          <w:sz w:val="28"/>
-                          <w:szCs w:val="28"/>
-                          <w:lang w:val="id-ID"/>
-                        </w:rPr>
                         <w:t>: Yonathan Cahyadi</w:t>
                       </w:r>
                     </w:p>
                     <w:p>
                       <w:pPr>
                         <w:pStyle w:val="FrameContents"/>
+                        <w:spacing w:before="0" w:after="160"/>
                         <w:rPr>
                           <w:color w:val="FFFFFF" w:themeColor="background1"/>
                           <w:sz w:val="28"/>
@@ -900,14 +803,6 @@
                           <w:lang w:val="id-ID"/>
                         </w:rPr>
                         <w:t>Student Number</w:t>
-                      </w:r>
-                      <w:r>
-                        <w:rPr>
-                          <w:color w:val="FFFFFF" w:themeColor="background1"/>
-                          <w:sz w:val="28"/>
-                          <w:szCs w:val="28"/>
-                          <w:lang w:val="id-ID"/>
-                        </w:rPr>
                         <w:tab/>
                         <w:t>: 10149953</w:t>
                       </w:r>
@@ -920,46 +815,46 @@
         </mc:AlternateContent>
       </w:r>
     </w:p>
-    <w:p/>
+    <w:p>
+      <w:pPr>
+        <w:pStyle w:val="Normal"/>
+        <w:rPr/>
+      </w:pPr>
+      <w:r>
+        <w:rPr/>
+      </w:r>
+    </w:p>
     <w:sdt>
       <w:sdtPr>
-        <w:rPr>
-          <w:rFonts w:asciiTheme="minorHAnsi" w:eastAsiaTheme="minorEastAsia" w:hAnsiTheme="minorHAnsi" w:cstheme="minorBidi"/>
-          <w:color w:val="auto"/>
-          <w:sz w:val="22"/>
-          <w:szCs w:val="22"/>
-          <w:lang w:eastAsia="ja-JP"/>
-        </w:rPr>
-        <w:id w:val="668300613"/>
         <w:docPartObj>
           <w:docPartGallery w:val="Table of Contents"/>
-          <w:docPartUnique/>
+          <w:docPartUnique w:val="true"/>
         </w:docPartObj>
       </w:sdtPr>
-      <w:sdtEndPr/>
       <w:sdtContent>
-        <w:bookmarkStart w:id="0" w:name="_Toc51076392" w:displacedByCustomXml="prev"/>
         <w:p>
           <w:pPr>
             <w:pStyle w:val="TOCHeading"/>
+            <w:rPr/>
           </w:pPr>
           <w:r>
             <w:br w:type="page"/>
           </w:r>
+          <w:bookmarkStart w:id="0" w:name="_Toc51076392"/>
           <w:r>
-            <w:lastRenderedPageBreak/>
+            <w:rPr/>
             <w:t>Table of Contents</w:t>
           </w:r>
           <w:bookmarkEnd w:id="0"/>
         </w:p>
         <w:p>
           <w:pPr>
-            <w:pStyle w:val="TOC1"/>
+            <w:pStyle w:val="Contents1"/>
             <w:tabs>
-              <w:tab w:val="right" w:leader="dot" w:pos="9350"/>
+              <w:tab w:val="clear" w:pos="720"/>
+              <w:tab w:val="right" w:pos="9350" w:leader="dot"/>
             </w:tabs>
             <w:rPr>
-              <w:noProof/>
               <w:lang w:val="en-AU" w:eastAsia="zh-CN"/>
             </w:rPr>
           </w:pPr>
@@ -968,71 +863,54 @@
           </w:r>
           <w:r>
             <w:rPr>
+              <w:webHidden/>
               <w:rStyle w:val="IndexLink"/>
-              <w:webHidden/>
-              <w:lang w:val="id-ID"/>
             </w:rPr>
-            <w:instrText>TOC \z \o "1-3" \u \h</w:instrText>
+            <w:instrText> TOC \z \o "1-3" \u \h</w:instrText>
           </w:r>
           <w:r>
             <w:rPr>
+              <w:webHidden/>
               <w:rStyle w:val="IndexLink"/>
-              <w:lang w:val="id-ID"/>
             </w:rPr>
             <w:fldChar w:fldCharType="separate"/>
           </w:r>
-          <w:hyperlink w:anchor="_Toc51076392" w:history="1">
-            <w:r>
-              <w:rPr>
-                <w:rStyle w:val="Hyperlink"/>
-                <w:noProof/>
+          <w:hyperlink w:anchor="_Toc51076392">
+            <w:r>
+              <w:rPr>
+                <w:webHidden/>
+                <w:rStyle w:val="IndexLink"/>
               </w:rPr>
               <w:t>Table of Contents</w:t>
             </w:r>
             <w:r>
               <w:rPr>
-                <w:noProof/>
-                <w:webHidden/>
+                <w:webHidden/>
+              </w:rPr>
+              <w:fldChar w:fldCharType="begin"/>
+            </w:r>
+            <w:r>
+              <w:rPr>
+                <w:webHidden/>
+              </w:rPr>
+              <w:instrText>PAGEREF _Toc51076392 \h</w:instrText>
+            </w:r>
+            <w:r>
+              <w:rPr>
+                <w:webHidden/>
+              </w:rPr>
+              <w:fldChar w:fldCharType="separate"/>
+            </w:r>
+            <w:r>
+              <w:rPr>
+                <w:rStyle w:val="IndexLink"/>
+                <w:vanish w:val="false"/>
               </w:rPr>
               <w:tab/>
-            </w:r>
-            <w:r>
-              <w:rPr>
-                <w:noProof/>
-                <w:webHidden/>
-              </w:rPr>
-              <w:fldChar w:fldCharType="begin"/>
-            </w:r>
-            <w:r>
-              <w:rPr>
-                <w:noProof/>
-                <w:webHidden/>
-              </w:rPr>
-              <w:instrText xml:space="preserve"> PAGEREF _Toc51076392 \h </w:instrText>
-            </w:r>
-            <w:r>
-              <w:rPr>
-                <w:noProof/>
-                <w:webHidden/>
-              </w:rPr>
-            </w:r>
-            <w:r>
-              <w:rPr>
-                <w:noProof/>
-                <w:webHidden/>
-              </w:rPr>
-              <w:fldChar w:fldCharType="separate"/>
-            </w:r>
-            <w:r>
-              <w:rPr>
-                <w:noProof/>
-                <w:webHidden/>
-              </w:rPr>
               <w:t>2</w:t>
             </w:r>
             <w:r>
               <w:rPr>
-                <w:noProof/>
                 <w:webHidden/>
               </w:rPr>
               <w:fldChar w:fldCharType="end"/>
@@ -1041,68 +919,52 @@
         </w:p>
         <w:p>
           <w:pPr>
-            <w:pStyle w:val="TOC1"/>
+            <w:pStyle w:val="Contents1"/>
             <w:tabs>
-              <w:tab w:val="right" w:leader="dot" w:pos="9350"/>
+              <w:tab w:val="clear" w:pos="720"/>
+              <w:tab w:val="right" w:pos="9350" w:leader="dot"/>
             </w:tabs>
             <w:rPr>
-              <w:noProof/>
               <w:lang w:val="en-AU" w:eastAsia="zh-CN"/>
             </w:rPr>
           </w:pPr>
-          <w:hyperlink w:anchor="_Toc51076393" w:history="1">
-            <w:r>
-              <w:rPr>
-                <w:rStyle w:val="Hyperlink"/>
-                <w:noProof/>
+          <w:hyperlink w:anchor="_Toc51076393">
+            <w:r>
+              <w:rPr>
+                <w:webHidden/>
+                <w:rStyle w:val="IndexLink"/>
                 <w:lang w:val="id-ID"/>
               </w:rPr>
               <w:t>Introduction</w:t>
             </w:r>
             <w:r>
               <w:rPr>
-                <w:noProof/>
-                <w:webHidden/>
+                <w:webHidden/>
+              </w:rPr>
+              <w:fldChar w:fldCharType="begin"/>
+            </w:r>
+            <w:r>
+              <w:rPr>
+                <w:webHidden/>
+              </w:rPr>
+              <w:instrText>PAGEREF _Toc51076393 \h</w:instrText>
+            </w:r>
+            <w:r>
+              <w:rPr>
+                <w:webHidden/>
+              </w:rPr>
+              <w:fldChar w:fldCharType="separate"/>
+            </w:r>
+            <w:r>
+              <w:rPr>
+                <w:rStyle w:val="IndexLink"/>
+                <w:vanish w:val="false"/>
               </w:rPr>
               <w:tab/>
-            </w:r>
-            <w:r>
-              <w:rPr>
-                <w:noProof/>
-                <w:webHidden/>
-              </w:rPr>
-              <w:fldChar w:fldCharType="begin"/>
-            </w:r>
-            <w:r>
-              <w:rPr>
-                <w:noProof/>
-                <w:webHidden/>
-              </w:rPr>
-              <w:instrText xml:space="preserve"> PAGEREF _Toc51076393 \h </w:instrText>
-            </w:r>
-            <w:r>
-              <w:rPr>
-                <w:noProof/>
-                <w:webHidden/>
-              </w:rPr>
-            </w:r>
-            <w:r>
-              <w:rPr>
-                <w:noProof/>
-                <w:webHidden/>
-              </w:rPr>
-              <w:fldChar w:fldCharType="separate"/>
-            </w:r>
-            <w:r>
-              <w:rPr>
-                <w:noProof/>
-                <w:webHidden/>
-              </w:rPr>
               <w:t>3</w:t>
             </w:r>
             <w:r>
               <w:rPr>
-                <w:noProof/>
                 <w:webHidden/>
               </w:rPr>
               <w:fldChar w:fldCharType="end"/>
@@ -1111,68 +973,52 @@
         </w:p>
         <w:p>
           <w:pPr>
-            <w:pStyle w:val="TOC2"/>
+            <w:pStyle w:val="Contents2"/>
             <w:tabs>
-              <w:tab w:val="right" w:leader="dot" w:pos="9350"/>
+              <w:tab w:val="clear" w:pos="720"/>
+              <w:tab w:val="right" w:pos="9350" w:leader="dot"/>
             </w:tabs>
             <w:rPr>
-              <w:noProof/>
               <w:lang w:val="en-AU" w:eastAsia="zh-CN"/>
             </w:rPr>
           </w:pPr>
-          <w:hyperlink w:anchor="_Toc51076394" w:history="1">
-            <w:r>
-              <w:rPr>
-                <w:rStyle w:val="Hyperlink"/>
-                <w:noProof/>
+          <w:hyperlink w:anchor="_Toc51076394">
+            <w:r>
+              <w:rPr>
+                <w:webHidden/>
+                <w:rStyle w:val="IndexLink"/>
                 <w:lang w:val="id-ID"/>
               </w:rPr>
               <w:t>Mashup Purpose and Description</w:t>
             </w:r>
             <w:r>
               <w:rPr>
-                <w:noProof/>
-                <w:webHidden/>
+                <w:webHidden/>
+              </w:rPr>
+              <w:fldChar w:fldCharType="begin"/>
+            </w:r>
+            <w:r>
+              <w:rPr>
+                <w:webHidden/>
+              </w:rPr>
+              <w:instrText>PAGEREF _Toc51076394 \h</w:instrText>
+            </w:r>
+            <w:r>
+              <w:rPr>
+                <w:webHidden/>
+              </w:rPr>
+              <w:fldChar w:fldCharType="separate"/>
+            </w:r>
+            <w:r>
+              <w:rPr>
+                <w:rStyle w:val="IndexLink"/>
+                <w:vanish w:val="false"/>
               </w:rPr>
               <w:tab/>
-            </w:r>
-            <w:r>
-              <w:rPr>
-                <w:noProof/>
-                <w:webHidden/>
-              </w:rPr>
-              <w:fldChar w:fldCharType="begin"/>
-            </w:r>
-            <w:r>
-              <w:rPr>
-                <w:noProof/>
-                <w:webHidden/>
-              </w:rPr>
-              <w:instrText xml:space="preserve"> PAGEREF _Toc51076394 \h </w:instrText>
-            </w:r>
-            <w:r>
-              <w:rPr>
-                <w:noProof/>
-                <w:webHidden/>
-              </w:rPr>
-            </w:r>
-            <w:r>
-              <w:rPr>
-                <w:noProof/>
-                <w:webHidden/>
-              </w:rPr>
-              <w:fldChar w:fldCharType="separate"/>
-            </w:r>
-            <w:r>
-              <w:rPr>
-                <w:noProof/>
-                <w:webHidden/>
-              </w:rPr>
               <w:t>3</w:t>
             </w:r>
             <w:r>
               <w:rPr>
-                <w:noProof/>
                 <w:webHidden/>
               </w:rPr>
               <w:fldChar w:fldCharType="end"/>
@@ -1181,68 +1027,52 @@
         </w:p>
         <w:p>
           <w:pPr>
-            <w:pStyle w:val="TOC2"/>
+            <w:pStyle w:val="Contents2"/>
             <w:tabs>
-              <w:tab w:val="right" w:leader="dot" w:pos="9350"/>
+              <w:tab w:val="clear" w:pos="720"/>
+              <w:tab w:val="right" w:pos="9350" w:leader="dot"/>
             </w:tabs>
             <w:rPr>
-              <w:noProof/>
               <w:lang w:val="en-AU" w:eastAsia="zh-CN"/>
             </w:rPr>
           </w:pPr>
-          <w:hyperlink w:anchor="_Toc51076395" w:history="1">
-            <w:r>
-              <w:rPr>
-                <w:rStyle w:val="Hyperlink"/>
-                <w:noProof/>
+          <w:hyperlink w:anchor="_Toc51076395">
+            <w:r>
+              <w:rPr>
+                <w:webHidden/>
+                <w:rStyle w:val="IndexLink"/>
                 <w:lang w:val="id-ID"/>
               </w:rPr>
               <w:t>Service Used</w:t>
             </w:r>
             <w:r>
               <w:rPr>
-                <w:noProof/>
-                <w:webHidden/>
+                <w:webHidden/>
+              </w:rPr>
+              <w:fldChar w:fldCharType="begin"/>
+            </w:r>
+            <w:r>
+              <w:rPr>
+                <w:webHidden/>
+              </w:rPr>
+              <w:instrText>PAGEREF _Toc51076395 \h</w:instrText>
+            </w:r>
+            <w:r>
+              <w:rPr>
+                <w:webHidden/>
+              </w:rPr>
+              <w:fldChar w:fldCharType="separate"/>
+            </w:r>
+            <w:r>
+              <w:rPr>
+                <w:rStyle w:val="IndexLink"/>
+                <w:vanish w:val="false"/>
               </w:rPr>
               <w:tab/>
-            </w:r>
-            <w:r>
-              <w:rPr>
-                <w:noProof/>
-                <w:webHidden/>
-              </w:rPr>
-              <w:fldChar w:fldCharType="begin"/>
-            </w:r>
-            <w:r>
-              <w:rPr>
-                <w:noProof/>
-                <w:webHidden/>
-              </w:rPr>
-              <w:instrText xml:space="preserve"> PAGEREF _Toc51076395 \h </w:instrText>
-            </w:r>
-            <w:r>
-              <w:rPr>
-                <w:noProof/>
-                <w:webHidden/>
-              </w:rPr>
-            </w:r>
-            <w:r>
-              <w:rPr>
-                <w:noProof/>
-                <w:webHidden/>
-              </w:rPr>
-              <w:fldChar w:fldCharType="separate"/>
-            </w:r>
-            <w:r>
-              <w:rPr>
-                <w:noProof/>
-                <w:webHidden/>
-              </w:rPr>
               <w:t>3</w:t>
             </w:r>
             <w:r>
               <w:rPr>
-                <w:noProof/>
                 <w:webHidden/>
               </w:rPr>
               <w:fldChar w:fldCharType="end"/>
@@ -1251,68 +1081,52 @@
         </w:p>
         <w:p>
           <w:pPr>
-            <w:pStyle w:val="TOC3"/>
+            <w:pStyle w:val="Contents3"/>
             <w:tabs>
-              <w:tab w:val="right" w:leader="dot" w:pos="9350"/>
+              <w:tab w:val="clear" w:pos="720"/>
+              <w:tab w:val="right" w:pos="9350" w:leader="dot"/>
             </w:tabs>
             <w:rPr>
-              <w:noProof/>
               <w:lang w:val="en-AU" w:eastAsia="zh-CN"/>
             </w:rPr>
           </w:pPr>
-          <w:hyperlink w:anchor="_Toc51076396" w:history="1">
-            <w:r>
-              <w:rPr>
-                <w:rStyle w:val="Hyperlink"/>
-                <w:noProof/>
+          <w:hyperlink w:anchor="_Toc51076396">
+            <w:r>
+              <w:rPr>
+                <w:webHidden/>
+                <w:rStyle w:val="IndexLink"/>
                 <w:lang w:val="id-ID"/>
               </w:rPr>
               <w:t>Spotify API</w:t>
             </w:r>
             <w:r>
               <w:rPr>
-                <w:noProof/>
-                <w:webHidden/>
+                <w:webHidden/>
+              </w:rPr>
+              <w:fldChar w:fldCharType="begin"/>
+            </w:r>
+            <w:r>
+              <w:rPr>
+                <w:webHidden/>
+              </w:rPr>
+              <w:instrText>PAGEREF _Toc51076396 \h</w:instrText>
+            </w:r>
+            <w:r>
+              <w:rPr>
+                <w:webHidden/>
+              </w:rPr>
+              <w:fldChar w:fldCharType="separate"/>
+            </w:r>
+            <w:r>
+              <w:rPr>
+                <w:rStyle w:val="IndexLink"/>
+                <w:vanish w:val="false"/>
               </w:rPr>
               <w:tab/>
-            </w:r>
-            <w:r>
-              <w:rPr>
-                <w:noProof/>
-                <w:webHidden/>
-              </w:rPr>
-              <w:fldChar w:fldCharType="begin"/>
-            </w:r>
-            <w:r>
-              <w:rPr>
-                <w:noProof/>
-                <w:webHidden/>
-              </w:rPr>
-              <w:instrText xml:space="preserve"> PAGEREF _Toc51076396 \h </w:instrText>
-            </w:r>
-            <w:r>
-              <w:rPr>
-                <w:noProof/>
-                <w:webHidden/>
-              </w:rPr>
-            </w:r>
-            <w:r>
-              <w:rPr>
-                <w:noProof/>
-                <w:webHidden/>
-              </w:rPr>
-              <w:fldChar w:fldCharType="separate"/>
-            </w:r>
-            <w:r>
-              <w:rPr>
-                <w:noProof/>
-                <w:webHidden/>
-              </w:rPr>
               <w:t>3</w:t>
             </w:r>
             <w:r>
               <w:rPr>
-                <w:noProof/>
                 <w:webHidden/>
               </w:rPr>
               <w:fldChar w:fldCharType="end"/>
@@ -1321,68 +1135,52 @@
         </w:p>
         <w:p>
           <w:pPr>
-            <w:pStyle w:val="TOC3"/>
+            <w:pStyle w:val="Contents3"/>
             <w:tabs>
-              <w:tab w:val="right" w:leader="dot" w:pos="9350"/>
+              <w:tab w:val="clear" w:pos="720"/>
+              <w:tab w:val="right" w:pos="9350" w:leader="dot"/>
             </w:tabs>
             <w:rPr>
-              <w:noProof/>
               <w:lang w:val="en-AU" w:eastAsia="zh-CN"/>
             </w:rPr>
           </w:pPr>
-          <w:hyperlink w:anchor="_Toc51076397" w:history="1">
-            <w:r>
-              <w:rPr>
-                <w:rStyle w:val="Hyperlink"/>
-                <w:noProof/>
+          <w:hyperlink w:anchor="_Toc51076397">
+            <w:r>
+              <w:rPr>
+                <w:webHidden/>
+                <w:rStyle w:val="IndexLink"/>
                 <w:lang w:val="id-ID"/>
               </w:rPr>
               <w:t>Lyric.ovh API</w:t>
             </w:r>
             <w:r>
               <w:rPr>
-                <w:noProof/>
-                <w:webHidden/>
+                <w:webHidden/>
+              </w:rPr>
+              <w:fldChar w:fldCharType="begin"/>
+            </w:r>
+            <w:r>
+              <w:rPr>
+                <w:webHidden/>
+              </w:rPr>
+              <w:instrText>PAGEREF _Toc51076397 \h</w:instrText>
+            </w:r>
+            <w:r>
+              <w:rPr>
+                <w:webHidden/>
+              </w:rPr>
+              <w:fldChar w:fldCharType="separate"/>
+            </w:r>
+            <w:r>
+              <w:rPr>
+                <w:rStyle w:val="IndexLink"/>
+                <w:vanish w:val="false"/>
               </w:rPr>
               <w:tab/>
-            </w:r>
-            <w:r>
-              <w:rPr>
-                <w:noProof/>
-                <w:webHidden/>
-              </w:rPr>
-              <w:fldChar w:fldCharType="begin"/>
-            </w:r>
-            <w:r>
-              <w:rPr>
-                <w:noProof/>
-                <w:webHidden/>
-              </w:rPr>
-              <w:instrText xml:space="preserve"> PAGEREF _Toc51076397 \h </w:instrText>
-            </w:r>
-            <w:r>
-              <w:rPr>
-                <w:noProof/>
-                <w:webHidden/>
-              </w:rPr>
-            </w:r>
-            <w:r>
-              <w:rPr>
-                <w:noProof/>
-                <w:webHidden/>
-              </w:rPr>
-              <w:fldChar w:fldCharType="separate"/>
-            </w:r>
-            <w:r>
-              <w:rPr>
-                <w:noProof/>
-                <w:webHidden/>
-              </w:rPr>
               <w:t>3</w:t>
             </w:r>
             <w:r>
               <w:rPr>
-                <w:noProof/>
                 <w:webHidden/>
               </w:rPr>
               <w:fldChar w:fldCharType="end"/>
@@ -1391,68 +1189,52 @@
         </w:p>
         <w:p>
           <w:pPr>
-            <w:pStyle w:val="TOC3"/>
+            <w:pStyle w:val="Contents3"/>
             <w:tabs>
-              <w:tab w:val="right" w:leader="dot" w:pos="9350"/>
+              <w:tab w:val="clear" w:pos="720"/>
+              <w:tab w:val="right" w:pos="9350" w:leader="dot"/>
             </w:tabs>
             <w:rPr>
-              <w:noProof/>
               <w:lang w:val="en-AU" w:eastAsia="zh-CN"/>
             </w:rPr>
           </w:pPr>
-          <w:hyperlink w:anchor="_Toc51076398" w:history="1">
-            <w:r>
-              <w:rPr>
-                <w:rStyle w:val="Hyperlink"/>
-                <w:noProof/>
+          <w:hyperlink w:anchor="_Toc51076398">
+            <w:r>
+              <w:rPr>
+                <w:webHidden/>
+                <w:rStyle w:val="IndexLink"/>
                 <w:lang w:val="id-ID"/>
               </w:rPr>
               <w:t>Google Translate API</w:t>
             </w:r>
             <w:r>
               <w:rPr>
-                <w:noProof/>
-                <w:webHidden/>
+                <w:webHidden/>
+              </w:rPr>
+              <w:fldChar w:fldCharType="begin"/>
+            </w:r>
+            <w:r>
+              <w:rPr>
+                <w:webHidden/>
+              </w:rPr>
+              <w:instrText>PAGEREF _Toc51076398 \h</w:instrText>
+            </w:r>
+            <w:r>
+              <w:rPr>
+                <w:webHidden/>
+              </w:rPr>
+              <w:fldChar w:fldCharType="separate"/>
+            </w:r>
+            <w:r>
+              <w:rPr>
+                <w:rStyle w:val="IndexLink"/>
+                <w:vanish w:val="false"/>
               </w:rPr>
               <w:tab/>
-            </w:r>
-            <w:r>
-              <w:rPr>
-                <w:noProof/>
-                <w:webHidden/>
-              </w:rPr>
-              <w:fldChar w:fldCharType="begin"/>
-            </w:r>
-            <w:r>
-              <w:rPr>
-                <w:noProof/>
-                <w:webHidden/>
-              </w:rPr>
-              <w:instrText xml:space="preserve"> PAGEREF _Toc51076398 \h </w:instrText>
-            </w:r>
-            <w:r>
-              <w:rPr>
-                <w:noProof/>
-                <w:webHidden/>
-              </w:rPr>
-            </w:r>
-            <w:r>
-              <w:rPr>
-                <w:noProof/>
-                <w:webHidden/>
-              </w:rPr>
-              <w:fldChar w:fldCharType="separate"/>
-            </w:r>
-            <w:r>
-              <w:rPr>
-                <w:noProof/>
-                <w:webHidden/>
-              </w:rPr>
               <w:t>3</w:t>
             </w:r>
             <w:r>
               <w:rPr>
-                <w:noProof/>
                 <w:webHidden/>
               </w:rPr>
               <w:fldChar w:fldCharType="end"/>
@@ -1461,68 +1243,52 @@
         </w:p>
         <w:p>
           <w:pPr>
-            <w:pStyle w:val="TOC2"/>
+            <w:pStyle w:val="Contents2"/>
             <w:tabs>
-              <w:tab w:val="right" w:leader="dot" w:pos="9350"/>
+              <w:tab w:val="clear" w:pos="720"/>
+              <w:tab w:val="right" w:pos="9350" w:leader="dot"/>
             </w:tabs>
             <w:rPr>
-              <w:noProof/>
               <w:lang w:val="en-AU" w:eastAsia="zh-CN"/>
             </w:rPr>
           </w:pPr>
-          <w:hyperlink w:anchor="_Toc51076399" w:history="1">
-            <w:r>
-              <w:rPr>
-                <w:rStyle w:val="Hyperlink"/>
-                <w:noProof/>
+          <w:hyperlink w:anchor="_Toc51076399">
+            <w:r>
+              <w:rPr>
+                <w:webHidden/>
+                <w:rStyle w:val="IndexLink"/>
                 <w:lang w:val="id-ID"/>
               </w:rPr>
               <w:t>Mashup Use Case and Service</w:t>
             </w:r>
             <w:r>
               <w:rPr>
-                <w:noProof/>
-                <w:webHidden/>
+                <w:webHidden/>
+              </w:rPr>
+              <w:fldChar w:fldCharType="begin"/>
+            </w:r>
+            <w:r>
+              <w:rPr>
+                <w:webHidden/>
+              </w:rPr>
+              <w:instrText>PAGEREF _Toc51076399 \h</w:instrText>
+            </w:r>
+            <w:r>
+              <w:rPr>
+                <w:webHidden/>
+              </w:rPr>
+              <w:fldChar w:fldCharType="separate"/>
+            </w:r>
+            <w:r>
+              <w:rPr>
+                <w:rStyle w:val="IndexLink"/>
+                <w:vanish w:val="false"/>
               </w:rPr>
               <w:tab/>
-            </w:r>
-            <w:r>
-              <w:rPr>
-                <w:noProof/>
-                <w:webHidden/>
-              </w:rPr>
-              <w:fldChar w:fldCharType="begin"/>
-            </w:r>
-            <w:r>
-              <w:rPr>
-                <w:noProof/>
-                <w:webHidden/>
-              </w:rPr>
-              <w:instrText xml:space="preserve"> PAGEREF _Toc51076399 \h </w:instrText>
-            </w:r>
-            <w:r>
-              <w:rPr>
-                <w:noProof/>
-                <w:webHidden/>
-              </w:rPr>
-            </w:r>
-            <w:r>
-              <w:rPr>
-                <w:noProof/>
-                <w:webHidden/>
-              </w:rPr>
-              <w:fldChar w:fldCharType="separate"/>
-            </w:r>
-            <w:r>
-              <w:rPr>
-                <w:noProof/>
-                <w:webHidden/>
-              </w:rPr>
               <w:t>3</w:t>
             </w:r>
             <w:r>
               <w:rPr>
-                <w:noProof/>
                 <w:webHidden/>
               </w:rPr>
               <w:fldChar w:fldCharType="end"/>
@@ -1531,67 +1297,51 @@
         </w:p>
         <w:p>
           <w:pPr>
-            <w:pStyle w:val="TOC3"/>
+            <w:pStyle w:val="Contents3"/>
             <w:tabs>
-              <w:tab w:val="right" w:leader="dot" w:pos="9350"/>
+              <w:tab w:val="clear" w:pos="720"/>
+              <w:tab w:val="right" w:pos="9350" w:leader="dot"/>
             </w:tabs>
             <w:rPr>
-              <w:noProof/>
               <w:lang w:val="en-AU" w:eastAsia="zh-CN"/>
             </w:rPr>
           </w:pPr>
-          <w:hyperlink w:anchor="_Toc51076400" w:history="1">
-            <w:r>
-              <w:rPr>
-                <w:rStyle w:val="Hyperlink"/>
-                <w:noProof/>
+          <w:hyperlink w:anchor="_Toc51076400">
+            <w:r>
+              <w:rPr>
+                <w:webHidden/>
+                <w:rStyle w:val="IndexLink"/>
               </w:rPr>
               <w:t>Get Recommended Music of The Day</w:t>
             </w:r>
             <w:r>
               <w:rPr>
-                <w:noProof/>
-                <w:webHidden/>
+                <w:webHidden/>
+              </w:rPr>
+              <w:fldChar w:fldCharType="begin"/>
+            </w:r>
+            <w:r>
+              <w:rPr>
+                <w:webHidden/>
+              </w:rPr>
+              <w:instrText>PAGEREF _Toc51076400 \h</w:instrText>
+            </w:r>
+            <w:r>
+              <w:rPr>
+                <w:webHidden/>
+              </w:rPr>
+              <w:fldChar w:fldCharType="separate"/>
+            </w:r>
+            <w:r>
+              <w:rPr>
+                <w:rStyle w:val="IndexLink"/>
+                <w:vanish w:val="false"/>
               </w:rPr>
               <w:tab/>
-            </w:r>
-            <w:r>
-              <w:rPr>
-                <w:noProof/>
-                <w:webHidden/>
-              </w:rPr>
-              <w:fldChar w:fldCharType="begin"/>
-            </w:r>
-            <w:r>
-              <w:rPr>
-                <w:noProof/>
-                <w:webHidden/>
-              </w:rPr>
-              <w:instrText xml:space="preserve"> PAGEREF _Toc51076400 \h </w:instrText>
-            </w:r>
-            <w:r>
-              <w:rPr>
-                <w:noProof/>
-                <w:webHidden/>
-              </w:rPr>
-            </w:r>
-            <w:r>
-              <w:rPr>
-                <w:noProof/>
-                <w:webHidden/>
-              </w:rPr>
-              <w:fldChar w:fldCharType="separate"/>
-            </w:r>
-            <w:r>
-              <w:rPr>
-                <w:noProof/>
-                <w:webHidden/>
-              </w:rPr>
               <w:t>3</w:t>
             </w:r>
             <w:r>
               <w:rPr>
-                <w:noProof/>
                 <w:webHidden/>
               </w:rPr>
               <w:fldChar w:fldCharType="end"/>
@@ -1600,67 +1350,51 @@
         </w:p>
         <w:p>
           <w:pPr>
-            <w:pStyle w:val="TOC3"/>
+            <w:pStyle w:val="Contents3"/>
             <w:tabs>
-              <w:tab w:val="right" w:leader="dot" w:pos="9350"/>
+              <w:tab w:val="clear" w:pos="720"/>
+              <w:tab w:val="right" w:pos="9350" w:leader="dot"/>
             </w:tabs>
             <w:rPr>
-              <w:noProof/>
               <w:lang w:val="en-AU" w:eastAsia="zh-CN"/>
             </w:rPr>
           </w:pPr>
-          <w:hyperlink w:anchor="_Toc51076401" w:history="1">
-            <w:r>
-              <w:rPr>
-                <w:rStyle w:val="Hyperlink"/>
-                <w:noProof/>
+          <w:hyperlink w:anchor="_Toc51076401">
+            <w:r>
+              <w:rPr>
+                <w:webHidden/>
+                <w:rStyle w:val="IndexLink"/>
               </w:rPr>
               <w:t>Get Music Detailed Information</w:t>
             </w:r>
             <w:r>
               <w:rPr>
-                <w:noProof/>
-                <w:webHidden/>
+                <w:webHidden/>
+              </w:rPr>
+              <w:fldChar w:fldCharType="begin"/>
+            </w:r>
+            <w:r>
+              <w:rPr>
+                <w:webHidden/>
+              </w:rPr>
+              <w:instrText>PAGEREF _Toc51076401 \h</w:instrText>
+            </w:r>
+            <w:r>
+              <w:rPr>
+                <w:webHidden/>
+              </w:rPr>
+              <w:fldChar w:fldCharType="separate"/>
+            </w:r>
+            <w:r>
+              <w:rPr>
+                <w:rStyle w:val="IndexLink"/>
+                <w:vanish w:val="false"/>
               </w:rPr>
               <w:tab/>
-            </w:r>
-            <w:r>
-              <w:rPr>
-                <w:noProof/>
-                <w:webHidden/>
-              </w:rPr>
-              <w:fldChar w:fldCharType="begin"/>
-            </w:r>
-            <w:r>
-              <w:rPr>
-                <w:noProof/>
-                <w:webHidden/>
-              </w:rPr>
-              <w:instrText xml:space="preserve"> PAGEREF _Toc51076401 \h </w:instrText>
-            </w:r>
-            <w:r>
-              <w:rPr>
-                <w:noProof/>
-                <w:webHidden/>
-              </w:rPr>
-            </w:r>
-            <w:r>
-              <w:rPr>
-                <w:noProof/>
-                <w:webHidden/>
-              </w:rPr>
-              <w:fldChar w:fldCharType="separate"/>
-            </w:r>
-            <w:r>
-              <w:rPr>
-                <w:noProof/>
-                <w:webHidden/>
-              </w:rPr>
               <w:t>4</w:t>
             </w:r>
             <w:r>
               <w:rPr>
-                <w:noProof/>
                 <w:webHidden/>
               </w:rPr>
               <w:fldChar w:fldCharType="end"/>
@@ -1669,67 +1403,51 @@
         </w:p>
         <w:p>
           <w:pPr>
-            <w:pStyle w:val="TOC3"/>
+            <w:pStyle w:val="Contents3"/>
             <w:tabs>
-              <w:tab w:val="right" w:leader="dot" w:pos="9350"/>
+              <w:tab w:val="clear" w:pos="720"/>
+              <w:tab w:val="right" w:pos="9350" w:leader="dot"/>
             </w:tabs>
             <w:rPr>
-              <w:noProof/>
               <w:lang w:val="en-AU" w:eastAsia="zh-CN"/>
             </w:rPr>
           </w:pPr>
-          <w:hyperlink w:anchor="_Toc51076402" w:history="1">
-            <w:r>
-              <w:rPr>
-                <w:rStyle w:val="Hyperlink"/>
-                <w:noProof/>
+          <w:hyperlink w:anchor="_Toc51076402">
+            <w:r>
+              <w:rPr>
+                <w:webHidden/>
+                <w:rStyle w:val="IndexLink"/>
               </w:rPr>
               <w:t>Get Music Lyric</w:t>
             </w:r>
             <w:r>
               <w:rPr>
-                <w:noProof/>
-                <w:webHidden/>
+                <w:webHidden/>
+              </w:rPr>
+              <w:fldChar w:fldCharType="begin"/>
+            </w:r>
+            <w:r>
+              <w:rPr>
+                <w:webHidden/>
+              </w:rPr>
+              <w:instrText>PAGEREF _Toc51076402 \h</w:instrText>
+            </w:r>
+            <w:r>
+              <w:rPr>
+                <w:webHidden/>
+              </w:rPr>
+              <w:fldChar w:fldCharType="separate"/>
+            </w:r>
+            <w:r>
+              <w:rPr>
+                <w:rStyle w:val="IndexLink"/>
+                <w:vanish w:val="false"/>
               </w:rPr>
               <w:tab/>
-            </w:r>
-            <w:r>
-              <w:rPr>
-                <w:noProof/>
-                <w:webHidden/>
-              </w:rPr>
-              <w:fldChar w:fldCharType="begin"/>
-            </w:r>
-            <w:r>
-              <w:rPr>
-                <w:noProof/>
-                <w:webHidden/>
-              </w:rPr>
-              <w:instrText xml:space="preserve"> PAGEREF _Toc51076402 \h </w:instrText>
-            </w:r>
-            <w:r>
-              <w:rPr>
-                <w:noProof/>
-                <w:webHidden/>
-              </w:rPr>
-            </w:r>
-            <w:r>
-              <w:rPr>
-                <w:noProof/>
-                <w:webHidden/>
-              </w:rPr>
-              <w:fldChar w:fldCharType="separate"/>
-            </w:r>
-            <w:r>
-              <w:rPr>
-                <w:noProof/>
-                <w:webHidden/>
-              </w:rPr>
               <w:t>4</w:t>
             </w:r>
             <w:r>
               <w:rPr>
-                <w:noProof/>
                 <w:webHidden/>
               </w:rPr>
               <w:fldChar w:fldCharType="end"/>
@@ -1738,67 +1456,51 @@
         </w:p>
         <w:p>
           <w:pPr>
-            <w:pStyle w:val="TOC3"/>
+            <w:pStyle w:val="Contents3"/>
             <w:tabs>
-              <w:tab w:val="right" w:leader="dot" w:pos="9350"/>
+              <w:tab w:val="clear" w:pos="720"/>
+              <w:tab w:val="right" w:pos="9350" w:leader="dot"/>
             </w:tabs>
             <w:rPr>
-              <w:noProof/>
               <w:lang w:val="en-AU" w:eastAsia="zh-CN"/>
             </w:rPr>
           </w:pPr>
-          <w:hyperlink w:anchor="_Toc51076403" w:history="1">
-            <w:r>
-              <w:rPr>
-                <w:rStyle w:val="Hyperlink"/>
-                <w:noProof/>
+          <w:hyperlink w:anchor="_Toc51076403">
+            <w:r>
+              <w:rPr>
+                <w:webHidden/>
+                <w:rStyle w:val="IndexLink"/>
               </w:rPr>
               <w:t>Get Music Lyric Translation</w:t>
             </w:r>
             <w:r>
               <w:rPr>
-                <w:noProof/>
-                <w:webHidden/>
+                <w:webHidden/>
+              </w:rPr>
+              <w:fldChar w:fldCharType="begin"/>
+            </w:r>
+            <w:r>
+              <w:rPr>
+                <w:webHidden/>
+              </w:rPr>
+              <w:instrText>PAGEREF _Toc51076403 \h</w:instrText>
+            </w:r>
+            <w:r>
+              <w:rPr>
+                <w:webHidden/>
+              </w:rPr>
+              <w:fldChar w:fldCharType="separate"/>
+            </w:r>
+            <w:r>
+              <w:rPr>
+                <w:rStyle w:val="IndexLink"/>
+                <w:vanish w:val="false"/>
               </w:rPr>
               <w:tab/>
-            </w:r>
-            <w:r>
-              <w:rPr>
-                <w:noProof/>
-                <w:webHidden/>
-              </w:rPr>
-              <w:fldChar w:fldCharType="begin"/>
-            </w:r>
-            <w:r>
-              <w:rPr>
-                <w:noProof/>
-                <w:webHidden/>
-              </w:rPr>
-              <w:instrText xml:space="preserve"> PAGEREF _Toc51076403 \h </w:instrText>
-            </w:r>
-            <w:r>
-              <w:rPr>
-                <w:noProof/>
-                <w:webHidden/>
-              </w:rPr>
-            </w:r>
-            <w:r>
-              <w:rPr>
-                <w:noProof/>
-                <w:webHidden/>
-              </w:rPr>
-              <w:fldChar w:fldCharType="separate"/>
-            </w:r>
-            <w:r>
-              <w:rPr>
-                <w:noProof/>
-                <w:webHidden/>
-              </w:rPr>
               <w:t>4</w:t>
             </w:r>
             <w:r>
               <w:rPr>
-                <w:noProof/>
                 <w:webHidden/>
               </w:rPr>
               <w:fldChar w:fldCharType="end"/>
@@ -1806,7 +1508,15 @@
           </w:hyperlink>
         </w:p>
         <w:p>
+          <w:pPr>
+            <w:pStyle w:val="Normal"/>
+            <w:rPr/>
+          </w:pPr>
           <w:r>
+            <w:rPr/>
+          </w:r>
+          <w:r>
+            <w:rPr/>
             <w:fldChar w:fldCharType="end"/>
           </w:r>
         </w:p>
@@ -1814,15 +1524,25 @@
     </w:sdt>
     <w:p>
       <w:pPr>
-        <w:rPr>
-          <w:rFonts w:asciiTheme="majorHAnsi" w:eastAsiaTheme="majorEastAsia" w:hAnsiTheme="majorHAnsi" w:cstheme="majorBidi"/>
-          <w:color w:val="2F5496" w:themeColor="accent1" w:themeShade="BF"/>
+        <w:pStyle w:val="Normal"/>
+        <w:rPr>
+          <w:rFonts w:ascii="Calibri Light" w:hAnsi="Calibri Light" w:eastAsia="游ゴシック Light" w:cs="" w:asciiTheme="majorHAnsi" w:cstheme="majorBidi" w:eastAsiaTheme="majorEastAsia" w:hAnsiTheme="majorHAnsi"/>
+          <w:color w:val="2F5496" w:themeColor="accent1" w:themeShade="bf"/>
           <w:sz w:val="32"/>
           <w:szCs w:val="32"/>
           <w:lang w:val="id-ID"/>
         </w:rPr>
       </w:pPr>
       <w:r>
+        <w:rPr>
+          <w:rFonts w:eastAsia="游ゴシック Light" w:cs="" w:cstheme="majorBidi" w:eastAsiaTheme="majorEastAsia" w:ascii="Calibri Light" w:hAnsi="Calibri Light"/>
+          <w:color w:val="2F5496" w:themeColor="accent1" w:themeShade="bf"/>
+          <w:sz w:val="32"/>
+          <w:szCs w:val="32"/>
+          <w:lang w:val="id-ID"/>
+        </w:rPr>
+      </w:r>
+      <w:r>
         <w:br w:type="page"/>
       </w:r>
     </w:p>
@@ -1838,7 +1558,6 @@
         <w:rPr>
           <w:lang w:val="id-ID"/>
         </w:rPr>
-        <w:lastRenderedPageBreak/>
         <w:t>Introduction</w:t>
       </w:r>
       <w:bookmarkEnd w:id="1"/>
@@ -1867,6 +1586,7 @@
     </w:p>
     <w:p>
       <w:pPr>
+        <w:pStyle w:val="Normal"/>
         <w:ind w:firstLine="720"/>
         <w:rPr>
           <w:lang w:val="id-ID"/>
@@ -1876,17 +1596,161 @@
         <w:rPr>
           <w:lang w:val="id-ID"/>
         </w:rPr>
-        <w:t xml:space="preserve">The purpose of this app is to give </w:t>
-      </w:r>
-      <w:r>
-        <w:rPr>
-          <w:lang w:val="id-ID"/>
-        </w:rPr>
-        <w:t xml:space="preserve">music enthusias recommended music of the day. This app also give the detailed information regarding the recommended music, the detail the app gives including: music title, artist name, preview music and the lyric of the music in 2 different languages. </w:t>
+        <w:t xml:space="preserve">The purpose of this app is to give music enthusias recommended music of the day. This app also give the detailed information regarding the recommended music, the detail the app gives including: music title, artist name, preview music and the lyric of the music in 2 different languages. </w:t>
       </w:r>
     </w:p>
     <w:p>
       <w:pPr>
+        <w:pStyle w:val="Normal"/>
+        <w:ind w:firstLine="720"/>
+        <w:rPr>
+          <w:b/>
+          <w:b/>
+          <w:bCs/>
+        </w:rPr>
+      </w:pPr>
+      <w:r>
+        <w:rPr>
+          <w:b/>
+          <w:bCs/>
+          <w:lang w:val="id-ID"/>
+        </w:rPr>
+        <w:t>The Login Page:</w:t>
+      </w:r>
+    </w:p>
+    <w:p>
+      <w:pPr>
+        <w:pStyle w:val="Normal"/>
+        <w:ind w:firstLine="720"/>
+        <w:rPr>
+          <w:b/>
+          <w:b/>
+          <w:bCs/>
+        </w:rPr>
+      </w:pPr>
+      <w:r>
+        <w:drawing>
+          <wp:anchor behindDoc="0" distT="0" distB="0" distL="0" distR="0" simplePos="0" locked="0" layoutInCell="1" allowOverlap="1" relativeHeight="14">
+            <wp:simplePos x="0" y="0"/>
+            <wp:positionH relativeFrom="column">
+              <wp:align>center</wp:align>
+            </wp:positionH>
+            <wp:positionV relativeFrom="paragraph">
+              <wp:posOffset>635</wp:posOffset>
+            </wp:positionV>
+            <wp:extent cx="5238115" cy="2685415"/>
+            <wp:effectExtent l="0" t="0" r="0" b="0"/>
+            <wp:wrapSquare wrapText="largest"/>
+            <wp:docPr id="12" name="Image1" descr=""/>
+            <wp:cNvGraphicFramePr>
+              <a:graphicFrameLocks xmlns:a="http://schemas.openxmlformats.org/drawingml/2006/main" noChangeAspect="1"/>
+            </wp:cNvGraphicFramePr>
+            <a:graphic xmlns:a="http://schemas.openxmlformats.org/drawingml/2006/main">
+              <a:graphicData uri="http://schemas.openxmlformats.org/drawingml/2006/picture">
+                <pic:pic xmlns:pic="http://schemas.openxmlformats.org/drawingml/2006/picture">
+                  <pic:nvPicPr>
+                    <pic:cNvPr id="12" name="Image1" descr=""/>
+                    <pic:cNvPicPr>
+                      <a:picLocks noChangeAspect="1" noChangeArrowheads="1"/>
+                    </pic:cNvPicPr>
+                  </pic:nvPicPr>
+                  <pic:blipFill>
+                    <a:blip r:embed="rId3"/>
+                    <a:stretch>
+                      <a:fillRect/>
+                    </a:stretch>
+                  </pic:blipFill>
+                  <pic:spPr bwMode="auto">
+                    <a:xfrm>
+                      <a:off x="0" y="0"/>
+                      <a:ext cx="5238115" cy="2685415"/>
+                    </a:xfrm>
+                    <a:prstGeom prst="rect">
+                      <a:avLst/>
+                    </a:prstGeom>
+                  </pic:spPr>
+                </pic:pic>
+              </a:graphicData>
+            </a:graphic>
+          </wp:anchor>
+        </w:drawing>
+      </w:r>
+      <w:r>
+        <w:rPr>
+          <w:b/>
+          <w:bCs/>
+          <w:lang w:val="id-ID"/>
+        </w:rPr>
+        <w:t>T</w:t>
+      </w:r>
+      <w:r>
+        <w:rPr>
+          <w:b/>
+          <w:bCs/>
+          <w:lang w:val="id-ID"/>
+        </w:rPr>
+        <w:t>he Home Page:</w:t>
+      </w:r>
+    </w:p>
+    <w:p>
+      <w:pPr>
+        <w:pStyle w:val="Normal"/>
+        <w:ind w:firstLine="720"/>
+        <w:rPr>
+          <w:lang w:val="id-ID"/>
+        </w:rPr>
+      </w:pPr>
+      <w:r>
+        <w:rPr/>
+        <w:drawing>
+          <wp:anchor behindDoc="0" distT="0" distB="0" distL="0" distR="0" simplePos="0" locked="0" layoutInCell="1" allowOverlap="1" relativeHeight="15">
+            <wp:simplePos x="0" y="0"/>
+            <wp:positionH relativeFrom="column">
+              <wp:align>center</wp:align>
+            </wp:positionH>
+            <wp:positionV relativeFrom="paragraph">
+              <wp:posOffset>635</wp:posOffset>
+            </wp:positionV>
+            <wp:extent cx="5239385" cy="2687320"/>
+            <wp:effectExtent l="0" t="0" r="0" b="0"/>
+            <wp:wrapSquare wrapText="largest"/>
+            <wp:docPr id="13" name="Image2" descr=""/>
+            <wp:cNvGraphicFramePr>
+              <a:graphicFrameLocks xmlns:a="http://schemas.openxmlformats.org/drawingml/2006/main" noChangeAspect="1"/>
+            </wp:cNvGraphicFramePr>
+            <a:graphic xmlns:a="http://schemas.openxmlformats.org/drawingml/2006/main">
+              <a:graphicData uri="http://schemas.openxmlformats.org/drawingml/2006/picture">
+                <pic:pic xmlns:pic="http://schemas.openxmlformats.org/drawingml/2006/picture">
+                  <pic:nvPicPr>
+                    <pic:cNvPr id="13" name="Image2" descr=""/>
+                    <pic:cNvPicPr>
+                      <a:picLocks noChangeAspect="1" noChangeArrowheads="1"/>
+                    </pic:cNvPicPr>
+                  </pic:nvPicPr>
+                  <pic:blipFill>
+                    <a:blip r:embed="rId4"/>
+                    <a:stretch>
+                      <a:fillRect/>
+                    </a:stretch>
+                  </pic:blipFill>
+                  <pic:spPr bwMode="auto">
+                    <a:xfrm>
+                      <a:off x="0" y="0"/>
+                      <a:ext cx="5239385" cy="2687320"/>
+                    </a:xfrm>
+                    <a:prstGeom prst="rect">
+                      <a:avLst/>
+                    </a:prstGeom>
+                  </pic:spPr>
+                </pic:pic>
+              </a:graphicData>
+            </a:graphic>
+          </wp:anchor>
+        </w:drawing>
+      </w:r>
+    </w:p>
+    <w:p>
+      <w:pPr>
         <w:pStyle w:val="Heading2"/>
         <w:rPr>
           <w:lang w:val="id-ID"/>
@@ -1903,18 +1767,13 @@
         <w:rPr>
           <w:lang w:val="id-ID"/>
         </w:rPr>
-        <w:t>Se</w:t>
-      </w:r>
-      <w:r>
-        <w:rPr>
-          <w:lang w:val="id-ID"/>
-        </w:rPr>
-        <w:t>rvice Used</w:t>
+        <w:t>Service Used</w:t>
       </w:r>
       <w:bookmarkEnd w:id="3"/>
     </w:p>
     <w:p>
       <w:pPr>
+        <w:pStyle w:val="Normal"/>
         <w:ind w:firstLine="720"/>
         <w:rPr>
           <w:lang w:val="id-ID"/>
@@ -1924,7 +1783,19 @@
         <w:rPr>
           <w:lang w:val="id-ID"/>
         </w:rPr>
-        <w:t>This is the list of service that has been used in this app.</w:t>
+        <w:t xml:space="preserve">This is the list of service </w:t>
+      </w:r>
+      <w:r>
+        <w:rPr>
+          <w:lang w:val="id-ID"/>
+        </w:rPr>
+        <w:t xml:space="preserve">and API </w:t>
+      </w:r>
+      <w:r>
+        <w:rPr>
+          <w:lang w:val="id-ID"/>
+        </w:rPr>
+        <w:t>that has been used in this app.</w:t>
       </w:r>
     </w:p>
     <w:p>
@@ -1939,11 +1810,6 @@
           <w:lang w:val="id-ID"/>
         </w:rPr>
         <w:tab/>
-      </w:r>
-      <w:r>
-        <w:rPr>
-          <w:lang w:val="id-ID"/>
-        </w:rPr>
         <w:tab/>
       </w:r>
       <w:bookmarkStart w:id="4" w:name="_Toc51076396"/>
@@ -1957,6 +1823,7 @@
     </w:p>
     <w:p>
       <w:pPr>
+        <w:pStyle w:val="Normal"/>
         <w:rPr>
           <w:lang w:val="id-ID"/>
         </w:rPr>
@@ -1966,18 +1833,8 @@
           <w:lang w:val="id-ID"/>
         </w:rPr>
         <w:tab/>
-      </w:r>
-      <w:r>
-        <w:rPr>
-          <w:lang w:val="id-ID"/>
-        </w:rPr>
         <w:tab/>
-      </w:r>
-      <w:r>
-        <w:rPr>
-          <w:lang w:val="id-ID"/>
-        </w:rPr>
-        <w:t>Get user Authorization and random recommended music.</w:t>
+        <w:t>Get user Authorization and recommended music.</w:t>
       </w:r>
     </w:p>
     <w:p>
@@ -2001,7 +1858,7 @@
       </w:r>
       <w:r>
         <w:rPr>
-          <w:rFonts w:ascii="Courier New" w:hAnsi="Courier New" w:cs="Courier New"/>
+          <w:rFonts w:cs="Courier New" w:ascii="Courier New" w:hAnsi="Courier New"/>
           <w:color w:val="00B0F0"/>
           <w:highlight w:val="lightGray"/>
           <w:lang w:val="id-ID"/>
@@ -2010,7 +1867,7 @@
       </w:r>
       <w:r>
         <w:rPr>
-          <w:rFonts w:ascii="Courier New" w:hAnsi="Courier New" w:cs="Courier New"/>
+          <w:rFonts w:cs="Courier New" w:ascii="Courier New" w:hAnsi="Courier New"/>
           <w:color w:val="00B0F0"/>
           <w:lang w:val="id-ID"/>
         </w:rPr>
@@ -2036,11 +1893,11 @@
         </w:rPr>
         <w:t xml:space="preserve">Recommended Music Endpoint: </w:t>
       </w:r>
-      <w:hyperlink r:id="rId8">
+      <w:hyperlink r:id="rId5">
         <w:r>
           <w:rPr>
-            <w:rStyle w:val="Hyperlink"/>
-            <w:rFonts w:ascii="Courier New" w:hAnsi="Courier New" w:cs="Courier New"/>
+            <w:rStyle w:val="InternetLink"/>
+            <w:rFonts w:cs="Courier New" w:ascii="Courier New" w:hAnsi="Courier New"/>
             <w:color w:val="00B0F0"/>
             <w:highlight w:val="lightGray"/>
             <w:lang w:val="id-ID"/>
@@ -2068,26 +1925,45 @@
         </w:rPr>
         <w:t xml:space="preserve">Authorization Docs: </w:t>
       </w:r>
-      <w:hyperlink r:id="rId9" w:anchor="authorization-flows" w:history="1">
-        <w:r>
-          <w:rPr>
-            <w:rStyle w:val="Hyperlink"/>
-            <w:rFonts w:ascii="Courier New" w:hAnsi="Courier New" w:cs="Courier New"/>
-            <w:highlight w:val="lightGray"/>
-            <w:lang w:val="id-ID"/>
-          </w:rPr>
-          <w:t>https://developer.spotify.com/documen</w:t>
-        </w:r>
-        <w:r>
-          <w:rPr>
-            <w:rStyle w:val="Hyperlink"/>
-            <w:rFonts w:ascii="Courier New" w:hAnsi="Courier New" w:cs="Courier New"/>
-            <w:highlight w:val="lightGray"/>
-            <w:lang w:val="id-ID"/>
-          </w:rPr>
-          <w:t>tation/general/guides/authorization-guide/#authorization-flows</w:t>
-        </w:r>
-      </w:hyperlink>
+      <w:r>
+        <w:fldChar w:fldCharType="begin"/>
+      </w:r>
+      <w:r>
+        <w:rPr>
+          <w:rStyle w:val="InternetLink"/>
+          <w:highlight w:val="lightGray"/>
+          <w:rFonts w:cs="Courier New" w:ascii="Courier New" w:hAnsi="Courier New"/>
+          <w:lang w:val="id-ID"/>
+        </w:rPr>
+        <w:instrText> HYPERLINK "https://developer.spotify.com/documentation/general/guides/authorization-guide/" \l "authorization-flows"</w:instrText>
+      </w:r>
+      <w:r>
+        <w:rPr>
+          <w:rStyle w:val="InternetLink"/>
+          <w:highlight w:val="lightGray"/>
+          <w:rFonts w:cs="Courier New" w:ascii="Courier New" w:hAnsi="Courier New"/>
+          <w:lang w:val="id-ID"/>
+        </w:rPr>
+        <w:fldChar w:fldCharType="separate"/>
+      </w:r>
+      <w:r>
+        <w:rPr>
+          <w:rStyle w:val="InternetLink"/>
+          <w:rFonts w:cs="Courier New" w:ascii="Courier New" w:hAnsi="Courier New"/>
+          <w:highlight w:val="lightGray"/>
+          <w:lang w:val="id-ID"/>
+        </w:rPr>
+        <w:t>https://developer.spotify.com/documentation/general/guides/authorization-guide/#authorization-flows</w:t>
+      </w:r>
+      <w:r>
+        <w:rPr>
+          <w:rStyle w:val="InternetLink"/>
+          <w:highlight w:val="lightGray"/>
+          <w:rFonts w:cs="Courier New" w:ascii="Courier New" w:hAnsi="Courier New"/>
+          <w:lang w:val="id-ID"/>
+        </w:rPr>
+        <w:fldChar w:fldCharType="end"/>
+      </w:r>
     </w:p>
     <w:p>
       <w:pPr>
@@ -2112,31 +1988,22 @@
     <w:p>
       <w:pPr>
         <w:pStyle w:val="ListParagraph"/>
-        <w:ind w:left="2160"/>
+        <w:ind w:left="2160" w:hanging="0"/>
         <w:rPr>
           <w:rFonts w:ascii="Courier New" w:hAnsi="Courier New" w:cs="Courier New"/>
           <w:color w:val="00B0F0"/>
           <w:lang w:val="id-ID"/>
         </w:rPr>
       </w:pPr>
-      <w:hyperlink r:id="rId10">
+      <w:hyperlink r:id="rId6">
         <w:r>
           <w:rPr>
-            <w:rStyle w:val="Hyperlink"/>
-            <w:rFonts w:ascii="Courier New" w:hAnsi="Courier New" w:cs="Courier New"/>
+            <w:rStyle w:val="InternetLink"/>
+            <w:rFonts w:cs="Courier New" w:ascii="Courier New" w:hAnsi="Courier New"/>
             <w:highlight w:val="lightGray"/>
             <w:lang w:val="id-ID"/>
           </w:rPr>
-          <w:t>https://developer.spotify.com/documentation/web-api/refer</w:t>
-        </w:r>
-        <w:r>
-          <w:rPr>
-            <w:rStyle w:val="Hyperlink"/>
-            <w:rFonts w:ascii="Courier New" w:hAnsi="Courier New" w:cs="Courier New"/>
-            <w:highlight w:val="lightGray"/>
-            <w:lang w:val="id-ID"/>
-          </w:rPr>
-          <w:t>ence/browse/get-recommendations/</w:t>
+          <w:t>https://developer.spotify.com/documentation/web-api/reference/browse/get-recommendations/</w:t>
         </w:r>
       </w:hyperlink>
     </w:p>
@@ -2152,11 +2019,6 @@
           <w:lang w:val="id-ID"/>
         </w:rPr>
         <w:tab/>
-      </w:r>
-      <w:r>
-        <w:rPr>
-          <w:lang w:val="id-ID"/>
-        </w:rPr>
         <w:tab/>
       </w:r>
       <w:bookmarkStart w:id="5" w:name="_Toc51076397"/>
@@ -2170,6 +2032,7 @@
     </w:p>
     <w:p>
       <w:pPr>
+        <w:pStyle w:val="Normal"/>
         <w:rPr>
           <w:lang w:val="id-ID"/>
         </w:rPr>
@@ -2179,11 +2042,6 @@
           <w:lang w:val="id-ID"/>
         </w:rPr>
         <w:tab/>
-      </w:r>
-      <w:r>
-        <w:rPr>
-          <w:lang w:val="id-ID"/>
-        </w:rPr>
         <w:tab/>
         <w:t>Get the lyric of the recommended music.</w:t>
       </w:r>
@@ -2205,11 +2063,11 @@
         </w:rPr>
         <w:t xml:space="preserve">Lyric Endpoint: </w:t>
       </w:r>
-      <w:hyperlink r:id="rId11">
+      <w:hyperlink r:id="rId7">
         <w:r>
           <w:rPr>
-            <w:rStyle w:val="Hyperlink"/>
-            <w:rFonts w:ascii="Courier New" w:hAnsi="Courier New" w:cs="Courier New"/>
+            <w:rStyle w:val="InternetLink"/>
+            <w:rFonts w:cs="Courier New" w:ascii="Courier New" w:hAnsi="Courier New"/>
             <w:highlight w:val="lightGray"/>
             <w:lang w:val="id-ID"/>
           </w:rPr>
@@ -2236,24 +2094,15 @@
         </w:rPr>
         <w:t xml:space="preserve">Docs: </w:t>
       </w:r>
-      <w:hyperlink r:id="rId12">
+      <w:hyperlink r:id="rId8">
         <w:r>
           <w:rPr>
-            <w:rStyle w:val="Hyperlink"/>
-            <w:rFonts w:ascii="Courier New" w:hAnsi="Courier New" w:cs="Courier New"/>
+            <w:rStyle w:val="InternetLink"/>
+            <w:rFonts w:cs="Courier New" w:ascii="Courier New" w:hAnsi="Courier New"/>
             <w:highlight w:val="lightGray"/>
             <w:lang w:val="id-ID"/>
           </w:rPr>
-          <w:t>https://lyricsovh.d</w:t>
-        </w:r>
-        <w:r>
-          <w:rPr>
-            <w:rStyle w:val="Hyperlink"/>
-            <w:rFonts w:ascii="Courier New" w:hAnsi="Courier New" w:cs="Courier New"/>
-            <w:highlight w:val="lightGray"/>
-            <w:lang w:val="id-ID"/>
-          </w:rPr>
-          <w:t>ocs.apiary.io/</w:t>
+          <w:t>https://lyricsovh.docs.apiary.io/</w:t>
         </w:r>
       </w:hyperlink>
     </w:p>
@@ -2276,6 +2125,7 @@
     </w:p>
     <w:p>
       <w:pPr>
+        <w:pStyle w:val="Normal"/>
         <w:rPr>
           <w:lang w:val="id-ID"/>
         </w:rPr>
@@ -2285,13 +2135,20 @@
           <w:lang w:val="id-ID"/>
         </w:rPr>
         <w:tab/>
-      </w:r>
-      <w:r>
-        <w:rPr>
-          <w:lang w:val="id-ID"/>
-        </w:rPr>
         <w:tab/>
-        <w:t>Translate the music lyric into user choise of language.</w:t>
+        <w:t>Translate the music lyric into user c</w:t>
+      </w:r>
+      <w:r>
+        <w:rPr>
+          <w:lang w:val="id-ID"/>
+        </w:rPr>
+        <w:t>+</w:t>
+      </w:r>
+      <w:r>
+        <w:rPr>
+          <w:lang w:val="id-ID"/>
+        </w:rPr>
+        <w:t>hoise of language.</w:t>
       </w:r>
     </w:p>
     <w:p>
@@ -2311,11 +2168,11 @@
         </w:rPr>
         <w:t xml:space="preserve">Google Translate Endpoint: </w:t>
       </w:r>
-      <w:hyperlink r:id="rId13">
+      <w:hyperlink r:id="rId9">
         <w:r>
           <w:rPr>
-            <w:rStyle w:val="Hyperlink"/>
-            <w:rFonts w:ascii="Courier New" w:hAnsi="Courier New" w:cs="Courier New"/>
+            <w:rStyle w:val="InternetLink"/>
+            <w:rFonts w:cs="Courier New" w:ascii="Courier New" w:hAnsi="Courier New"/>
             <w:highlight w:val="lightGray"/>
             <w:lang w:val="id-ID"/>
           </w:rPr>
@@ -2342,7 +2199,7 @@
       </w:r>
       <w:r>
         <w:rPr>
-          <w:rFonts w:ascii="Courier New" w:hAnsi="Courier New" w:cs="Courier New"/>
+          <w:rFonts w:cs="Courier New" w:ascii="Courier New" w:hAnsi="Courier New"/>
           <w:color w:val="2A6099"/>
           <w:highlight w:val="lightGray"/>
           <w:lang w:val="id-ID"/>
@@ -2353,7 +2210,7 @@
     <w:p>
       <w:pPr>
         <w:pStyle w:val="Heading2"/>
-        <w:ind w:left="720"/>
+        <w:ind w:left="720" w:hanging="0"/>
         <w:rPr>
           <w:lang w:val="id-ID"/>
         </w:rPr>
@@ -2370,65 +2227,93 @@
     <w:p>
       <w:pPr>
         <w:pStyle w:val="Heading3"/>
+        <w:rPr/>
       </w:pPr>
       <w:r>
         <w:rPr>
           <w:lang w:val="id-ID"/>
         </w:rPr>
         <w:tab/>
-      </w:r>
-      <w:r>
-        <w:rPr>
-          <w:lang w:val="id-ID"/>
-        </w:rPr>
         <w:tab/>
       </w:r>
       <w:bookmarkStart w:id="8" w:name="_Toc51076400"/>
       <w:r>
+        <w:rPr/>
         <w:t>Get Recommended Music of The Day</w:t>
       </w:r>
       <w:bookmarkEnd w:id="8"/>
     </w:p>
     <w:p>
-      <w:r>
+      <w:pPr>
+        <w:pStyle w:val="Normal"/>
+        <w:rPr/>
+      </w:pPr>
+      <w:r>
+        <w:rPr/>
         <w:tab/>
-      </w:r>
-      <w:r>
         <w:tab/>
       </w:r>
     </w:p>
     <w:tbl>
       <w:tblPr>
         <w:tblStyle w:val="TableGrid"/>
-        <w:tblW w:w="0" w:type="auto"/>
+        <w:tblW w:w="4835" w:type="dxa"/>
         <w:jc w:val="center"/>
-        <w:tblLook w:val="04A0" w:firstRow="1" w:lastRow="0" w:firstColumn="1" w:lastColumn="0" w:noHBand="0" w:noVBand="1"/>
+        <w:tblInd w:w="0" w:type="dxa"/>
+        <w:tblCellMar>
+          <w:top w:w="0" w:type="dxa"/>
+          <w:left w:w="108" w:type="dxa"/>
+          <w:bottom w:w="0" w:type="dxa"/>
+          <w:right w:w="108" w:type="dxa"/>
+        </w:tblCellMar>
+        <w:tblLook w:val="04a0" w:noHBand="0" w:noVBand="1" w:firstColumn="1" w:lastRow="0" w:lastColumn="0" w:firstRow="1"/>
       </w:tblPr>
       <w:tblGrid>
-        <w:gridCol w:w="852"/>
+        <w:gridCol w:w="851"/>
         <w:gridCol w:w="3983"/>
       </w:tblGrid>
       <w:tr>
         <w:trPr>
-          <w:trHeight w:val="450"/>
-          <w:jc w:val="center"/>
+          <w:trHeight w:val="450" w:hRule="atLeast"/>
         </w:trPr>
         <w:tc>
           <w:tcPr>
-            <w:tcW w:w="0" w:type="auto"/>
+            <w:tcW w:w="851" w:type="dxa"/>
+            <w:tcBorders/>
           </w:tcPr>
           <w:p>
-            <w:r>
+            <w:pPr>
+              <w:pStyle w:val="Normal"/>
+              <w:widowControl/>
+              <w:suppressAutoHyphens w:val="true"/>
+              <w:bidi w:val="0"/>
+              <w:spacing w:lineRule="auto" w:line="259" w:before="0" w:after="160"/>
+              <w:jc w:val="left"/>
+              <w:rPr/>
+            </w:pPr>
+            <w:r>
+              <w:rPr/>
               <w:t>As an</w:t>
             </w:r>
           </w:p>
         </w:tc>
         <w:tc>
           <w:tcPr>
-            <w:tcW w:w="0" w:type="auto"/>
+            <w:tcW w:w="3983" w:type="dxa"/>
+            <w:tcBorders/>
           </w:tcPr>
           <w:p>
-            <w:r>
+            <w:pPr>
+              <w:pStyle w:val="Normal"/>
+              <w:widowControl/>
+              <w:suppressAutoHyphens w:val="true"/>
+              <w:bidi w:val="0"/>
+              <w:spacing w:lineRule="auto" w:line="259" w:before="0" w:after="160"/>
+              <w:jc w:val="left"/>
+              <w:rPr/>
+            </w:pPr>
+            <w:r>
+              <w:rPr/>
               <w:t xml:space="preserve">Music Enthusiast </w:t>
             </w:r>
           </w:p>
@@ -2436,25 +2321,46 @@
       </w:tr>
       <w:tr>
         <w:trPr>
-          <w:trHeight w:val="450"/>
-          <w:jc w:val="center"/>
+          <w:trHeight w:val="450" w:hRule="atLeast"/>
         </w:trPr>
         <w:tc>
           <w:tcPr>
-            <w:tcW w:w="0" w:type="auto"/>
+            <w:tcW w:w="851" w:type="dxa"/>
+            <w:tcBorders/>
           </w:tcPr>
           <w:p>
-            <w:r>
+            <w:pPr>
+              <w:pStyle w:val="Normal"/>
+              <w:widowControl/>
+              <w:suppressAutoHyphens w:val="true"/>
+              <w:bidi w:val="0"/>
+              <w:spacing w:lineRule="auto" w:line="259" w:before="0" w:after="160"/>
+              <w:jc w:val="left"/>
+              <w:rPr/>
+            </w:pPr>
+            <w:r>
+              <w:rPr/>
               <w:t>I want</w:t>
             </w:r>
           </w:p>
         </w:tc>
         <w:tc>
           <w:tcPr>
-            <w:tcW w:w="0" w:type="auto"/>
+            <w:tcW w:w="3983" w:type="dxa"/>
+            <w:tcBorders/>
           </w:tcPr>
           <w:p>
-            <w:r>
+            <w:pPr>
+              <w:pStyle w:val="Normal"/>
+              <w:widowControl/>
+              <w:suppressAutoHyphens w:val="true"/>
+              <w:bidi w:val="0"/>
+              <w:spacing w:lineRule="auto" w:line="259" w:before="0" w:after="160"/>
+              <w:jc w:val="left"/>
+              <w:rPr/>
+            </w:pPr>
+            <w:r>
+              <w:rPr/>
               <w:t>To get some good music recommendation</w:t>
             </w:r>
           </w:p>
@@ -2462,26 +2368,46 @@
       </w:tr>
       <w:tr>
         <w:trPr>
-          <w:trHeight w:val="450"/>
-          <w:jc w:val="center"/>
+          <w:trHeight w:val="450" w:hRule="atLeast"/>
         </w:trPr>
         <w:tc>
           <w:tcPr>
-            <w:tcW w:w="0" w:type="auto"/>
+            <w:tcW w:w="851" w:type="dxa"/>
+            <w:tcBorders/>
           </w:tcPr>
           <w:p>
-            <w:r>
-              <w:lastRenderedPageBreak/>
+            <w:pPr>
+              <w:pStyle w:val="Normal"/>
+              <w:widowControl/>
+              <w:suppressAutoHyphens w:val="true"/>
+              <w:bidi w:val="0"/>
+              <w:spacing w:lineRule="auto" w:line="259" w:before="0" w:after="160"/>
+              <w:jc w:val="left"/>
+              <w:rPr/>
+            </w:pPr>
+            <w:r>
+              <w:rPr/>
               <w:t>So that</w:t>
             </w:r>
           </w:p>
         </w:tc>
         <w:tc>
           <w:tcPr>
-            <w:tcW w:w="0" w:type="auto"/>
+            <w:tcW w:w="3983" w:type="dxa"/>
+            <w:tcBorders/>
           </w:tcPr>
           <w:p>
-            <w:r>
+            <w:pPr>
+              <w:pStyle w:val="Normal"/>
+              <w:widowControl/>
+              <w:suppressAutoHyphens w:val="true"/>
+              <w:bidi w:val="0"/>
+              <w:spacing w:lineRule="auto" w:line="259" w:before="0" w:after="160"/>
+              <w:jc w:val="left"/>
+              <w:rPr/>
+            </w:pPr>
+            <w:r>
+              <w:rPr/>
               <w:t>I can have a good music to listen</w:t>
             </w:r>
           </w:p>
@@ -2491,101 +2417,192 @@
     <w:p>
       <w:pPr>
         <w:pStyle w:val="Heading3"/>
-      </w:pPr>
-      <w:r>
+        <w:rPr/>
+      </w:pPr>
+      <w:r>
+        <w:rPr/>
         <w:tab/>
-      </w:r>
-      <w:r>
         <w:tab/>
       </w:r>
+    </w:p>
+    <w:p>
+      <w:pPr>
+        <w:pStyle w:val="Heading3"/>
+        <w:rPr/>
+      </w:pPr>
+      <w:r>
+        <w:rPr/>
+      </w:r>
+    </w:p>
+    <w:p>
+      <w:pPr>
+        <w:pStyle w:val="Heading3"/>
+        <w:rPr/>
+      </w:pPr>
       <w:bookmarkStart w:id="9" w:name="_Toc51076401"/>
       <w:r>
+        <w:rPr/>
         <w:t>Get Music Detailed Information</w:t>
       </w:r>
       <w:bookmarkEnd w:id="9"/>
     </w:p>
-    <w:p/>
+    <w:p>
+      <w:pPr>
+        <w:pStyle w:val="Normal"/>
+        <w:rPr/>
+      </w:pPr>
+      <w:r>
+        <w:rPr/>
+      </w:r>
+    </w:p>
     <w:tbl>
       <w:tblPr>
         <w:tblStyle w:val="TableGrid"/>
-        <w:tblW w:w="0" w:type="auto"/>
+        <w:tblW w:w="4669" w:type="dxa"/>
         <w:jc w:val="center"/>
-        <w:tblLook w:val="04A0" w:firstRow="1" w:lastRow="0" w:firstColumn="1" w:lastColumn="0" w:noHBand="0" w:noVBand="1"/>
+        <w:tblInd w:w="0" w:type="dxa"/>
+        <w:tblCellMar>
+          <w:top w:w="0" w:type="dxa"/>
+          <w:left w:w="108" w:type="dxa"/>
+          <w:bottom w:w="0" w:type="dxa"/>
+          <w:right w:w="108" w:type="dxa"/>
+        </w:tblCellMar>
+        <w:tblLook w:val="04a0" w:noHBand="0" w:noVBand="1" w:firstColumn="1" w:lastRow="0" w:lastColumn="0" w:firstRow="1"/>
       </w:tblPr>
       <w:tblGrid>
         <w:gridCol w:w="852"/>
-        <w:gridCol w:w="3817"/>
+        <w:gridCol w:w="3816"/>
       </w:tblGrid>
       <w:tr>
-        <w:trPr>
-          <w:jc w:val="center"/>
-        </w:trPr>
+        <w:trPr/>
         <w:tc>
           <w:tcPr>
-            <w:tcW w:w="0" w:type="auto"/>
+            <w:tcW w:w="852" w:type="dxa"/>
+            <w:tcBorders/>
           </w:tcPr>
           <w:p>
-            <w:r>
+            <w:pPr>
+              <w:pStyle w:val="Normal"/>
+              <w:widowControl/>
+              <w:suppressAutoHyphens w:val="true"/>
+              <w:bidi w:val="0"/>
+              <w:spacing w:lineRule="auto" w:line="259" w:before="0" w:after="160"/>
+              <w:jc w:val="left"/>
+              <w:rPr/>
+            </w:pPr>
+            <w:r>
+              <w:rPr/>
               <w:t>As an</w:t>
             </w:r>
           </w:p>
         </w:tc>
         <w:tc>
           <w:tcPr>
-            <w:tcW w:w="0" w:type="auto"/>
+            <w:tcW w:w="3816" w:type="dxa"/>
+            <w:tcBorders/>
           </w:tcPr>
           <w:p>
-            <w:r>
+            <w:pPr>
+              <w:pStyle w:val="Normal"/>
+              <w:widowControl/>
+              <w:suppressAutoHyphens w:val="true"/>
+              <w:bidi w:val="0"/>
+              <w:spacing w:lineRule="auto" w:line="259" w:before="0" w:after="160"/>
+              <w:jc w:val="left"/>
+              <w:rPr/>
+            </w:pPr>
+            <w:r>
+              <w:rPr/>
               <w:t>Music Enthusiast</w:t>
             </w:r>
           </w:p>
         </w:tc>
       </w:tr>
       <w:tr>
-        <w:trPr>
-          <w:jc w:val="center"/>
-        </w:trPr>
+        <w:trPr/>
         <w:tc>
           <w:tcPr>
-            <w:tcW w:w="0" w:type="auto"/>
+            <w:tcW w:w="852" w:type="dxa"/>
+            <w:tcBorders/>
           </w:tcPr>
           <w:p>
-            <w:r>
+            <w:pPr>
+              <w:pStyle w:val="Normal"/>
+              <w:widowControl/>
+              <w:suppressAutoHyphens w:val="true"/>
+              <w:bidi w:val="0"/>
+              <w:spacing w:lineRule="auto" w:line="259" w:before="0" w:after="160"/>
+              <w:jc w:val="left"/>
+              <w:rPr/>
+            </w:pPr>
+            <w:r>
+              <w:rPr/>
               <w:t xml:space="preserve">I want </w:t>
             </w:r>
           </w:p>
         </w:tc>
         <w:tc>
           <w:tcPr>
-            <w:tcW w:w="0" w:type="auto"/>
+            <w:tcW w:w="3816" w:type="dxa"/>
+            <w:tcBorders/>
           </w:tcPr>
           <w:p>
-            <w:r>
+            <w:pPr>
+              <w:pStyle w:val="Normal"/>
+              <w:widowControl/>
+              <w:suppressAutoHyphens w:val="true"/>
+              <w:bidi w:val="0"/>
+              <w:spacing w:lineRule="auto" w:line="259" w:before="0" w:after="160"/>
+              <w:jc w:val="left"/>
+              <w:rPr/>
+            </w:pPr>
+            <w:r>
+              <w:rPr/>
               <w:t>To get Music detailed information</w:t>
             </w:r>
           </w:p>
         </w:tc>
       </w:tr>
       <w:tr>
-        <w:trPr>
-          <w:jc w:val="center"/>
-        </w:trPr>
+        <w:trPr/>
         <w:tc>
           <w:tcPr>
-            <w:tcW w:w="0" w:type="auto"/>
+            <w:tcW w:w="852" w:type="dxa"/>
+            <w:tcBorders/>
           </w:tcPr>
           <w:p>
-            <w:r>
+            <w:pPr>
+              <w:pStyle w:val="Normal"/>
+              <w:widowControl/>
+              <w:suppressAutoHyphens w:val="true"/>
+              <w:bidi w:val="0"/>
+              <w:spacing w:lineRule="auto" w:line="259" w:before="0" w:after="160"/>
+              <w:jc w:val="left"/>
+              <w:rPr/>
+            </w:pPr>
+            <w:r>
+              <w:rPr/>
               <w:t>So that</w:t>
             </w:r>
           </w:p>
         </w:tc>
         <w:tc>
           <w:tcPr>
-            <w:tcW w:w="0" w:type="auto"/>
+            <w:tcW w:w="3816" w:type="dxa"/>
+            <w:tcBorders/>
           </w:tcPr>
           <w:p>
-            <w:r>
+            <w:pPr>
+              <w:pStyle w:val="Normal"/>
+              <w:widowControl/>
+              <w:suppressAutoHyphens w:val="true"/>
+              <w:bidi w:val="0"/>
+              <w:spacing w:lineRule="auto" w:line="259" w:before="0" w:after="160"/>
+              <w:jc w:val="left"/>
+              <w:rPr/>
+            </w:pPr>
+            <w:r>
+              <w:rPr/>
               <w:t>I can know the artist/singer of the music</w:t>
             </w:r>
           </w:p>
@@ -2595,101 +2612,177 @@
     <w:p>
       <w:pPr>
         <w:pStyle w:val="Heading3"/>
-      </w:pPr>
-      <w:r>
+        <w:rPr/>
+      </w:pPr>
+      <w:r>
+        <w:rPr/>
         <w:tab/>
-      </w:r>
-      <w:r>
         <w:tab/>
       </w:r>
       <w:bookmarkStart w:id="10" w:name="_Toc51076402"/>
       <w:r>
+        <w:rPr/>
         <w:t>Get Music Lyric</w:t>
       </w:r>
       <w:bookmarkEnd w:id="10"/>
     </w:p>
-    <w:p/>
+    <w:p>
+      <w:pPr>
+        <w:pStyle w:val="Normal"/>
+        <w:rPr/>
+      </w:pPr>
+      <w:r>
+        <w:rPr/>
+      </w:r>
+    </w:p>
     <w:tbl>
       <w:tblPr>
         <w:tblStyle w:val="TableGrid"/>
-        <w:tblW w:w="0" w:type="auto"/>
+        <w:tblW w:w="3800" w:type="dxa"/>
         <w:jc w:val="center"/>
-        <w:tblLook w:val="04A0" w:firstRow="1" w:lastRow="0" w:firstColumn="1" w:lastColumn="0" w:noHBand="0" w:noVBand="1"/>
+        <w:tblInd w:w="0" w:type="dxa"/>
+        <w:tblCellMar>
+          <w:top w:w="0" w:type="dxa"/>
+          <w:left w:w="108" w:type="dxa"/>
+          <w:bottom w:w="0" w:type="dxa"/>
+          <w:right w:w="108" w:type="dxa"/>
+        </w:tblCellMar>
+        <w:tblLook w:val="04a0" w:noHBand="0" w:noVBand="1" w:firstColumn="1" w:lastRow="0" w:lastColumn="0" w:firstRow="1"/>
       </w:tblPr>
       <w:tblGrid>
-        <w:gridCol w:w="852"/>
+        <w:gridCol w:w="851"/>
         <w:gridCol w:w="2948"/>
       </w:tblGrid>
       <w:tr>
-        <w:trPr>
-          <w:jc w:val="center"/>
-        </w:trPr>
+        <w:trPr/>
         <w:tc>
           <w:tcPr>
-            <w:tcW w:w="0" w:type="auto"/>
+            <w:tcW w:w="851" w:type="dxa"/>
+            <w:tcBorders/>
           </w:tcPr>
           <w:p>
-            <w:r>
+            <w:pPr>
+              <w:pStyle w:val="Normal"/>
+              <w:widowControl/>
+              <w:suppressAutoHyphens w:val="true"/>
+              <w:bidi w:val="0"/>
+              <w:spacing w:lineRule="auto" w:line="259" w:before="0" w:after="160"/>
+              <w:jc w:val="left"/>
+              <w:rPr/>
+            </w:pPr>
+            <w:r>
+              <w:rPr/>
               <w:t xml:space="preserve">As an </w:t>
             </w:r>
           </w:p>
         </w:tc>
         <w:tc>
           <w:tcPr>
-            <w:tcW w:w="0" w:type="auto"/>
+            <w:tcW w:w="2948" w:type="dxa"/>
+            <w:tcBorders/>
           </w:tcPr>
           <w:p>
-            <w:r>
+            <w:pPr>
+              <w:pStyle w:val="Normal"/>
+              <w:widowControl/>
+              <w:suppressAutoHyphens w:val="true"/>
+              <w:bidi w:val="0"/>
+              <w:spacing w:lineRule="auto" w:line="259" w:before="0" w:after="160"/>
+              <w:jc w:val="left"/>
+              <w:rPr/>
+            </w:pPr>
+            <w:r>
+              <w:rPr/>
               <w:t>Music Enthusiast</w:t>
             </w:r>
           </w:p>
         </w:tc>
       </w:tr>
       <w:tr>
-        <w:trPr>
-          <w:jc w:val="center"/>
-        </w:trPr>
+        <w:trPr/>
         <w:tc>
           <w:tcPr>
-            <w:tcW w:w="0" w:type="auto"/>
+            <w:tcW w:w="851" w:type="dxa"/>
+            <w:tcBorders/>
           </w:tcPr>
           <w:p>
-            <w:r>
+            <w:pPr>
+              <w:pStyle w:val="Normal"/>
+              <w:widowControl/>
+              <w:suppressAutoHyphens w:val="true"/>
+              <w:bidi w:val="0"/>
+              <w:spacing w:lineRule="auto" w:line="259" w:before="0" w:after="160"/>
+              <w:jc w:val="left"/>
+              <w:rPr/>
+            </w:pPr>
+            <w:r>
+              <w:rPr/>
               <w:t xml:space="preserve">I want </w:t>
             </w:r>
           </w:p>
         </w:tc>
         <w:tc>
           <w:tcPr>
-            <w:tcW w:w="0" w:type="auto"/>
+            <w:tcW w:w="2948" w:type="dxa"/>
+            <w:tcBorders/>
           </w:tcPr>
           <w:p>
-            <w:r>
+            <w:pPr>
+              <w:pStyle w:val="Normal"/>
+              <w:widowControl/>
+              <w:suppressAutoHyphens w:val="true"/>
+              <w:bidi w:val="0"/>
+              <w:spacing w:lineRule="auto" w:line="259" w:before="0" w:after="160"/>
+              <w:jc w:val="left"/>
+              <w:rPr/>
+            </w:pPr>
+            <w:r>
+              <w:rPr/>
               <w:t>To get Music lyric</w:t>
             </w:r>
           </w:p>
         </w:tc>
       </w:tr>
       <w:tr>
-        <w:trPr>
-          <w:jc w:val="center"/>
-        </w:trPr>
+        <w:trPr/>
         <w:tc>
           <w:tcPr>
-            <w:tcW w:w="0" w:type="auto"/>
+            <w:tcW w:w="851" w:type="dxa"/>
+            <w:tcBorders/>
           </w:tcPr>
           <w:p>
-            <w:r>
+            <w:pPr>
+              <w:pStyle w:val="Normal"/>
+              <w:widowControl/>
+              <w:suppressAutoHyphens w:val="true"/>
+              <w:bidi w:val="0"/>
+              <w:spacing w:lineRule="auto" w:line="259" w:before="0" w:after="160"/>
+              <w:jc w:val="left"/>
+              <w:rPr/>
+            </w:pPr>
+            <w:r>
+              <w:rPr/>
               <w:t xml:space="preserve">So that </w:t>
             </w:r>
           </w:p>
         </w:tc>
         <w:tc>
           <w:tcPr>
-            <w:tcW w:w="0" w:type="auto"/>
+            <w:tcW w:w="2948" w:type="dxa"/>
+            <w:tcBorders/>
           </w:tcPr>
           <w:p>
-            <w:r>
+            <w:pPr>
+              <w:pStyle w:val="Normal"/>
+              <w:widowControl/>
+              <w:suppressAutoHyphens w:val="true"/>
+              <w:bidi w:val="0"/>
+              <w:spacing w:lineRule="auto" w:line="259" w:before="0" w:after="160"/>
+              <w:jc w:val="left"/>
+              <w:rPr/>
+            </w:pPr>
+            <w:r>
+              <w:rPr/>
               <w:t>I can sing along with the music</w:t>
             </w:r>
           </w:p>
@@ -2699,206 +2792,268 @@
     <w:p>
       <w:pPr>
         <w:pStyle w:val="Heading3"/>
-      </w:pPr>
-      <w:r>
+        <w:rPr/>
+      </w:pPr>
+      <w:r>
+        <w:rPr/>
         <w:tab/>
-      </w:r>
-      <w:r>
         <w:tab/>
       </w:r>
       <w:bookmarkStart w:id="11" w:name="_Toc51076403"/>
       <w:r>
+        <w:rPr/>
         <w:t>Get Music Lyric Translation</w:t>
       </w:r>
       <w:bookmarkEnd w:id="11"/>
     </w:p>
     <w:p>
+      <w:pPr>
+        <w:pStyle w:val="Normal"/>
+        <w:rPr/>
+      </w:pPr>
+      <w:r>
+        <w:rPr/>
+      </w:r>
       <w:bookmarkStart w:id="12" w:name="_GoBack"/>
-      <w:bookmarkEnd w:id="12"/>
+      <w:bookmarkStart w:id="13" w:name="_GoBack"/>
+      <w:bookmarkEnd w:id="13"/>
     </w:p>
     <w:tbl>
       <w:tblPr>
         <w:tblStyle w:val="TableGrid"/>
-        <w:tblW w:w="0" w:type="auto"/>
+        <w:tblW w:w="5153" w:type="dxa"/>
         <w:jc w:val="center"/>
-        <w:tblLook w:val="04A0" w:firstRow="1" w:lastRow="0" w:firstColumn="1" w:lastColumn="0" w:noHBand="0" w:noVBand="1"/>
+        <w:tblInd w:w="0" w:type="dxa"/>
+        <w:tblCellMar>
+          <w:top w:w="0" w:type="dxa"/>
+          <w:left w:w="108" w:type="dxa"/>
+          <w:bottom w:w="0" w:type="dxa"/>
+          <w:right w:w="108" w:type="dxa"/>
+        </w:tblCellMar>
+        <w:tblLook w:val="04a0" w:noHBand="0" w:noVBand="1" w:firstColumn="1" w:lastRow="0" w:lastColumn="0" w:firstRow="1"/>
       </w:tblPr>
       <w:tblGrid>
         <w:gridCol w:w="852"/>
-        <w:gridCol w:w="4301"/>
+        <w:gridCol w:w="4300"/>
       </w:tblGrid>
       <w:tr>
-        <w:trPr>
-          <w:jc w:val="center"/>
-        </w:trPr>
+        <w:trPr/>
         <w:tc>
           <w:tcPr>
-            <w:tcW w:w="0" w:type="auto"/>
+            <w:tcW w:w="852" w:type="dxa"/>
+            <w:tcBorders/>
           </w:tcPr>
           <w:p>
-            <w:r>
+            <w:pPr>
+              <w:pStyle w:val="Normal"/>
+              <w:widowControl/>
+              <w:suppressAutoHyphens w:val="true"/>
+              <w:bidi w:val="0"/>
+              <w:spacing w:lineRule="auto" w:line="259" w:before="0" w:after="160"/>
+              <w:jc w:val="left"/>
+              <w:rPr/>
+            </w:pPr>
+            <w:r>
+              <w:rPr/>
               <w:t>As an</w:t>
             </w:r>
           </w:p>
         </w:tc>
         <w:tc>
           <w:tcPr>
-            <w:tcW w:w="0" w:type="auto"/>
+            <w:tcW w:w="4300" w:type="dxa"/>
+            <w:tcBorders/>
           </w:tcPr>
           <w:p>
-            <w:r>
+            <w:pPr>
+              <w:pStyle w:val="Normal"/>
+              <w:widowControl/>
+              <w:suppressAutoHyphens w:val="true"/>
+              <w:bidi w:val="0"/>
+              <w:spacing w:lineRule="auto" w:line="259" w:before="0" w:after="160"/>
+              <w:jc w:val="left"/>
+              <w:rPr/>
+            </w:pPr>
+            <w:r>
+              <w:rPr/>
               <w:t>Music Enthusiast</w:t>
             </w:r>
           </w:p>
         </w:tc>
       </w:tr>
       <w:tr>
-        <w:trPr>
-          <w:jc w:val="center"/>
-        </w:trPr>
+        <w:trPr/>
         <w:tc>
           <w:tcPr>
-            <w:tcW w:w="0" w:type="auto"/>
+            <w:tcW w:w="852" w:type="dxa"/>
+            <w:tcBorders/>
           </w:tcPr>
           <w:p>
-            <w:r>
+            <w:pPr>
+              <w:pStyle w:val="Normal"/>
+              <w:widowControl/>
+              <w:suppressAutoHyphens w:val="true"/>
+              <w:bidi w:val="0"/>
+              <w:spacing w:lineRule="auto" w:line="259" w:before="0" w:after="160"/>
+              <w:jc w:val="left"/>
+              <w:rPr/>
+            </w:pPr>
+            <w:r>
+              <w:rPr/>
               <w:t xml:space="preserve">I want </w:t>
             </w:r>
           </w:p>
         </w:tc>
         <w:tc>
           <w:tcPr>
-            <w:tcW w:w="0" w:type="auto"/>
+            <w:tcW w:w="4300" w:type="dxa"/>
+            <w:tcBorders/>
           </w:tcPr>
           <w:p>
-            <w:r>
+            <w:pPr>
+              <w:pStyle w:val="Normal"/>
+              <w:widowControl/>
+              <w:suppressAutoHyphens w:val="true"/>
+              <w:bidi w:val="0"/>
+              <w:spacing w:lineRule="auto" w:line="259" w:before="0" w:after="160"/>
+              <w:jc w:val="left"/>
+              <w:rPr/>
+            </w:pPr>
+            <w:r>
+              <w:rPr/>
               <w:t>To get Music lyric translation of my languages</w:t>
             </w:r>
           </w:p>
         </w:tc>
       </w:tr>
       <w:tr>
-        <w:trPr>
-          <w:jc w:val="center"/>
-        </w:trPr>
+        <w:trPr/>
         <w:tc>
           <w:tcPr>
-            <w:tcW w:w="0" w:type="auto"/>
+            <w:tcW w:w="852" w:type="dxa"/>
+            <w:tcBorders/>
           </w:tcPr>
           <w:p>
-            <w:r>
+            <w:pPr>
+              <w:pStyle w:val="Normal"/>
+              <w:widowControl/>
+              <w:suppressAutoHyphens w:val="true"/>
+              <w:bidi w:val="0"/>
+              <w:spacing w:lineRule="auto" w:line="259" w:before="0" w:after="160"/>
+              <w:jc w:val="left"/>
+              <w:rPr/>
+            </w:pPr>
+            <w:r>
+              <w:rPr/>
               <w:t>So that</w:t>
             </w:r>
           </w:p>
         </w:tc>
         <w:tc>
           <w:tcPr>
-            <w:tcW w:w="0" w:type="auto"/>
+            <w:tcW w:w="4300" w:type="dxa"/>
+            <w:tcBorders/>
           </w:tcPr>
           <w:p>
-            <w:r>
+            <w:pPr>
+              <w:pStyle w:val="Normal"/>
+              <w:widowControl/>
+              <w:suppressAutoHyphens w:val="true"/>
+              <w:bidi w:val="0"/>
+              <w:spacing w:lineRule="auto" w:line="259" w:before="0" w:after="160"/>
+              <w:jc w:val="left"/>
+              <w:rPr/>
+            </w:pPr>
+            <w:r>
+              <w:rPr/>
               <w:t>I know the meaning of the song</w:t>
             </w:r>
           </w:p>
         </w:tc>
       </w:tr>
     </w:tbl>
-    <w:p/>
     <w:p>
       <w:pPr>
-        <w:rPr>
+        <w:pStyle w:val="Normal"/>
+        <w:rPr/>
+      </w:pPr>
+      <w:r>
+        <w:rPr/>
+      </w:r>
+    </w:p>
+    <w:p>
+      <w:pPr>
+        <w:pStyle w:val="Normal"/>
+        <w:rPr>
+          <w:b/>
           <w:b/>
           <w:bCs/>
           <w:color w:val="4472C4" w:themeColor="accent1"/>
           <w:lang w:val="id-ID"/>
         </w:rPr>
       </w:pPr>
+      <w:r>
+        <w:rPr>
+          <w:b/>
+          <w:bCs/>
+          <w:color w:val="4472C4" w:themeColor="accent1"/>
+          <w:lang w:val="id-ID"/>
+        </w:rPr>
+      </w:r>
     </w:p>
-    <w:p/>
+    <w:p>
+      <w:pPr>
+        <w:pStyle w:val="Normal"/>
+        <w:widowControl/>
+        <w:suppressAutoHyphens w:val="true"/>
+        <w:bidi w:val="0"/>
+        <w:spacing w:lineRule="auto" w:line="259" w:before="0" w:after="160"/>
+        <w:jc w:val="left"/>
+        <w:rPr/>
+      </w:pPr>
+      <w:r>
+        <w:rPr/>
+      </w:r>
+    </w:p>
     <w:sectPr>
-      <w:headerReference w:type="default" r:id="rId14"/>
-      <w:footerReference w:type="default" r:id="rId15"/>
+      <w:headerReference w:type="default" r:id="rId10"/>
+      <w:footerReference w:type="default" r:id="rId11"/>
+      <w:type w:val="nextPage"/>
       <w:pgSz w:w="12240" w:h="15840"/>
-      <w:pgMar w:top="1440" w:right="1440" w:bottom="1440" w:left="1440" w:header="720" w:footer="720" w:gutter="0"/>
-      <w:cols w:space="720"/>
-      <w:formProt w:val="0"/>
-      <w:docGrid w:linePitch="360" w:charSpace="4096"/>
+      <w:pgMar w:left="1440" w:right="1440" w:header="720" w:top="1440" w:footer="720" w:bottom="1440" w:gutter="0"/>
+      <w:pgNumType w:fmt="decimal"/>
+      <w:formProt w:val="false"/>
+      <w:textDirection w:val="lrTb"/>
+      <w:docGrid w:type="default" w:linePitch="360" w:charSpace="8192"/>
     </w:sectPr>
   </w:body>
 </w:document>
 </file>
 
-<file path=word/endnotes.xml><?xml version="1.0" encoding="utf-8"?>
-<w:endnotes xmlns:wpc="http://schemas.microsoft.com/office/word/2010/wordprocessingCanvas" xmlns:cx="http://schemas.microsoft.com/office/drawing/2014/chartex" xmlns:cx1="http://schemas.microsoft.com/office/drawing/2015/9/8/chartex" xmlns:cx2="http://schemas.microsoft.com/office/drawing/2015/10/21/chartex" xmlns:cx3="http://schemas.microsoft.com/office/drawing/2016/5/9/chartex" xmlns:cx4="http://schemas.microsoft.com/office/drawing/2016/5/10/chartex" xmlns:cx5="http://schemas.microsoft.com/office/drawing/2016/5/11/chartex" xmlns:cx6="http://schemas.microsoft.com/office/drawing/2016/5/12/chartex" xmlns:cx7="http://schemas.microsoft.com/office/drawing/2016/5/13/chartex" xmlns:cx8="http://schemas.microsoft.com/office/drawing/2016/5/14/chartex" xmlns:mc="http://schemas.openxmlformats.org/markup-compatibility/2006" xmlns:aink="http://schemas.microsoft.com/office/drawing/2016/ink" xmlns:am3d="http://schemas.microsoft.com/office/drawing/2017/model3d" xmlns:o="urn:schemas-microsoft-com:office:office" xmlns:r="http://schemas.openxmlformats.org/officeDocument/2006/relationships" xmlns:m="http://schemas.openxmlformats.org/officeDocument/2006/math" xmlns:v="urn:schemas-microsoft-com:vml" xmlns:wp14="http://schemas.microsoft.com/office/word/2010/wordprocessingDrawing" xmlns:wp="http://schemas.openxmlformats.org/drawingml/2006/wordprocessingDrawing" xmlns:w10="urn:schemas-microsoft-com:office:word" xmlns:w="http://schemas.openxmlformats.org/wordprocessingml/2006/main" xmlns:w14="http://schemas.microsoft.com/office/word/2010/wordml" xmlns:w15="http://schemas.microsoft.com/office/word/2012/wordml" xmlns:w16cid="http://schemas.microsoft.com/office/word/2016/wordml/cid" xmlns:w16se="http://schemas.microsoft.com/office/word/2015/wordml/symex" xmlns:wpg="http://schemas.microsoft.com/office/word/2010/wordprocessingGroup" xmlns:wpi="http://schemas.microsoft.com/office/word/2010/wordprocessingInk" xmlns:wne="http://schemas.microsoft.com/office/word/2006/wordml" xmlns:wps="http://schemas.microsoft.com/office/word/2010/wordprocessingShape" mc:Ignorable="w14 w15 w16se w16cid wp14">
-  <w:endnote w:type="separator" w:id="-1">
-    <w:p>
-      <w:pPr>
-        <w:spacing w:after="0" w:line="240" w:lineRule="auto"/>
-      </w:pPr>
-      <w:r>
-        <w:separator/>
-      </w:r>
-    </w:p>
-  </w:endnote>
-  <w:endnote w:type="continuationSeparator" w:id="0">
-    <w:p>
-      <w:pPr>
-        <w:spacing w:after="0" w:line="240" w:lineRule="auto"/>
-      </w:pPr>
-      <w:r>
-        <w:continuationSeparator/>
-      </w:r>
-    </w:p>
-  </w:endnote>
-</w:endnotes>
-</file>
-
 <file path=word/footer1.xml><?xml version="1.0" encoding="utf-8"?>
-<w:ftr xmlns:wpc="http://schemas.microsoft.com/office/word/2010/wordprocessingCanvas" xmlns:cx="http://schemas.microsoft.com/office/drawing/2014/chartex" xmlns:cx1="http://schemas.microsoft.com/office/drawing/2015/9/8/chartex" xmlns:cx2="http://schemas.microsoft.com/office/drawing/2015/10/21/chartex" xmlns:cx3="http://schemas.microsoft.com/office/drawing/2016/5/9/chartex" xmlns:cx4="http://schemas.microsoft.com/office/drawing/2016/5/10/chartex" xmlns:cx5="http://schemas.microsoft.com/office/drawing/2016/5/11/chartex" xmlns:cx6="http://schemas.microsoft.com/office/drawing/2016/5/12/chartex" xmlns:cx7="http://schemas.microsoft.com/office/drawing/2016/5/13/chartex" xmlns:cx8="http://schemas.microsoft.com/office/drawing/2016/5/14/chartex" xmlns:mc="http://schemas.openxmlformats.org/markup-compatibility/2006" xmlns:aink="http://schemas.microsoft.com/office/drawing/2016/ink" xmlns:am3d="http://schemas.microsoft.com/office/drawing/2017/model3d" xmlns:o="urn:schemas-microsoft-com:office:office" xmlns:r="http://schemas.openxmlformats.org/officeDocument/2006/relationships" xmlns:m="http://schemas.openxmlformats.org/officeDocument/2006/math" xmlns:v="urn:schemas-microsoft-com:vml" xmlns:wp14="http://schemas.microsoft.com/office/word/2010/wordprocessingDrawing" xmlns:wp="http://schemas.openxmlformats.org/drawingml/2006/wordprocessingDrawing" xmlns:w10="urn:schemas-microsoft-com:office:word" xmlns:w="http://schemas.openxmlformats.org/wordprocessingml/2006/main" xmlns:w14="http://schemas.microsoft.com/office/word/2010/wordml" xmlns:w15="http://schemas.microsoft.com/office/word/2012/wordml" xmlns:w16cid="http://schemas.microsoft.com/office/word/2016/wordml/cid" xmlns:w16se="http://schemas.microsoft.com/office/word/2015/wordml/symex" xmlns:wpg="http://schemas.microsoft.com/office/word/2010/wordprocessingGroup" xmlns:wpi="http://schemas.microsoft.com/office/word/2010/wordprocessingInk" xmlns:wne="http://schemas.microsoft.com/office/word/2006/wordml" xmlns:wps="http://schemas.microsoft.com/office/word/2010/wordprocessingShape" mc:Ignorable="w14 w15 w16se w16cid wp14">
+<w:ftr xmlns:o="urn:schemas-microsoft-com:office:office" xmlns:r="http://schemas.openxmlformats.org/officeDocument/2006/relationships" xmlns:v="urn:schemas-microsoft-com:vml" xmlns:w="http://schemas.openxmlformats.org/wordprocessingml/2006/main" xmlns:w10="urn:schemas-microsoft-com:office:word" xmlns:wp="http://schemas.openxmlformats.org/drawingml/2006/wordprocessingDrawing" xmlns:wps="http://schemas.microsoft.com/office/word/2010/wordprocessingShape" xmlns:wpg="http://schemas.microsoft.com/office/word/2010/wordprocessingGroup" xmlns:mc="http://schemas.openxmlformats.org/markup-compatibility/2006" xmlns:wp14="http://schemas.microsoft.com/office/word/2010/wordprocessingDrawing" xmlns:w14="http://schemas.microsoft.com/office/word/2010/wordml" mc:Ignorable="w14 wp14">
   <w:p>
     <w:pPr>
       <w:pStyle w:val="Footer"/>
+      <w:rPr/>
     </w:pPr>
+    <w:r>
+      <w:rPr/>
+    </w:r>
   </w:p>
 </w:ftr>
 </file>
 
-<file path=word/footnotes.xml><?xml version="1.0" encoding="utf-8"?>
-<w:footnotes xmlns:wpc="http://schemas.microsoft.com/office/word/2010/wordprocessingCanvas" xmlns:cx="http://schemas.microsoft.com/office/drawing/2014/chartex" xmlns:cx1="http://schemas.microsoft.com/office/drawing/2015/9/8/chartex" xmlns:cx2="http://schemas.microsoft.com/office/drawing/2015/10/21/chartex" xmlns:cx3="http://schemas.microsoft.com/office/drawing/2016/5/9/chartex" xmlns:cx4="http://schemas.microsoft.com/office/drawing/2016/5/10/chartex" xmlns:cx5="http://schemas.microsoft.com/office/drawing/2016/5/11/chartex" xmlns:cx6="http://schemas.microsoft.com/office/drawing/2016/5/12/chartex" xmlns:cx7="http://schemas.microsoft.com/office/drawing/2016/5/13/chartex" xmlns:cx8="http://schemas.microsoft.com/office/drawing/2016/5/14/chartex" xmlns:mc="http://schemas.openxmlformats.org/markup-compatibility/2006" xmlns:aink="http://schemas.microsoft.com/office/drawing/2016/ink" xmlns:am3d="http://schemas.microsoft.com/office/drawing/2017/model3d" xmlns:o="urn:schemas-microsoft-com:office:office" xmlns:r="http://schemas.openxmlformats.org/officeDocument/2006/relationships" xmlns:m="http://schemas.openxmlformats.org/officeDocument/2006/math" xmlns:v="urn:schemas-microsoft-com:vml" xmlns:wp14="http://schemas.microsoft.com/office/word/2010/wordprocessingDrawing" xmlns:wp="http://schemas.openxmlformats.org/drawingml/2006/wordprocessingDrawing" xmlns:w10="urn:schemas-microsoft-com:office:word" xmlns:w="http://schemas.openxmlformats.org/wordprocessingml/2006/main" xmlns:w14="http://schemas.microsoft.com/office/word/2010/wordml" xmlns:w15="http://schemas.microsoft.com/office/word/2012/wordml" xmlns:w16cid="http://schemas.microsoft.com/office/word/2016/wordml/cid" xmlns:w16se="http://schemas.microsoft.com/office/word/2015/wordml/symex" xmlns:wpg="http://schemas.microsoft.com/office/word/2010/wordprocessingGroup" xmlns:wpi="http://schemas.microsoft.com/office/word/2010/wordprocessingInk" xmlns:wne="http://schemas.microsoft.com/office/word/2006/wordml" xmlns:wps="http://schemas.microsoft.com/office/word/2010/wordprocessingShape" mc:Ignorable="w14 w15 w16se w16cid wp14">
-  <w:footnote w:type="separator" w:id="-1">
-    <w:p>
-      <w:pPr>
-        <w:spacing w:after="0" w:line="240" w:lineRule="auto"/>
-      </w:pPr>
-      <w:r>
-        <w:separator/>
-      </w:r>
-    </w:p>
-  </w:footnote>
-  <w:footnote w:type="continuationSeparator" w:id="0">
-    <w:p>
-      <w:pPr>
-        <w:spacing w:after="0" w:line="240" w:lineRule="auto"/>
-      </w:pPr>
-      <w:r>
-        <w:continuationSeparator/>
-      </w:r>
-    </w:p>
-  </w:footnote>
-</w:footnotes>
-</file>
-
 <file path=word/header1.xml><?xml version="1.0" encoding="utf-8"?>
-<w:hdr xmlns:wpc="http://schemas.microsoft.com/office/word/2010/wordprocessingCanvas" xmlns:cx="http://schemas.microsoft.com/office/drawing/2014/chartex" xmlns:cx1="http://schemas.microsoft.com/office/drawing/2015/9/8/chartex" xmlns:cx2="http://schemas.microsoft.com/office/drawing/2015/10/21/chartex" xmlns:cx3="http://schemas.microsoft.com/office/drawing/2016/5/9/chartex" xmlns:cx4="http://schemas.microsoft.com/office/drawing/2016/5/10/chartex" xmlns:cx5="http://schemas.microsoft.com/office/drawing/2016/5/11/chartex" xmlns:cx6="http://schemas.microsoft.com/office/drawing/2016/5/12/chartex" xmlns:cx7="http://schemas.microsoft.com/office/drawing/2016/5/13/chartex" xmlns:cx8="http://schemas.microsoft.com/office/drawing/2016/5/14/chartex" xmlns:mc="http://schemas.openxmlformats.org/markup-compatibility/2006" xmlns:aink="http://schemas.microsoft.com/office/drawing/2016/ink" xmlns:am3d="http://schemas.microsoft.com/office/drawing/2017/model3d" xmlns:o="urn:schemas-microsoft-com:office:office" xmlns:r="http://schemas.openxmlformats.org/officeDocument/2006/relationships" xmlns:m="http://schemas.openxmlformats.org/officeDocument/2006/math" xmlns:v="urn:schemas-microsoft-com:vml" xmlns:wp14="http://schemas.microsoft.com/office/word/2010/wordprocessingDrawing" xmlns:wp="http://schemas.openxmlformats.org/drawingml/2006/wordprocessingDrawing" xmlns:w10="urn:schemas-microsoft-com:office:word" xmlns:w="http://schemas.openxmlformats.org/wordprocessingml/2006/main" xmlns:w14="http://schemas.microsoft.com/office/word/2010/wordml" xmlns:w15="http://schemas.microsoft.com/office/word/2012/wordml" xmlns:w16cid="http://schemas.microsoft.com/office/word/2016/wordml/cid" xmlns:w16se="http://schemas.microsoft.com/office/word/2015/wordml/symex" xmlns:wpg="http://schemas.microsoft.com/office/word/2010/wordprocessingGroup" xmlns:wpi="http://schemas.microsoft.com/office/word/2010/wordprocessingInk" xmlns:wne="http://schemas.microsoft.com/office/word/2006/wordml" xmlns:wps="http://schemas.microsoft.com/office/word/2010/wordprocessingShape" mc:Ignorable="w14 w15 w16se w16cid wp14">
+<w:hdr xmlns:o="urn:schemas-microsoft-com:office:office" xmlns:r="http://schemas.openxmlformats.org/officeDocument/2006/relationships" xmlns:v="urn:schemas-microsoft-com:vml" xmlns:w="http://schemas.openxmlformats.org/wordprocessingml/2006/main" xmlns:w10="urn:schemas-microsoft-com:office:word" xmlns:wp="http://schemas.openxmlformats.org/drawingml/2006/wordprocessingDrawing" xmlns:wps="http://schemas.microsoft.com/office/word/2010/wordprocessingShape" xmlns:wpg="http://schemas.microsoft.com/office/word/2010/wordprocessingGroup" xmlns:mc="http://schemas.openxmlformats.org/markup-compatibility/2006" xmlns:wp14="http://schemas.microsoft.com/office/word/2010/wordprocessingDrawing" xmlns:w14="http://schemas.microsoft.com/office/word/2010/wordml" mc:Ignorable="w14 wp14">
   <w:sdt>
     <w:sdtPr>
-      <w:id w:val="1528825394"/>
       <w:docPartObj>
         <w:docPartGallery w:val="Page Numbers (Top of Page)"/>
-        <w:docPartUnique/>
+        <w:docPartUnique w:val="true"/>
       </w:docPartObj>
+      <w:id w:val="589959475"/>
     </w:sdtPr>
-    <w:sdtEndPr/>
     <w:sdtContent>
       <w:p>
         <w:pPr>
@@ -2909,17 +3064,19 @@
           <w:jc w:val="right"/>
           <w:rPr>
             <w:b/>
+            <w:b/>
             <w:bCs/>
           </w:rPr>
         </w:pPr>
         <w:r>
           <w:rPr>
-            <w:color w:val="7F7F7F" w:themeColor="background1" w:themeShade="7F"/>
+            <w:color w:val="7F7F7F" w:themeColor="background1" w:themeShade="7f"/>
             <w:spacing w:val="60"/>
           </w:rPr>
           <w:t>Page</w:t>
         </w:r>
         <w:r>
+          <w:rPr/>
           <w:t xml:space="preserve"> | </w:t>
         </w:r>
         <w:r>
@@ -2934,7 +3091,7 @@
             <w:b/>
             <w:bCs/>
           </w:rPr>
-          <w:instrText>PAGE</w:instrText>
+          <w:instrText> PAGE </w:instrText>
         </w:r>
         <w:r>
           <w:rPr>
@@ -2948,7 +3105,7 @@
             <w:b/>
             <w:bCs/>
           </w:rPr>
-          <w:t>3</w:t>
+          <w:t>5</w:t>
         </w:r>
         <w:r>
           <w:rPr>
@@ -2963,139 +3120,18 @@
   <w:p>
     <w:pPr>
       <w:pStyle w:val="Header"/>
+      <w:rPr/>
     </w:pPr>
+    <w:r>
+      <w:rPr/>
+    </w:r>
   </w:p>
 </w:hdr>
 </file>
 
 <file path=word/numbering.xml><?xml version="1.0" encoding="utf-8"?>
-<w:numbering xmlns:wpc="http://schemas.microsoft.com/office/word/2010/wordprocessingCanvas" xmlns:cx="http://schemas.microsoft.com/office/drawing/2014/chartex" xmlns:cx1="http://schemas.microsoft.com/office/drawing/2015/9/8/chartex" xmlns:cx2="http://schemas.microsoft.com/office/drawing/2015/10/21/chartex" xmlns:cx3="http://schemas.microsoft.com/office/drawing/2016/5/9/chartex" xmlns:cx4="http://schemas.microsoft.com/office/drawing/2016/5/10/chartex" xmlns:cx5="http://schemas.microsoft.com/office/drawing/2016/5/11/chartex" xmlns:cx6="http://schemas.microsoft.com/office/drawing/2016/5/12/chartex" xmlns:cx7="http://schemas.microsoft.com/office/drawing/2016/5/13/chartex" xmlns:cx8="http://schemas.microsoft.com/office/drawing/2016/5/14/chartex" xmlns:mc="http://schemas.openxmlformats.org/markup-compatibility/2006" xmlns:aink="http://schemas.microsoft.com/office/drawing/2016/ink" xmlns:am3d="http://schemas.microsoft.com/office/drawing/2017/model3d" xmlns:o="urn:schemas-microsoft-com:office:office" xmlns:r="http://schemas.openxmlformats.org/officeDocument/2006/relationships" xmlns:m="http://schemas.openxmlformats.org/officeDocument/2006/math" xmlns:v="urn:schemas-microsoft-com:vml" xmlns:wp14="http://schemas.microsoft.com/office/word/2010/wordprocessingDrawing" xmlns:wp="http://schemas.openxmlformats.org/drawingml/2006/wordprocessingDrawing" xmlns:w10="urn:schemas-microsoft-com:office:word" xmlns:w="http://schemas.openxmlformats.org/wordprocessingml/2006/main" xmlns:w14="http://schemas.microsoft.com/office/word/2010/wordml" xmlns:w15="http://schemas.microsoft.com/office/word/2012/wordml" xmlns:w16cid="http://schemas.microsoft.com/office/word/2016/wordml/cid" xmlns:w16se="http://schemas.microsoft.com/office/word/2015/wordml/symex" xmlns:wpg="http://schemas.microsoft.com/office/word/2010/wordprocessingGroup" xmlns:wpi="http://schemas.microsoft.com/office/word/2010/wordprocessingInk" xmlns:wne="http://schemas.microsoft.com/office/word/2006/wordml" xmlns:wps="http://schemas.microsoft.com/office/word/2010/wordprocessingShape" mc:Ignorable="w14 w15 w16se w16cid wp14">
-  <w:abstractNum w:abstractNumId="0" w15:restartNumberingAfterBreak="0">
-    <w:nsid w:val="0FEF0629"/>
-    <w:multiLevelType w:val="multilevel"/>
-    <w:tmpl w:val="15FCAB9A"/>
-    <w:lvl w:ilvl="0">
-      <w:start w:val="1"/>
-      <w:numFmt w:val="none"/>
-      <w:suff w:val="nothing"/>
-      <w:lvlText w:val=""/>
-      <w:lvlJc w:val="left"/>
-      <w:pPr>
-        <w:tabs>
-          <w:tab w:val="num" w:pos="0"/>
-        </w:tabs>
-        <w:ind w:left="0" w:firstLine="0"/>
-      </w:pPr>
-    </w:lvl>
-    <w:lvl w:ilvl="1">
-      <w:start w:val="1"/>
-      <w:numFmt w:val="none"/>
-      <w:suff w:val="nothing"/>
-      <w:lvlText w:val=""/>
-      <w:lvlJc w:val="left"/>
-      <w:pPr>
-        <w:tabs>
-          <w:tab w:val="num" w:pos="0"/>
-        </w:tabs>
-        <w:ind w:left="0" w:firstLine="0"/>
-      </w:pPr>
-    </w:lvl>
-    <w:lvl w:ilvl="2">
-      <w:start w:val="1"/>
-      <w:numFmt w:val="none"/>
-      <w:suff w:val="nothing"/>
-      <w:lvlText w:val=""/>
-      <w:lvlJc w:val="left"/>
-      <w:pPr>
-        <w:tabs>
-          <w:tab w:val="num" w:pos="0"/>
-        </w:tabs>
-        <w:ind w:left="0" w:firstLine="0"/>
-      </w:pPr>
-    </w:lvl>
-    <w:lvl w:ilvl="3">
-      <w:start w:val="1"/>
-      <w:numFmt w:val="none"/>
-      <w:suff w:val="nothing"/>
-      <w:lvlText w:val=""/>
-      <w:lvlJc w:val="left"/>
-      <w:pPr>
-        <w:tabs>
-          <w:tab w:val="num" w:pos="0"/>
-        </w:tabs>
-        <w:ind w:left="0" w:firstLine="0"/>
-      </w:pPr>
-    </w:lvl>
-    <w:lvl w:ilvl="4">
-      <w:start w:val="1"/>
-      <w:numFmt w:val="none"/>
-      <w:suff w:val="nothing"/>
-      <w:lvlText w:val=""/>
-      <w:lvlJc w:val="left"/>
-      <w:pPr>
-        <w:tabs>
-          <w:tab w:val="num" w:pos="0"/>
-        </w:tabs>
-        <w:ind w:left="0" w:firstLine="0"/>
-      </w:pPr>
-    </w:lvl>
-    <w:lvl w:ilvl="5">
-      <w:start w:val="1"/>
-      <w:numFmt w:val="none"/>
-      <w:suff w:val="nothing"/>
-      <w:lvlText w:val=""/>
-      <w:lvlJc w:val="left"/>
-      <w:pPr>
-        <w:tabs>
-          <w:tab w:val="num" w:pos="0"/>
-        </w:tabs>
-        <w:ind w:left="0" w:firstLine="0"/>
-      </w:pPr>
-    </w:lvl>
-    <w:lvl w:ilvl="6">
-      <w:start w:val="1"/>
-      <w:numFmt w:val="none"/>
-      <w:suff w:val="nothing"/>
-      <w:lvlText w:val=""/>
-      <w:lvlJc w:val="left"/>
-      <w:pPr>
-        <w:tabs>
-          <w:tab w:val="num" w:pos="0"/>
-        </w:tabs>
-        <w:ind w:left="0" w:firstLine="0"/>
-      </w:pPr>
-    </w:lvl>
-    <w:lvl w:ilvl="7">
-      <w:start w:val="1"/>
-      <w:numFmt w:val="none"/>
-      <w:suff w:val="nothing"/>
-      <w:lvlText w:val=""/>
-      <w:lvlJc w:val="left"/>
-      <w:pPr>
-        <w:tabs>
-          <w:tab w:val="num" w:pos="0"/>
-        </w:tabs>
-        <w:ind w:left="0" w:firstLine="0"/>
-      </w:pPr>
-    </w:lvl>
-    <w:lvl w:ilvl="8">
-      <w:start w:val="1"/>
-      <w:numFmt w:val="none"/>
-      <w:suff w:val="nothing"/>
-      <w:lvlText w:val=""/>
-      <w:lvlJc w:val="left"/>
-      <w:pPr>
-        <w:tabs>
-          <w:tab w:val="num" w:pos="0"/>
-        </w:tabs>
-        <w:ind w:left="0" w:firstLine="0"/>
-      </w:pPr>
-    </w:lvl>
-  </w:abstractNum>
-  <w:abstractNum w:abstractNumId="1" w15:restartNumberingAfterBreak="0">
-    <w:nsid w:val="16091A54"/>
-    <w:multiLevelType w:val="multilevel"/>
-    <w:tmpl w:val="6AB2AB40"/>
+<w:numbering xmlns:w="http://schemas.openxmlformats.org/wordprocessingml/2006/main" xmlns:o="urn:schemas-microsoft-com:office:office" xmlns:r="http://schemas.openxmlformats.org/officeDocument/2006/relationships" xmlns:v="urn:schemas-microsoft-com:vml">
+  <w:abstractNum w:abstractNumId="1">
     <w:lvl w:ilvl="0">
       <w:start w:val="1"/>
       <w:numFmt w:val="bullet"/>
@@ -3120,7 +3156,7 @@
         <w:tabs>
           <w:tab w:val="num" w:pos="1080"/>
         </w:tabs>
-        <w:ind w:left="1440" w:hanging="360"/>
+        <w:ind w:left="2880" w:hanging="360"/>
       </w:pPr>
       <w:rPr>
         <w:rFonts w:ascii="Courier New" w:hAnsi="Courier New" w:cs="Courier New" w:hint="default"/>
@@ -3135,7 +3171,7 @@
         <w:tabs>
           <w:tab w:val="num" w:pos="1440"/>
         </w:tabs>
-        <w:ind w:left="2160" w:hanging="360"/>
+        <w:ind w:left="3600" w:hanging="360"/>
       </w:pPr>
       <w:rPr>
         <w:rFonts w:ascii="Wingdings" w:hAnsi="Wingdings" w:cs="Wingdings" w:hint="default"/>
@@ -3150,7 +3186,7 @@
         <w:tabs>
           <w:tab w:val="num" w:pos="1800"/>
         </w:tabs>
-        <w:ind w:left="2880" w:hanging="360"/>
+        <w:ind w:left="4320" w:hanging="360"/>
       </w:pPr>
       <w:rPr>
         <w:rFonts w:ascii="Symbol" w:hAnsi="Symbol" w:cs="Symbol" w:hint="default"/>
@@ -3165,7 +3201,7 @@
         <w:tabs>
           <w:tab w:val="num" w:pos="2160"/>
         </w:tabs>
-        <w:ind w:left="3600" w:hanging="360"/>
+        <w:ind w:left="5040" w:hanging="360"/>
       </w:pPr>
       <w:rPr>
         <w:rFonts w:ascii="Courier New" w:hAnsi="Courier New" w:cs="Courier New" w:hint="default"/>
@@ -3180,7 +3216,7 @@
         <w:tabs>
           <w:tab w:val="num" w:pos="2520"/>
         </w:tabs>
-        <w:ind w:left="4320" w:hanging="360"/>
+        <w:ind w:left="5760" w:hanging="360"/>
       </w:pPr>
       <w:rPr>
         <w:rFonts w:ascii="Wingdings" w:hAnsi="Wingdings" w:cs="Wingdings" w:hint="default"/>
@@ -3195,7 +3231,7 @@
         <w:tabs>
           <w:tab w:val="num" w:pos="2880"/>
         </w:tabs>
-        <w:ind w:left="5040" w:hanging="360"/>
+        <w:ind w:left="6480" w:hanging="360"/>
       </w:pPr>
       <w:rPr>
         <w:rFonts w:ascii="Symbol" w:hAnsi="Symbol" w:cs="Symbol" w:hint="default"/>
@@ -3210,7 +3246,7 @@
         <w:tabs>
           <w:tab w:val="num" w:pos="3240"/>
         </w:tabs>
-        <w:ind w:left="5760" w:hanging="360"/>
+        <w:ind w:left="7200" w:hanging="360"/>
       </w:pPr>
       <w:rPr>
         <w:rFonts w:ascii="Courier New" w:hAnsi="Courier New" w:cs="Courier New" w:hint="default"/>
@@ -3225,17 +3261,14 @@
         <w:tabs>
           <w:tab w:val="num" w:pos="3600"/>
         </w:tabs>
-        <w:ind w:left="6480" w:hanging="360"/>
+        <w:ind w:left="7920" w:hanging="360"/>
       </w:pPr>
       <w:rPr>
         <w:rFonts w:ascii="Wingdings" w:hAnsi="Wingdings" w:cs="Wingdings" w:hint="default"/>
       </w:rPr>
     </w:lvl>
   </w:abstractNum>
-  <w:abstractNum w:abstractNumId="2" w15:restartNumberingAfterBreak="0">
-    <w:nsid w:val="212672AB"/>
-    <w:multiLevelType w:val="multilevel"/>
-    <w:tmpl w:val="9F4CA00A"/>
+  <w:abstractNum w:abstractNumId="2">
     <w:lvl w:ilvl="0">
       <w:start w:val="1"/>
       <w:numFmt w:val="bullet"/>
@@ -3372,10 +3405,7 @@
       </w:rPr>
     </w:lvl>
   </w:abstractNum>
-  <w:abstractNum w:abstractNumId="3" w15:restartNumberingAfterBreak="0">
-    <w:nsid w:val="337849F8"/>
-    <w:multiLevelType w:val="multilevel"/>
-    <w:tmpl w:val="D7E2B368"/>
+  <w:abstractNum w:abstractNumId="3">
     <w:lvl w:ilvl="0">
       <w:start w:val="1"/>
       <w:numFmt w:val="bullet"/>
@@ -3400,7 +3430,7 @@
         <w:tabs>
           <w:tab w:val="num" w:pos="1080"/>
         </w:tabs>
-        <w:ind w:left="2880" w:hanging="360"/>
+        <w:ind w:left="1440" w:hanging="360"/>
       </w:pPr>
       <w:rPr>
         <w:rFonts w:ascii="Courier New" w:hAnsi="Courier New" w:cs="Courier New" w:hint="default"/>
@@ -3415,7 +3445,7 @@
         <w:tabs>
           <w:tab w:val="num" w:pos="1440"/>
         </w:tabs>
-        <w:ind w:left="3600" w:hanging="360"/>
+        <w:ind w:left="2160" w:hanging="360"/>
       </w:pPr>
       <w:rPr>
         <w:rFonts w:ascii="Wingdings" w:hAnsi="Wingdings" w:cs="Wingdings" w:hint="default"/>
@@ -3430,7 +3460,7 @@
         <w:tabs>
           <w:tab w:val="num" w:pos="1800"/>
         </w:tabs>
-        <w:ind w:left="4320" w:hanging="360"/>
+        <w:ind w:left="2880" w:hanging="360"/>
       </w:pPr>
       <w:rPr>
         <w:rFonts w:ascii="Symbol" w:hAnsi="Symbol" w:cs="Symbol" w:hint="default"/>
@@ -3445,7 +3475,7 @@
         <w:tabs>
           <w:tab w:val="num" w:pos="2160"/>
         </w:tabs>
-        <w:ind w:left="5040" w:hanging="360"/>
+        <w:ind w:left="3600" w:hanging="360"/>
       </w:pPr>
       <w:rPr>
         <w:rFonts w:ascii="Courier New" w:hAnsi="Courier New" w:cs="Courier New" w:hint="default"/>
@@ -3460,7 +3490,7 @@
         <w:tabs>
           <w:tab w:val="num" w:pos="2520"/>
         </w:tabs>
-        <w:ind w:left="5760" w:hanging="360"/>
+        <w:ind w:left="4320" w:hanging="360"/>
       </w:pPr>
       <w:rPr>
         <w:rFonts w:ascii="Wingdings" w:hAnsi="Wingdings" w:cs="Wingdings" w:hint="default"/>
@@ -3475,7 +3505,7 @@
         <w:tabs>
           <w:tab w:val="num" w:pos="2880"/>
         </w:tabs>
-        <w:ind w:left="6480" w:hanging="360"/>
+        <w:ind w:left="5040" w:hanging="360"/>
       </w:pPr>
       <w:rPr>
         <w:rFonts w:ascii="Symbol" w:hAnsi="Symbol" w:cs="Symbol" w:hint="default"/>
@@ -3490,7 +3520,7 @@
         <w:tabs>
           <w:tab w:val="num" w:pos="3240"/>
         </w:tabs>
-        <w:ind w:left="7200" w:hanging="360"/>
+        <w:ind w:left="5760" w:hanging="360"/>
       </w:pPr>
       <w:rPr>
         <w:rFonts w:ascii="Courier New" w:hAnsi="Courier New" w:cs="Courier New" w:hint="default"/>
@@ -3505,34 +3535,153 @@
         <w:tabs>
           <w:tab w:val="num" w:pos="3600"/>
         </w:tabs>
-        <w:ind w:left="7920" w:hanging="360"/>
+        <w:ind w:left="6480" w:hanging="360"/>
       </w:pPr>
       <w:rPr>
         <w:rFonts w:ascii="Wingdings" w:hAnsi="Wingdings" w:cs="Wingdings" w:hint="default"/>
       </w:rPr>
     </w:lvl>
   </w:abstractNum>
+  <w:abstractNum w:abstractNumId="4">
+    <w:lvl w:ilvl="0">
+      <w:start w:val="1"/>
+      <w:numFmt w:val="none"/>
+      <w:suff w:val="nothing"/>
+      <w:lvlText w:val=""/>
+      <w:lvlJc w:val="left"/>
+      <w:pPr>
+        <w:tabs>
+          <w:tab w:val="num" w:pos="0"/>
+        </w:tabs>
+        <w:ind w:left="0" w:hanging="0"/>
+      </w:pPr>
+    </w:lvl>
+    <w:lvl w:ilvl="1">
+      <w:start w:val="1"/>
+      <w:numFmt w:val="none"/>
+      <w:suff w:val="nothing"/>
+      <w:lvlText w:val=""/>
+      <w:lvlJc w:val="left"/>
+      <w:pPr>
+        <w:tabs>
+          <w:tab w:val="num" w:pos="0"/>
+        </w:tabs>
+        <w:ind w:left="0" w:hanging="0"/>
+      </w:pPr>
+    </w:lvl>
+    <w:lvl w:ilvl="2">
+      <w:start w:val="1"/>
+      <w:numFmt w:val="none"/>
+      <w:suff w:val="nothing"/>
+      <w:lvlText w:val=""/>
+      <w:lvlJc w:val="left"/>
+      <w:pPr>
+        <w:tabs>
+          <w:tab w:val="num" w:pos="0"/>
+        </w:tabs>
+        <w:ind w:left="0" w:hanging="0"/>
+      </w:pPr>
+    </w:lvl>
+    <w:lvl w:ilvl="3">
+      <w:start w:val="1"/>
+      <w:numFmt w:val="none"/>
+      <w:suff w:val="nothing"/>
+      <w:lvlText w:val=""/>
+      <w:lvlJc w:val="left"/>
+      <w:pPr>
+        <w:tabs>
+          <w:tab w:val="num" w:pos="0"/>
+        </w:tabs>
+        <w:ind w:left="0" w:hanging="0"/>
+      </w:pPr>
+    </w:lvl>
+    <w:lvl w:ilvl="4">
+      <w:start w:val="1"/>
+      <w:numFmt w:val="none"/>
+      <w:suff w:val="nothing"/>
+      <w:lvlText w:val=""/>
+      <w:lvlJc w:val="left"/>
+      <w:pPr>
+        <w:tabs>
+          <w:tab w:val="num" w:pos="0"/>
+        </w:tabs>
+        <w:ind w:left="0" w:hanging="0"/>
+      </w:pPr>
+    </w:lvl>
+    <w:lvl w:ilvl="5">
+      <w:start w:val="1"/>
+      <w:numFmt w:val="none"/>
+      <w:suff w:val="nothing"/>
+      <w:lvlText w:val=""/>
+      <w:lvlJc w:val="left"/>
+      <w:pPr>
+        <w:tabs>
+          <w:tab w:val="num" w:pos="0"/>
+        </w:tabs>
+        <w:ind w:left="0" w:hanging="0"/>
+      </w:pPr>
+    </w:lvl>
+    <w:lvl w:ilvl="6">
+      <w:start w:val="1"/>
+      <w:numFmt w:val="none"/>
+      <w:suff w:val="nothing"/>
+      <w:lvlText w:val=""/>
+      <w:lvlJc w:val="left"/>
+      <w:pPr>
+        <w:tabs>
+          <w:tab w:val="num" w:pos="0"/>
+        </w:tabs>
+        <w:ind w:left="0" w:hanging="0"/>
+      </w:pPr>
+    </w:lvl>
+    <w:lvl w:ilvl="7">
+      <w:start w:val="1"/>
+      <w:numFmt w:val="none"/>
+      <w:suff w:val="nothing"/>
+      <w:lvlText w:val=""/>
+      <w:lvlJc w:val="left"/>
+      <w:pPr>
+        <w:tabs>
+          <w:tab w:val="num" w:pos="0"/>
+        </w:tabs>
+        <w:ind w:left="0" w:hanging="0"/>
+      </w:pPr>
+    </w:lvl>
+    <w:lvl w:ilvl="8">
+      <w:start w:val="1"/>
+      <w:numFmt w:val="none"/>
+      <w:suff w:val="nothing"/>
+      <w:lvlText w:val=""/>
+      <w:lvlJc w:val="left"/>
+      <w:pPr>
+        <w:tabs>
+          <w:tab w:val="num" w:pos="0"/>
+        </w:tabs>
+        <w:ind w:left="0" w:hanging="0"/>
+      </w:pPr>
+    </w:lvl>
+  </w:abstractNum>
   <w:num w:numId="1">
-    <w:abstractNumId w:val="3"/>
+    <w:abstractNumId w:val="1"/>
   </w:num>
   <w:num w:numId="2">
     <w:abstractNumId w:val="2"/>
   </w:num>
   <w:num w:numId="3">
-    <w:abstractNumId w:val="1"/>
+    <w:abstractNumId w:val="3"/>
   </w:num>
   <w:num w:numId="4">
-    <w:abstractNumId w:val="0"/>
+    <w:abstractNumId w:val="4"/>
   </w:num>
 </w:numbering>
 </file>
 
 <file path=word/styles.xml><?xml version="1.0" encoding="utf-8"?>
-<w:styles xmlns:mc="http://schemas.openxmlformats.org/markup-compatibility/2006" xmlns:r="http://schemas.openxmlformats.org/officeDocument/2006/relationships" xmlns:w="http://schemas.openxmlformats.org/wordprocessingml/2006/main" xmlns:w14="http://schemas.microsoft.com/office/word/2010/wordml" xmlns:w15="http://schemas.microsoft.com/office/word/2012/wordml" xmlns:w16cid="http://schemas.microsoft.com/office/word/2016/wordml/cid" xmlns:w16se="http://schemas.microsoft.com/office/word/2015/wordml/symex" mc:Ignorable="w14 w15 w16se w16cid">
+<w:styles xmlns:w="http://schemas.openxmlformats.org/wordprocessingml/2006/main" xmlns:w14="http://schemas.microsoft.com/office/word/2010/wordml" xmlns:mc="http://schemas.openxmlformats.org/markup-compatibility/2006" mc:Ignorable="w14">
   <w:docDefaults>
     <w:rPrDefault>
       <w:rPr>
-        <w:rFonts w:asciiTheme="minorHAnsi" w:eastAsiaTheme="minorEastAsia" w:hAnsiTheme="minorHAnsi" w:cstheme="minorBidi"/>
+        <w:rFonts w:ascii="Calibri" w:hAnsi="Calibri" w:eastAsia="游明朝" w:cs="" w:asciiTheme="minorHAnsi" w:cstheme="minorBidi" w:eastAsiaTheme="minorEastAsia" w:hAnsiTheme="minorHAnsi"/>
         <w:sz w:val="22"/>
         <w:szCs w:val="22"/>
         <w:lang w:val="en-US" w:eastAsia="ja-JP" w:bidi="ar-SA"/>
@@ -3540,21 +3689,21 @@
     </w:rPrDefault>
     <w:pPrDefault>
       <w:pPr>
-        <w:suppressAutoHyphens/>
+        <w:suppressAutoHyphens w:val="true"/>
       </w:pPr>
     </w:pPrDefault>
   </w:docDefaults>
   <w:latentStyles w:defLockedState="0" w:defUIPriority="99" w:defSemiHidden="0" w:defUnhideWhenUsed="0" w:defQFormat="0" w:count="375">
     <w:lsdException w:name="Normal" w:uiPriority="0" w:qFormat="1"/>
     <w:lsdException w:name="heading 1" w:uiPriority="9" w:qFormat="1"/>
-    <w:lsdException w:name="heading 2" w:semiHidden="1" w:uiPriority="9" w:unhideWhenUsed="1" w:qFormat="1"/>
-    <w:lsdException w:name="heading 3" w:semiHidden="1" w:uiPriority="9" w:unhideWhenUsed="1" w:qFormat="1"/>
-    <w:lsdException w:name="heading 4" w:semiHidden="1" w:uiPriority="9" w:unhideWhenUsed="1" w:qFormat="1"/>
-    <w:lsdException w:name="heading 5" w:semiHidden="1" w:uiPriority="9" w:unhideWhenUsed="1" w:qFormat="1"/>
-    <w:lsdException w:name="heading 6" w:semiHidden="1" w:uiPriority="9" w:unhideWhenUsed="1" w:qFormat="1"/>
-    <w:lsdException w:name="heading 7" w:semiHidden="1" w:uiPriority="9" w:unhideWhenUsed="1" w:qFormat="1"/>
-    <w:lsdException w:name="heading 8" w:semiHidden="1" w:uiPriority="9" w:unhideWhenUsed="1" w:qFormat="1"/>
-    <w:lsdException w:name="heading 9" w:semiHidden="1" w:uiPriority="9" w:unhideWhenUsed="1" w:qFormat="1"/>
+    <w:lsdException w:name="heading 2" w:uiPriority="9" w:semiHidden="1" w:unhideWhenUsed="1" w:qFormat="1"/>
+    <w:lsdException w:name="heading 3" w:uiPriority="9" w:semiHidden="1" w:unhideWhenUsed="1" w:qFormat="1"/>
+    <w:lsdException w:name="heading 4" w:uiPriority="9" w:semiHidden="1" w:unhideWhenUsed="1" w:qFormat="1"/>
+    <w:lsdException w:name="heading 5" w:uiPriority="9" w:semiHidden="1" w:unhideWhenUsed="1" w:qFormat="1"/>
+    <w:lsdException w:name="heading 6" w:uiPriority="9" w:semiHidden="1" w:unhideWhenUsed="1" w:qFormat="1"/>
+    <w:lsdException w:name="heading 7" w:uiPriority="9" w:semiHidden="1" w:unhideWhenUsed="1" w:qFormat="1"/>
+    <w:lsdException w:name="heading 8" w:uiPriority="9" w:semiHidden="1" w:unhideWhenUsed="1" w:qFormat="1"/>
+    <w:lsdException w:name="heading 9" w:uiPriority="9" w:semiHidden="1" w:unhideWhenUsed="1" w:qFormat="1"/>
     <w:lsdException w:name="index 1" w:semiHidden="1" w:unhideWhenUsed="1"/>
     <w:lsdException w:name="index 2" w:semiHidden="1" w:unhideWhenUsed="1"/>
     <w:lsdException w:name="index 3" w:semiHidden="1" w:unhideWhenUsed="1"/>
@@ -3564,22 +3713,22 @@
     <w:lsdException w:name="index 7" w:semiHidden="1" w:unhideWhenUsed="1"/>
     <w:lsdException w:name="index 8" w:semiHidden="1" w:unhideWhenUsed="1"/>
     <w:lsdException w:name="index 9" w:semiHidden="1" w:unhideWhenUsed="1"/>
-    <w:lsdException w:name="toc 1" w:semiHidden="1" w:uiPriority="39" w:unhideWhenUsed="1"/>
-    <w:lsdException w:name="toc 2" w:semiHidden="1" w:uiPriority="39" w:unhideWhenUsed="1"/>
-    <w:lsdException w:name="toc 3" w:semiHidden="1" w:uiPriority="39" w:unhideWhenUsed="1"/>
-    <w:lsdException w:name="toc 4" w:semiHidden="1" w:uiPriority="39" w:unhideWhenUsed="1"/>
-    <w:lsdException w:name="toc 5" w:semiHidden="1" w:uiPriority="39" w:unhideWhenUsed="1"/>
-    <w:lsdException w:name="toc 6" w:semiHidden="1" w:uiPriority="39" w:unhideWhenUsed="1"/>
-    <w:lsdException w:name="toc 7" w:semiHidden="1" w:uiPriority="39" w:unhideWhenUsed="1"/>
-    <w:lsdException w:name="toc 8" w:semiHidden="1" w:uiPriority="39" w:unhideWhenUsed="1"/>
-    <w:lsdException w:name="toc 9" w:semiHidden="1" w:uiPriority="39" w:unhideWhenUsed="1"/>
+    <w:lsdException w:name="toc 1" w:uiPriority="39" w:semiHidden="1" w:unhideWhenUsed="1"/>
+    <w:lsdException w:name="toc 2" w:uiPriority="39" w:semiHidden="1" w:unhideWhenUsed="1"/>
+    <w:lsdException w:name="toc 3" w:uiPriority="39" w:semiHidden="1" w:unhideWhenUsed="1"/>
+    <w:lsdException w:name="toc 4" w:uiPriority="39" w:semiHidden="1" w:unhideWhenUsed="1"/>
+    <w:lsdException w:name="toc 5" w:uiPriority="39" w:semiHidden="1" w:unhideWhenUsed="1"/>
+    <w:lsdException w:name="toc 6" w:uiPriority="39" w:semiHidden="1" w:unhideWhenUsed="1"/>
+    <w:lsdException w:name="toc 7" w:uiPriority="39" w:semiHidden="1" w:unhideWhenUsed="1"/>
+    <w:lsdException w:name="toc 8" w:uiPriority="39" w:semiHidden="1" w:unhideWhenUsed="1"/>
+    <w:lsdException w:name="toc 9" w:uiPriority="39" w:semiHidden="1" w:unhideWhenUsed="1"/>
     <w:lsdException w:name="Normal Indent" w:semiHidden="1" w:unhideWhenUsed="1"/>
     <w:lsdException w:name="footnote text" w:semiHidden="1" w:unhideWhenUsed="1"/>
     <w:lsdException w:name="annotation text" w:semiHidden="1" w:unhideWhenUsed="1"/>
     <w:lsdException w:name="header" w:semiHidden="1" w:unhideWhenUsed="1"/>
     <w:lsdException w:name="footer" w:semiHidden="1" w:unhideWhenUsed="1"/>
     <w:lsdException w:name="index heading" w:semiHidden="1" w:unhideWhenUsed="1"/>
-    <w:lsdException w:name="caption" w:semiHidden="1" w:uiPriority="35" w:unhideWhenUsed="1" w:qFormat="1"/>
+    <w:lsdException w:name="caption" w:uiPriority="35" w:semiHidden="1" w:unhideWhenUsed="1" w:qFormat="1"/>
     <w:lsdException w:name="table of figures" w:semiHidden="1" w:unhideWhenUsed="1"/>
     <w:lsdException w:name="envelope address" w:semiHidden="1" w:unhideWhenUsed="1"/>
     <w:lsdException w:name="envelope return" w:semiHidden="1" w:unhideWhenUsed="1"/>
@@ -3610,7 +3759,7 @@
     <w:lsdException w:name="Title" w:uiPriority="10" w:qFormat="1"/>
     <w:lsdException w:name="Closing" w:semiHidden="1" w:unhideWhenUsed="1"/>
     <w:lsdException w:name="Signature" w:semiHidden="1" w:unhideWhenUsed="1"/>
-    <w:lsdException w:name="Default Paragraph Font" w:semiHidden="1" w:uiPriority="1" w:unhideWhenUsed="1"/>
+    <w:lsdException w:name="Default Paragraph Font" w:uiPriority="1" w:semiHidden="1" w:unhideWhenUsed="1"/>
     <w:lsdException w:name="Body Text" w:semiHidden="1" w:unhideWhenUsed="1"/>
     <w:lsdException w:name="Body Text Indent" w:semiHidden="1" w:unhideWhenUsed="1"/>
     <w:lsdException w:name="List Continue" w:semiHidden="1" w:unhideWhenUsed="1"/>
@@ -3810,8 +3959,8 @@
     <w:lsdException w:name="Subtle Reference" w:uiPriority="31" w:qFormat="1"/>
     <w:lsdException w:name="Intense Reference" w:uiPriority="32" w:qFormat="1"/>
     <w:lsdException w:name="Book Title" w:uiPriority="33" w:qFormat="1"/>
-    <w:lsdException w:name="Bibliography" w:semiHidden="1" w:uiPriority="37" w:unhideWhenUsed="1"/>
-    <w:lsdException w:name="TOC Heading" w:semiHidden="1" w:uiPriority="39" w:unhideWhenUsed="1" w:qFormat="1"/>
+    <w:lsdException w:name="Bibliography" w:uiPriority="37" w:semiHidden="1" w:unhideWhenUsed="1"/>
+    <w:lsdException w:name="TOC Heading" w:uiPriority="39" w:semiHidden="1" w:unhideWhenUsed="1" w:qFormat="1"/>
     <w:lsdException w:name="Plain Table 1" w:uiPriority="41"/>
     <w:lsdException w:name="Plain Table 2" w:uiPriority="42"/>
     <w:lsdException w:name="Plain Table 3" w:uiPriority="43"/>
@@ -3921,58 +4070,70 @@
     <w:lsdException w:name="Hashtag" w:semiHidden="1" w:unhideWhenUsed="1"/>
     <w:lsdException w:name="Unresolved Mention" w:semiHidden="1" w:unhideWhenUsed="1"/>
   </w:latentStyles>
-  <w:style w:type="paragraph" w:default="1" w:styleId="Normal">
+  <w:style w:type="paragraph" w:styleId="Normal" w:default="1">
     <w:name w:val="Normal"/>
     <w:qFormat/>
     <w:pPr>
-      <w:spacing w:after="160" w:line="259" w:lineRule="auto"/>
+      <w:widowControl/>
+      <w:suppressAutoHyphens w:val="true"/>
+      <w:bidi w:val="0"/>
+      <w:spacing w:lineRule="auto" w:line="259" w:before="0" w:after="160"/>
+      <w:jc w:val="left"/>
     </w:pPr>
+    <w:rPr>
+      <w:rFonts w:ascii="Calibri" w:hAnsi="Calibri" w:eastAsia="游明朝" w:cs="" w:asciiTheme="minorHAnsi" w:cstheme="minorBidi" w:eastAsiaTheme="minorEastAsia" w:hAnsiTheme="minorHAnsi"/>
+      <w:color w:val="auto"/>
+      <w:kern w:val="0"/>
+      <w:sz w:val="22"/>
+      <w:szCs w:val="22"/>
+      <w:lang w:val="en-US" w:eastAsia="ja-JP" w:bidi="ar-SA"/>
+    </w:rPr>
   </w:style>
   <w:style w:type="paragraph" w:styleId="Heading1">
-    <w:name w:val="heading 1"/>
+    <w:name w:val="Heading 1"/>
     <w:basedOn w:val="Normal"/>
     <w:next w:val="Normal"/>
     <w:link w:val="Heading1Char"/>
     <w:uiPriority w:val="9"/>
     <w:qFormat/>
-    <w:rsid w:val="008807B5"/>
+    <w:rsid w:val="008807b5"/>
     <w:pPr>
-      <w:keepNext/>
+      <w:keepNext w:val="true"/>
       <w:keepLines/>
       <w:spacing w:before="240" w:after="0"/>
       <w:outlineLvl w:val="0"/>
     </w:pPr>
     <w:rPr>
-      <w:rFonts w:asciiTheme="majorHAnsi" w:eastAsiaTheme="majorEastAsia" w:hAnsiTheme="majorHAnsi" w:cstheme="majorBidi"/>
-      <w:color w:val="2F5496" w:themeColor="accent1" w:themeShade="BF"/>
+      <w:rFonts w:ascii="Calibri Light" w:hAnsi="Calibri Light" w:eastAsia="游ゴシック Light" w:cs="" w:asciiTheme="majorHAnsi" w:cstheme="majorBidi" w:eastAsiaTheme="majorEastAsia" w:hAnsiTheme="majorHAnsi"/>
+      <w:color w:val="2F5496" w:themeColor="accent1" w:themeShade="bf"/>
       <w:sz w:val="32"/>
       <w:szCs w:val="32"/>
     </w:rPr>
   </w:style>
   <w:style w:type="paragraph" w:styleId="Heading2">
-    <w:name w:val="heading 2"/>
+    <w:name w:val="Heading 2"/>
     <w:basedOn w:val="Normal"/>
     <w:next w:val="Normal"/>
     <w:link w:val="Heading2Char"/>
     <w:uiPriority w:val="9"/>
     <w:unhideWhenUsed/>
     <w:qFormat/>
-    <w:rsid w:val="008807B5"/>
+    <w:rsid w:val="008807b5"/>
     <w:pPr>
-      <w:keepNext/>
+      <w:keepNext w:val="true"/>
       <w:keepLines/>
       <w:spacing w:before="40" w:after="0"/>
       <w:outlineLvl w:val="1"/>
     </w:pPr>
     <w:rPr>
-      <w:rFonts w:asciiTheme="majorHAnsi" w:eastAsiaTheme="majorEastAsia" w:hAnsiTheme="majorHAnsi" w:cstheme="majorBidi"/>
-      <w:color w:val="2F5496" w:themeColor="accent1" w:themeShade="BF"/>
+      <w:rFonts w:ascii="Calibri Light" w:hAnsi="Calibri Light" w:eastAsia="游ゴシック Light" w:cs="" w:asciiTheme="majorHAnsi" w:cstheme="majorBidi" w:eastAsiaTheme="majorEastAsia" w:hAnsiTheme="majorHAnsi"/>
+      <w:color w:val="2F5496" w:themeColor="accent1" w:themeShade="bf"/>
       <w:sz w:val="26"/>
       <w:szCs w:val="26"/>
     </w:rPr>
   </w:style>
   <w:style w:type="paragraph" w:styleId="Heading3">
-    <w:name w:val="heading 3"/>
+    <w:name w:val="Heading 3"/>
     <w:basedOn w:val="Normal"/>
     <w:next w:val="Normal"/>
     <w:link w:val="Heading3Char"/>
@@ -3981,23 +4142,354 @@
     <w:qFormat/>
     <w:rsid w:val="00635706"/>
     <w:pPr>
-      <w:keepNext/>
+      <w:keepNext w:val="true"/>
       <w:keepLines/>
       <w:spacing w:before="40" w:after="0"/>
       <w:outlineLvl w:val="2"/>
     </w:pPr>
     <w:rPr>
-      <w:rFonts w:asciiTheme="majorHAnsi" w:eastAsiaTheme="majorEastAsia" w:hAnsiTheme="majorHAnsi" w:cstheme="majorBidi"/>
-      <w:color w:val="1F3763" w:themeColor="accent1" w:themeShade="7F"/>
+      <w:rFonts w:ascii="Calibri Light" w:hAnsi="Calibri Light" w:eastAsia="游ゴシック Light" w:cs="" w:asciiTheme="majorHAnsi" w:cstheme="majorBidi" w:eastAsiaTheme="majorEastAsia" w:hAnsiTheme="majorHAnsi"/>
+      <w:color w:val="1F3763" w:themeColor="accent1" w:themeShade="7f"/>
       <w:sz w:val="24"/>
       <w:szCs w:val="24"/>
     </w:rPr>
   </w:style>
-  <w:style w:type="character" w:default="1" w:styleId="DefaultParagraphFont">
+  <w:style w:type="character" w:styleId="DefaultParagraphFont" w:default="1">
     <w:name w:val="Default Paragraph Font"/>
     <w:uiPriority w:val="1"/>
     <w:semiHidden/>
     <w:unhideWhenUsed/>
+    <w:qFormat/>
+    <w:rPr/>
+  </w:style>
+  <w:style w:type="character" w:styleId="PlaceholderText">
+    <w:name w:val="Placeholder Text"/>
+    <w:basedOn w:val="DefaultParagraphFont"/>
+    <w:uiPriority w:val="99"/>
+    <w:semiHidden/>
+    <w:qFormat/>
+    <w:rsid w:val="00f76a62"/>
+    <w:rPr>
+      <w:color w:val="808080"/>
+    </w:rPr>
+  </w:style>
+  <w:style w:type="character" w:styleId="Heading1Char" w:customStyle="1">
+    <w:name w:val="Heading 1 Char"/>
+    <w:basedOn w:val="DefaultParagraphFont"/>
+    <w:link w:val="Heading1"/>
+    <w:uiPriority w:val="9"/>
+    <w:qFormat/>
+    <w:rsid w:val="008807b5"/>
+    <w:rPr>
+      <w:rFonts w:ascii="Calibri Light" w:hAnsi="Calibri Light" w:eastAsia="游ゴシック Light" w:cs="" w:asciiTheme="majorHAnsi" w:cstheme="majorBidi" w:eastAsiaTheme="majorEastAsia" w:hAnsiTheme="majorHAnsi"/>
+      <w:color w:val="2F5496" w:themeColor="accent1" w:themeShade="bf"/>
+      <w:sz w:val="32"/>
+      <w:szCs w:val="32"/>
+    </w:rPr>
+  </w:style>
+  <w:style w:type="character" w:styleId="Heading2Char" w:customStyle="1">
+    <w:name w:val="Heading 2 Char"/>
+    <w:basedOn w:val="DefaultParagraphFont"/>
+    <w:link w:val="Heading2"/>
+    <w:uiPriority w:val="9"/>
+    <w:qFormat/>
+    <w:rsid w:val="008807b5"/>
+    <w:rPr>
+      <w:rFonts w:ascii="Calibri Light" w:hAnsi="Calibri Light" w:eastAsia="游ゴシック Light" w:cs="" w:asciiTheme="majorHAnsi" w:cstheme="majorBidi" w:eastAsiaTheme="majorEastAsia" w:hAnsiTheme="majorHAnsi"/>
+      <w:color w:val="2F5496" w:themeColor="accent1" w:themeShade="bf"/>
+      <w:sz w:val="26"/>
+      <w:szCs w:val="26"/>
+    </w:rPr>
+  </w:style>
+  <w:style w:type="character" w:styleId="InternetLink">
+    <w:name w:val="Hyperlink"/>
+    <w:basedOn w:val="DefaultParagraphFont"/>
+    <w:uiPriority w:val="99"/>
+    <w:unhideWhenUsed/>
+    <w:rsid w:val="00635706"/>
+    <w:rPr>
+      <w:color w:val="0563C1" w:themeColor="hyperlink"/>
+      <w:u w:val="single"/>
+    </w:rPr>
+  </w:style>
+  <w:style w:type="character" w:styleId="HeaderChar" w:customStyle="1">
+    <w:name w:val="Header Char"/>
+    <w:basedOn w:val="DefaultParagraphFont"/>
+    <w:link w:val="Header"/>
+    <w:uiPriority w:val="99"/>
+    <w:qFormat/>
+    <w:rsid w:val="00635706"/>
+    <w:rPr/>
+  </w:style>
+  <w:style w:type="character" w:styleId="FooterChar" w:customStyle="1">
+    <w:name w:val="Footer Char"/>
+    <w:basedOn w:val="DefaultParagraphFont"/>
+    <w:link w:val="Footer"/>
+    <w:uiPriority w:val="99"/>
+    <w:qFormat/>
+    <w:rsid w:val="00635706"/>
+    <w:rPr/>
+  </w:style>
+  <w:style w:type="character" w:styleId="NoSpacingChar" w:customStyle="1">
+    <w:name w:val="No Spacing Char"/>
+    <w:basedOn w:val="DefaultParagraphFont"/>
+    <w:link w:val="NoSpacing"/>
+    <w:uiPriority w:val="1"/>
+    <w:qFormat/>
+    <w:rsid w:val="00635706"/>
+    <w:rPr>
+      <w:lang w:eastAsia="en-US"/>
+    </w:rPr>
+  </w:style>
+  <w:style w:type="character" w:styleId="Heading3Char" w:customStyle="1">
+    <w:name w:val="Heading 3 Char"/>
+    <w:basedOn w:val="DefaultParagraphFont"/>
+    <w:link w:val="Heading3"/>
+    <w:uiPriority w:val="9"/>
+    <w:qFormat/>
+    <w:rsid w:val="00635706"/>
+    <w:rPr>
+      <w:rFonts w:ascii="Calibri Light" w:hAnsi="Calibri Light" w:eastAsia="游ゴシック Light" w:cs="" w:asciiTheme="majorHAnsi" w:cstheme="majorBidi" w:eastAsiaTheme="majorEastAsia" w:hAnsiTheme="majorHAnsi"/>
+      <w:color w:val="1F3763" w:themeColor="accent1" w:themeShade="7f"/>
+      <w:sz w:val="24"/>
+      <w:szCs w:val="24"/>
+    </w:rPr>
+  </w:style>
+  <w:style w:type="character" w:styleId="UnresolvedMention">
+    <w:name w:val="Unresolved Mention"/>
+    <w:basedOn w:val="DefaultParagraphFont"/>
+    <w:uiPriority w:val="99"/>
+    <w:semiHidden/>
+    <w:unhideWhenUsed/>
+    <w:qFormat/>
+    <w:rsid w:val="00e21ddf"/>
+    <w:rPr>
+      <w:color w:val="605E5C"/>
+      <w:shd w:fill="E1DFDD" w:val="clear"/>
+    </w:rPr>
+  </w:style>
+  <w:style w:type="character" w:styleId="IndexLink" w:customStyle="1">
+    <w:name w:val="Index Link"/>
+    <w:qFormat/>
+    <w:rPr/>
+  </w:style>
+  <w:style w:type="paragraph" w:styleId="Heading" w:customStyle="1">
+    <w:name w:val="Heading"/>
+    <w:basedOn w:val="Normal"/>
+    <w:next w:val="TextBody"/>
+    <w:qFormat/>
+    <w:pPr>
+      <w:keepNext w:val="true"/>
+      <w:spacing w:before="240" w:after="120"/>
+    </w:pPr>
+    <w:rPr>
+      <w:rFonts w:ascii="Liberation Sans" w:hAnsi="Liberation Sans" w:eastAsia="Noto Sans CJK SC" w:cs="Lohit Devanagari"/>
+      <w:sz w:val="28"/>
+      <w:szCs w:val="28"/>
+    </w:rPr>
+  </w:style>
+  <w:style w:type="paragraph" w:styleId="TextBody">
+    <w:name w:val="Body Text"/>
+    <w:basedOn w:val="Normal"/>
+    <w:pPr>
+      <w:spacing w:lineRule="auto" w:line="276" w:before="0" w:after="140"/>
+    </w:pPr>
+    <w:rPr/>
+  </w:style>
+  <w:style w:type="paragraph" w:styleId="List">
+    <w:name w:val="List"/>
+    <w:basedOn w:val="TextBody"/>
+    <w:pPr/>
+    <w:rPr>
+      <w:rFonts w:cs="Lohit Devanagari"/>
+    </w:rPr>
+  </w:style>
+  <w:style w:type="paragraph" w:styleId="Caption">
+    <w:name w:val="Caption"/>
+    <w:basedOn w:val="Normal"/>
+    <w:qFormat/>
+    <w:pPr>
+      <w:suppressLineNumbers/>
+      <w:spacing w:before="120" w:after="120"/>
+    </w:pPr>
+    <w:rPr>
+      <w:rFonts w:cs="Lohit Devanagari"/>
+      <w:i/>
+      <w:iCs/>
+      <w:sz w:val="24"/>
+      <w:szCs w:val="24"/>
+    </w:rPr>
+  </w:style>
+  <w:style w:type="paragraph" w:styleId="Index" w:customStyle="1">
+    <w:name w:val="Index"/>
+    <w:basedOn w:val="Normal"/>
+    <w:qFormat/>
+    <w:pPr>
+      <w:suppressLineNumbers/>
+    </w:pPr>
+    <w:rPr>
+      <w:rFonts w:cs="Lohit Devanagari"/>
+    </w:rPr>
+  </w:style>
+  <w:style w:type="paragraph" w:styleId="Caption1">
+    <w:name w:val="caption"/>
+    <w:basedOn w:val="Normal"/>
+    <w:qFormat/>
+    <w:pPr>
+      <w:suppressLineNumbers/>
+      <w:spacing w:before="120" w:after="120"/>
+    </w:pPr>
+    <w:rPr>
+      <w:rFonts w:cs="Lohit Devanagari"/>
+      <w:i/>
+      <w:iCs/>
+      <w:sz w:val="24"/>
+      <w:szCs w:val="24"/>
+    </w:rPr>
+  </w:style>
+  <w:style w:type="paragraph" w:styleId="TOCHeading">
+    <w:name w:val="TOC Heading"/>
+    <w:basedOn w:val="Heading1"/>
+    <w:next w:val="Normal"/>
+    <w:uiPriority w:val="39"/>
+    <w:unhideWhenUsed/>
+    <w:qFormat/>
+    <w:rsid w:val="00635706"/>
+    <w:pPr/>
+    <w:rPr>
+      <w:lang w:eastAsia="en-US"/>
+    </w:rPr>
+  </w:style>
+  <w:style w:type="paragraph" w:styleId="Contents1">
+    <w:name w:val="TOC 1"/>
+    <w:basedOn w:val="Normal"/>
+    <w:next w:val="Normal"/>
+    <w:autoRedefine/>
+    <w:uiPriority w:val="39"/>
+    <w:unhideWhenUsed/>
+    <w:rsid w:val="00635706"/>
+    <w:pPr>
+      <w:spacing w:before="0" w:after="100"/>
+    </w:pPr>
+    <w:rPr/>
+  </w:style>
+  <w:style w:type="paragraph" w:styleId="Contents2">
+    <w:name w:val="TOC 2"/>
+    <w:basedOn w:val="Normal"/>
+    <w:next w:val="Normal"/>
+    <w:autoRedefine/>
+    <w:uiPriority w:val="39"/>
+    <w:unhideWhenUsed/>
+    <w:rsid w:val="00635706"/>
+    <w:pPr>
+      <w:spacing w:before="0" w:after="100"/>
+      <w:ind w:left="220" w:hanging="0"/>
+    </w:pPr>
+    <w:rPr/>
+  </w:style>
+  <w:style w:type="paragraph" w:styleId="HeaderandFooter" w:customStyle="1">
+    <w:name w:val="Header and Footer"/>
+    <w:basedOn w:val="Normal"/>
+    <w:qFormat/>
+    <w:pPr/>
+    <w:rPr/>
+  </w:style>
+  <w:style w:type="paragraph" w:styleId="Header">
+    <w:name w:val="Header"/>
+    <w:basedOn w:val="Normal"/>
+    <w:link w:val="HeaderChar"/>
+    <w:uiPriority w:val="99"/>
+    <w:unhideWhenUsed/>
+    <w:rsid w:val="00635706"/>
+    <w:pPr>
+      <w:tabs>
+        <w:tab w:val="clear" w:pos="720"/>
+        <w:tab w:val="center" w:pos="4419" w:leader="none"/>
+        <w:tab w:val="right" w:pos="8838" w:leader="none"/>
+      </w:tabs>
+      <w:spacing w:lineRule="auto" w:line="240" w:before="0" w:after="0"/>
+    </w:pPr>
+    <w:rPr/>
+  </w:style>
+  <w:style w:type="paragraph" w:styleId="Footer">
+    <w:name w:val="Footer"/>
+    <w:basedOn w:val="Normal"/>
+    <w:link w:val="FooterChar"/>
+    <w:uiPriority w:val="99"/>
+    <w:unhideWhenUsed/>
+    <w:rsid w:val="00635706"/>
+    <w:pPr>
+      <w:tabs>
+        <w:tab w:val="clear" w:pos="720"/>
+        <w:tab w:val="center" w:pos="4419" w:leader="none"/>
+        <w:tab w:val="right" w:pos="8838" w:leader="none"/>
+      </w:tabs>
+      <w:spacing w:lineRule="auto" w:line="240" w:before="0" w:after="0"/>
+    </w:pPr>
+    <w:rPr/>
+  </w:style>
+  <w:style w:type="paragraph" w:styleId="NoSpacing">
+    <w:name w:val="No Spacing"/>
+    <w:link w:val="NoSpacingChar"/>
+    <w:uiPriority w:val="1"/>
+    <w:qFormat/>
+    <w:rsid w:val="00635706"/>
+    <w:pPr>
+      <w:widowControl/>
+      <w:suppressAutoHyphens w:val="true"/>
+      <w:bidi w:val="0"/>
+      <w:spacing w:before="0" w:after="0"/>
+      <w:jc w:val="left"/>
+    </w:pPr>
+    <w:rPr>
+      <w:rFonts w:ascii="Calibri" w:hAnsi="Calibri" w:eastAsia="游明朝" w:cs="" w:asciiTheme="minorHAnsi" w:cstheme="minorBidi" w:eastAsiaTheme="minorEastAsia" w:hAnsiTheme="minorHAnsi"/>
+      <w:color w:val="auto"/>
+      <w:kern w:val="0"/>
+      <w:sz w:val="22"/>
+      <w:szCs w:val="22"/>
+      <w:lang w:eastAsia="en-US" w:val="en-US" w:bidi="ar-SA"/>
+    </w:rPr>
+  </w:style>
+  <w:style w:type="paragraph" w:styleId="ListParagraph">
+    <w:name w:val="List Paragraph"/>
+    <w:basedOn w:val="Normal"/>
+    <w:uiPriority w:val="34"/>
+    <w:qFormat/>
+    <w:rsid w:val="00e21ddf"/>
+    <w:pPr>
+      <w:spacing w:before="0" w:after="160"/>
+      <w:ind w:left="720" w:hanging="0"/>
+      <w:contextualSpacing/>
+    </w:pPr>
+    <w:rPr/>
+  </w:style>
+  <w:style w:type="paragraph" w:styleId="Contents3">
+    <w:name w:val="TOC 3"/>
+    <w:basedOn w:val="Normal"/>
+    <w:next w:val="Normal"/>
+    <w:autoRedefine/>
+    <w:uiPriority w:val="39"/>
+    <w:unhideWhenUsed/>
+    <w:rsid w:val="003a6c73"/>
+    <w:pPr>
+      <w:spacing w:before="0" w:after="100"/>
+      <w:ind w:left="440" w:hanging="0"/>
+    </w:pPr>
+    <w:rPr/>
+  </w:style>
+  <w:style w:type="paragraph" w:styleId="FrameContents" w:customStyle="1">
+    <w:name w:val="Frame Contents"/>
+    <w:basedOn w:val="Normal"/>
+    <w:qFormat/>
+    <w:pPr/>
+    <w:rPr/>
+  </w:style>
+  <w:style w:type="numbering" w:styleId="NoList" w:default="1">
+    <w:name w:val="No List"/>
+    <w:uiPriority w:val="99"/>
+    <w:semiHidden/>
+    <w:unhideWhenUsed/>
+    <w:qFormat/>
   </w:style>
   <w:style w:type="table" w:default="1" w:styleId="TableNormal">
     <w:name w:val="Normal Table"/>
@@ -4014,300 +4506,19 @@
       </w:tblCellMar>
     </w:tblPr>
   </w:style>
-  <w:style w:type="numbering" w:default="1" w:styleId="NoList">
-    <w:name w:val="No List"/>
-    <w:uiPriority w:val="99"/>
-    <w:semiHidden/>
-    <w:unhideWhenUsed/>
-  </w:style>
-  <w:style w:type="character" w:styleId="PlaceholderText">
-    <w:name w:val="Placeholder Text"/>
-    <w:basedOn w:val="DefaultParagraphFont"/>
-    <w:uiPriority w:val="99"/>
-    <w:semiHidden/>
-    <w:qFormat/>
-    <w:rsid w:val="00F76A62"/>
-    <w:rPr>
-      <w:color w:val="808080"/>
-    </w:rPr>
-  </w:style>
-  <w:style w:type="character" w:customStyle="1" w:styleId="Heading1Char">
-    <w:name w:val="Heading 1 Char"/>
-    <w:basedOn w:val="DefaultParagraphFont"/>
-    <w:link w:val="Heading1"/>
-    <w:uiPriority w:val="9"/>
-    <w:qFormat/>
-    <w:rsid w:val="008807B5"/>
-    <w:rPr>
-      <w:rFonts w:asciiTheme="majorHAnsi" w:eastAsiaTheme="majorEastAsia" w:hAnsiTheme="majorHAnsi" w:cstheme="majorBidi"/>
-      <w:color w:val="2F5496" w:themeColor="accent1" w:themeShade="BF"/>
-      <w:sz w:val="32"/>
-      <w:szCs w:val="32"/>
-    </w:rPr>
-  </w:style>
-  <w:style w:type="character" w:customStyle="1" w:styleId="Heading2Char">
-    <w:name w:val="Heading 2 Char"/>
-    <w:basedOn w:val="DefaultParagraphFont"/>
-    <w:link w:val="Heading2"/>
-    <w:uiPriority w:val="9"/>
-    <w:qFormat/>
-    <w:rsid w:val="008807B5"/>
-    <w:rPr>
-      <w:rFonts w:asciiTheme="majorHAnsi" w:eastAsiaTheme="majorEastAsia" w:hAnsiTheme="majorHAnsi" w:cstheme="majorBidi"/>
-      <w:color w:val="2F5496" w:themeColor="accent1" w:themeShade="BF"/>
-      <w:sz w:val="26"/>
-      <w:szCs w:val="26"/>
-    </w:rPr>
-  </w:style>
-  <w:style w:type="character" w:styleId="Hyperlink">
-    <w:name w:val="Hyperlink"/>
-    <w:basedOn w:val="DefaultParagraphFont"/>
-    <w:uiPriority w:val="99"/>
-    <w:unhideWhenUsed/>
-    <w:rsid w:val="00635706"/>
-    <w:rPr>
-      <w:color w:val="0563C1" w:themeColor="hyperlink"/>
-      <w:u w:val="single"/>
-    </w:rPr>
-  </w:style>
-  <w:style w:type="character" w:customStyle="1" w:styleId="HeaderChar">
-    <w:name w:val="Header Char"/>
-    <w:basedOn w:val="DefaultParagraphFont"/>
-    <w:link w:val="Header"/>
-    <w:uiPriority w:val="99"/>
-    <w:qFormat/>
-    <w:rsid w:val="00635706"/>
-  </w:style>
-  <w:style w:type="character" w:customStyle="1" w:styleId="FooterChar">
-    <w:name w:val="Footer Char"/>
-    <w:basedOn w:val="DefaultParagraphFont"/>
-    <w:link w:val="Footer"/>
-    <w:uiPriority w:val="99"/>
-    <w:qFormat/>
-    <w:rsid w:val="00635706"/>
-  </w:style>
-  <w:style w:type="character" w:customStyle="1" w:styleId="NoSpacingChar">
-    <w:name w:val="No Spacing Char"/>
-    <w:basedOn w:val="DefaultParagraphFont"/>
-    <w:link w:val="NoSpacing"/>
-    <w:uiPriority w:val="1"/>
-    <w:qFormat/>
-    <w:rsid w:val="00635706"/>
-    <w:rPr>
-      <w:lang w:eastAsia="en-US"/>
-    </w:rPr>
-  </w:style>
-  <w:style w:type="character" w:customStyle="1" w:styleId="Heading3Char">
-    <w:name w:val="Heading 3 Char"/>
-    <w:basedOn w:val="DefaultParagraphFont"/>
-    <w:link w:val="Heading3"/>
-    <w:uiPriority w:val="9"/>
-    <w:qFormat/>
-    <w:rsid w:val="00635706"/>
-    <w:rPr>
-      <w:rFonts w:asciiTheme="majorHAnsi" w:eastAsiaTheme="majorEastAsia" w:hAnsiTheme="majorHAnsi" w:cstheme="majorBidi"/>
-      <w:color w:val="1F3763" w:themeColor="accent1" w:themeShade="7F"/>
-      <w:sz w:val="24"/>
-      <w:szCs w:val="24"/>
-    </w:rPr>
-  </w:style>
-  <w:style w:type="character" w:styleId="UnresolvedMention">
-    <w:name w:val="Unresolved Mention"/>
-    <w:basedOn w:val="DefaultParagraphFont"/>
-    <w:uiPriority w:val="99"/>
-    <w:semiHidden/>
-    <w:unhideWhenUsed/>
-    <w:qFormat/>
-    <w:rsid w:val="00E21DDF"/>
-    <w:rPr>
-      <w:color w:val="605E5C"/>
-      <w:shd w:val="clear" w:color="auto" w:fill="E1DFDD"/>
-    </w:rPr>
-  </w:style>
-  <w:style w:type="character" w:customStyle="1" w:styleId="IndexLink">
-    <w:name w:val="Index Link"/>
-    <w:qFormat/>
-  </w:style>
-  <w:style w:type="paragraph" w:customStyle="1" w:styleId="Heading">
-    <w:name w:val="Heading"/>
-    <w:basedOn w:val="Normal"/>
-    <w:next w:val="BodyText"/>
-    <w:qFormat/>
-    <w:pPr>
-      <w:keepNext/>
-      <w:spacing w:before="240" w:after="120"/>
-    </w:pPr>
-    <w:rPr>
-      <w:rFonts w:ascii="Liberation Sans" w:eastAsia="Noto Sans CJK SC" w:hAnsi="Liberation Sans" w:cs="Lohit Devanagari"/>
-      <w:sz w:val="28"/>
-      <w:szCs w:val="28"/>
-    </w:rPr>
-  </w:style>
-  <w:style w:type="paragraph" w:styleId="BodyText">
-    <w:name w:val="Body Text"/>
-    <w:basedOn w:val="Normal"/>
-    <w:pPr>
-      <w:spacing w:after="140" w:line="276" w:lineRule="auto"/>
-    </w:pPr>
-  </w:style>
-  <w:style w:type="paragraph" w:styleId="List">
-    <w:name w:val="List"/>
-    <w:basedOn w:val="BodyText"/>
-    <w:rPr>
-      <w:rFonts w:cs="Lohit Devanagari"/>
-    </w:rPr>
-  </w:style>
-  <w:style w:type="paragraph" w:styleId="Caption">
-    <w:name w:val="caption"/>
-    <w:basedOn w:val="Normal"/>
-    <w:qFormat/>
-    <w:pPr>
-      <w:suppressLineNumbers/>
-      <w:spacing w:before="120" w:after="120"/>
-    </w:pPr>
-    <w:rPr>
-      <w:rFonts w:cs="Lohit Devanagari"/>
-      <w:i/>
-      <w:iCs/>
-      <w:sz w:val="24"/>
-      <w:szCs w:val="24"/>
-    </w:rPr>
-  </w:style>
-  <w:style w:type="paragraph" w:customStyle="1" w:styleId="Index">
-    <w:name w:val="Index"/>
-    <w:basedOn w:val="Normal"/>
-    <w:qFormat/>
-    <w:pPr>
-      <w:suppressLineNumbers/>
-    </w:pPr>
-    <w:rPr>
-      <w:rFonts w:cs="Lohit Devanagari"/>
-    </w:rPr>
-  </w:style>
-  <w:style w:type="paragraph" w:styleId="TOCHeading">
-    <w:name w:val="TOC Heading"/>
-    <w:basedOn w:val="Heading1"/>
-    <w:next w:val="Normal"/>
-    <w:uiPriority w:val="39"/>
-    <w:unhideWhenUsed/>
-    <w:qFormat/>
-    <w:rsid w:val="00635706"/>
-    <w:rPr>
-      <w:lang w:eastAsia="en-US"/>
-    </w:rPr>
-  </w:style>
-  <w:style w:type="paragraph" w:styleId="TOC1">
-    <w:name w:val="toc 1"/>
-    <w:basedOn w:val="Normal"/>
-    <w:next w:val="Normal"/>
-    <w:autoRedefine/>
-    <w:uiPriority w:val="39"/>
-    <w:unhideWhenUsed/>
-    <w:rsid w:val="00635706"/>
-    <w:pPr>
-      <w:spacing w:after="100"/>
-    </w:pPr>
-  </w:style>
-  <w:style w:type="paragraph" w:styleId="TOC2">
-    <w:name w:val="toc 2"/>
-    <w:basedOn w:val="Normal"/>
-    <w:next w:val="Normal"/>
-    <w:autoRedefine/>
-    <w:uiPriority w:val="39"/>
-    <w:unhideWhenUsed/>
-    <w:rsid w:val="00635706"/>
-    <w:pPr>
-      <w:spacing w:after="100"/>
-      <w:ind w:left="220"/>
-    </w:pPr>
-  </w:style>
-  <w:style w:type="paragraph" w:customStyle="1" w:styleId="HeaderandFooter">
-    <w:name w:val="Header and Footer"/>
-    <w:basedOn w:val="Normal"/>
-    <w:qFormat/>
-  </w:style>
-  <w:style w:type="paragraph" w:styleId="Header">
-    <w:name w:val="header"/>
-    <w:basedOn w:val="Normal"/>
-    <w:link w:val="HeaderChar"/>
-    <w:uiPriority w:val="99"/>
-    <w:unhideWhenUsed/>
-    <w:rsid w:val="00635706"/>
-    <w:pPr>
-      <w:tabs>
-        <w:tab w:val="center" w:pos="4419"/>
-        <w:tab w:val="right" w:pos="8838"/>
-      </w:tabs>
-      <w:spacing w:after="0" w:line="240" w:lineRule="auto"/>
-    </w:pPr>
-  </w:style>
-  <w:style w:type="paragraph" w:styleId="Footer">
-    <w:name w:val="footer"/>
-    <w:basedOn w:val="Normal"/>
-    <w:link w:val="FooterChar"/>
-    <w:uiPriority w:val="99"/>
-    <w:unhideWhenUsed/>
-    <w:rsid w:val="00635706"/>
-    <w:pPr>
-      <w:tabs>
-        <w:tab w:val="center" w:pos="4419"/>
-        <w:tab w:val="right" w:pos="8838"/>
-      </w:tabs>
-      <w:spacing w:after="0" w:line="240" w:lineRule="auto"/>
-    </w:pPr>
-  </w:style>
-  <w:style w:type="paragraph" w:styleId="NoSpacing">
-    <w:name w:val="No Spacing"/>
-    <w:link w:val="NoSpacingChar"/>
-    <w:uiPriority w:val="1"/>
-    <w:qFormat/>
-    <w:rsid w:val="00635706"/>
-    <w:rPr>
-      <w:lang w:eastAsia="en-US"/>
-    </w:rPr>
-  </w:style>
-  <w:style w:type="paragraph" w:styleId="ListParagraph">
-    <w:name w:val="List Paragraph"/>
-    <w:basedOn w:val="Normal"/>
-    <w:uiPriority w:val="34"/>
-    <w:qFormat/>
-    <w:rsid w:val="00E21DDF"/>
-    <w:pPr>
-      <w:ind w:left="720"/>
-      <w:contextualSpacing/>
-    </w:pPr>
-  </w:style>
-  <w:style w:type="paragraph" w:styleId="TOC3">
-    <w:name w:val="toc 3"/>
-    <w:basedOn w:val="Normal"/>
-    <w:next w:val="Normal"/>
-    <w:autoRedefine/>
-    <w:uiPriority w:val="39"/>
-    <w:unhideWhenUsed/>
-    <w:rsid w:val="003A6C73"/>
-    <w:pPr>
-      <w:spacing w:after="100"/>
-      <w:ind w:left="440"/>
-    </w:pPr>
-  </w:style>
-  <w:style w:type="paragraph" w:customStyle="1" w:styleId="FrameContents">
-    <w:name w:val="Frame Contents"/>
-    <w:basedOn w:val="Normal"/>
-    <w:qFormat/>
-  </w:style>
   <w:style w:type="table" w:styleId="TableGrid">
     <w:name w:val="Table Grid"/>
     <w:basedOn w:val="TableNormal"/>
     <w:uiPriority w:val="39"/>
-    <w:rsid w:val="00FB508A"/>
+    <w:rsid w:val="00fb508a"/>
     <w:tblPr>
       <w:tblBorders>
-        <w:top w:val="single" w:sz="4" w:space="0" w:color="auto"/>
-        <w:left w:val="single" w:sz="4" w:space="0" w:color="auto"/>
-        <w:bottom w:val="single" w:sz="4" w:space="0" w:color="auto"/>
-        <w:right w:val="single" w:sz="4" w:space="0" w:color="auto"/>
-        <w:insideH w:val="single" w:sz="4" w:space="0" w:color="auto"/>
-        <w:insideV w:val="single" w:sz="4" w:space="0" w:color="auto"/>
+        <w:top w:val="single" w:color="auto" w:sz="4" w:space="0"/>
+        <w:left w:val="single" w:color="auto" w:sz="4" w:space="0"/>
+        <w:bottom w:val="single" w:color="auto" w:sz="4" w:space="0"/>
+        <w:right w:val="single" w:color="auto" w:sz="4" w:space="0"/>
+        <w:insideH w:val="single" w:color="auto" w:sz="4" w:space="0"/>
+        <w:insideV w:val="single" w:color="auto" w:sz="4" w:space="0"/>
       </w:tblBorders>
     </w:tblPr>
   </w:style>

</xml_diff>